<commit_message>
New Encoder Algorithm on slave
</commit_message>
<xml_diff>
--- a/doc/TA_Achmad Riyadi_1102174274.docx
+++ b/doc/TA_Achmad Riyadi_1102174274.docx
@@ -1,6 +1,6 @@
 
 <file path=word/document.xml><?xml version="1.0" encoding="utf-8"?>
-<w:document xmlns:wpc="http://schemas.microsoft.com/office/word/2010/wordprocessingCanvas" xmlns:cx="http://schemas.microsoft.com/office/drawing/2014/chartex" xmlns:cx1="http://schemas.microsoft.com/office/drawing/2015/9/8/chartex" xmlns:mc="http://schemas.openxmlformats.org/markup-compatibility/2006" xmlns:o="urn:schemas-microsoft-com:office:office" xmlns:r="http://schemas.openxmlformats.org/officeDocument/2006/relationships" xmlns:m="http://schemas.openxmlformats.org/officeDocument/2006/math" xmlns:v="urn:schemas-microsoft-com:vml" xmlns:wp14="http://schemas.microsoft.com/office/word/2010/wordprocessingDrawing" xmlns:wp="http://schemas.openxmlformats.org/drawingml/2006/wordprocessingDrawing" xmlns:w10="urn:schemas-microsoft-com:office:word" xmlns:w="http://schemas.openxmlformats.org/wordprocessingml/2006/main" xmlns:w14="http://schemas.microsoft.com/office/word/2010/wordml" xmlns:w15="http://schemas.microsoft.com/office/word/2012/wordml" xmlns:w16se="http://schemas.microsoft.com/office/word/2015/wordml/symex" xmlns:wpg="http://schemas.microsoft.com/office/word/2010/wordprocessingGroup" xmlns:wpi="http://schemas.microsoft.com/office/word/2010/wordprocessingInk" xmlns:wne="http://schemas.microsoft.com/office/word/2006/wordml" xmlns:wps="http://schemas.microsoft.com/office/word/2010/wordprocessingShape" mc:Ignorable="w14 w15 w16se wp14">
+<w:document xmlns:wpc="http://schemas.microsoft.com/office/word/2010/wordprocessingCanvas" xmlns:mc="http://schemas.openxmlformats.org/markup-compatibility/2006" xmlns:o="urn:schemas-microsoft-com:office:office" xmlns:r="http://schemas.openxmlformats.org/officeDocument/2006/relationships" xmlns:m="http://schemas.openxmlformats.org/officeDocument/2006/math" xmlns:v="urn:schemas-microsoft-com:vml" xmlns:wp14="http://schemas.microsoft.com/office/word/2010/wordprocessingDrawing" xmlns:wp="http://schemas.openxmlformats.org/drawingml/2006/wordprocessingDrawing" xmlns:w10="urn:schemas-microsoft-com:office:word" xmlns:w="http://schemas.openxmlformats.org/wordprocessingml/2006/main" xmlns:w14="http://schemas.microsoft.com/office/word/2010/wordml" xmlns:wpg="http://schemas.microsoft.com/office/word/2010/wordprocessingGroup" xmlns:wpi="http://schemas.microsoft.com/office/word/2010/wordprocessingInk" xmlns:wne="http://schemas.microsoft.com/office/word/2006/wordml" xmlns:wps="http://schemas.microsoft.com/office/word/2010/wordprocessingShape" mc:Ignorable="w14 wp14">
   <w:body>
     <w:p>
       <w:pPr>
@@ -202,6 +202,7 @@
       <w:r>
         <w:rPr>
           <w:noProof/>
+          <w:lang w:val="id-ID" w:eastAsia="id-ID"/>
         </w:rPr>
         <w:drawing>
           <wp:inline distT="0" distB="0" distL="0" distR="0">
@@ -217,7 +218,7 @@
                     <pic:cNvPicPr preferRelativeResize="0"/>
                   </pic:nvPicPr>
                   <pic:blipFill>
-                    <a:blip r:embed="rId10"/>
+                    <a:blip r:embed="rId11"/>
                     <a:srcRect/>
                     <a:stretch>
                       <a:fillRect/>
@@ -693,6 +694,7 @@
             <w:r>
               <w:rPr>
                 <w:noProof/>
+                <w:lang w:val="id-ID" w:eastAsia="id-ID"/>
               </w:rPr>
               <w:drawing>
                 <wp:anchor distT="0" distB="0" distL="114300" distR="114300" simplePos="0" relativeHeight="251710464" behindDoc="1" locked="0" layoutInCell="1" allowOverlap="1">
@@ -726,7 +728,7 @@
                           <pic:cNvPicPr/>
                         </pic:nvPicPr>
                         <pic:blipFill>
-                          <a:blip r:embed="rId11">
+                          <a:blip r:embed="rId12">
                             <a:extLst>
                               <a:ext uri="{28A0092B-C50C-407E-A947-70E740481C1C}">
                                 <a14:useLocalDpi xmlns:a14="http://schemas.microsoft.com/office/drawing/2010/main" val="0"/>
@@ -1402,6 +1404,7 @@
           <w:docPartUnique/>
         </w:docPartObj>
       </w:sdtPr>
+      <w:sdtEndPr/>
       <w:sdtContent>
         <w:p>
           <w:pPr>
@@ -4205,7 +4208,19 @@
           <w:rPr>
             <w:lang w:val="id-ID" w:eastAsia="id-ID"/>
           </w:rPr>
-          <w:t xml:space="preserve">Diagram Alir </w:t>
+          <w:t>Diagr</w:t>
+        </w:r>
+        <w:r>
+          <w:rPr>
+            <w:lang w:val="id-ID" w:eastAsia="id-ID"/>
+          </w:rPr>
+          <w:t>a</w:t>
+        </w:r>
+        <w:r>
+          <w:rPr>
+            <w:lang w:val="id-ID" w:eastAsia="id-ID"/>
+          </w:rPr>
+          <w:t xml:space="preserve">m Alir </w:t>
         </w:r>
         <w:r>
           <w:rPr>
@@ -5946,8 +5961,8 @@
           <w:szCs w:val="20"/>
         </w:rPr>
         <w:sectPr>
-          <w:footerReference w:type="default" r:id="rId12"/>
-          <w:footerReference w:type="first" r:id="rId13"/>
+          <w:footerReference w:type="default" r:id="rId13"/>
+          <w:footerReference w:type="first" r:id="rId14"/>
           <w:pgSz w:w="11907" w:h="16840"/>
           <w:pgMar w:top="1701" w:right="1701" w:bottom="1701" w:left="2268" w:header="567" w:footer="567" w:gutter="0"/>
           <w:pgNumType w:fmt="lowerRoman" w:start="1"/>
@@ -7017,9 +7032,9 @@
       <w:pPr>
         <w:ind w:firstLine="720"/>
         <w:sectPr>
-          <w:headerReference w:type="default" r:id="rId14"/>
-          <w:footerReference w:type="default" r:id="rId15"/>
-          <w:footerReference w:type="first" r:id="rId16"/>
+          <w:headerReference w:type="default" r:id="rId15"/>
+          <w:footerReference w:type="default" r:id="rId16"/>
+          <w:footerReference w:type="first" r:id="rId17"/>
           <w:pgSz w:w="11907" w:h="16840"/>
           <w:pgMar w:top="1701" w:right="1701" w:bottom="1701" w:left="2275" w:header="567" w:footer="567" w:gutter="0"/>
           <w:pgNumType w:start="1"/>
@@ -7089,7 +7104,6 @@
       <w:r>
         <w:rPr>
           <w:noProof/>
-          <w:lang w:val="en-US" w:eastAsia="en-US"/>
         </w:rPr>
         <w:drawing>
           <wp:anchor distT="0" distB="0" distL="114300" distR="114300" simplePos="0" relativeHeight="251703296" behindDoc="1" locked="0" layoutInCell="1" allowOverlap="1">
@@ -7125,7 +7139,7 @@
                     </pic:cNvPicPr>
                   </pic:nvPicPr>
                   <pic:blipFill>
-                    <a:blip r:embed="rId17">
+                    <a:blip r:embed="rId18">
                       <a:extLst>
                         <a:ext uri="{28A0092B-C50C-407E-A947-70E740481C1C}">
                           <a14:useLocalDpi xmlns:a14="http://schemas.microsoft.com/office/drawing/2010/main" val="0"/>
@@ -7612,6 +7626,7 @@
           <w:noProof/>
           <w:color w:val="000000"/>
           <w:szCs w:val="24"/>
+          <w:lang w:val="id-ID" w:eastAsia="id-ID"/>
         </w:rPr>
         <w:drawing>
           <wp:inline distT="0" distB="0" distL="114300" distR="114300">
@@ -7627,7 +7642,7 @@
                     <pic:cNvPicPr preferRelativeResize="0"/>
                   </pic:nvPicPr>
                   <pic:blipFill>
-                    <a:blip r:embed="rId18"/>
+                    <a:blip r:embed="rId19"/>
                     <a:srcRect/>
                     <a:stretch>
                       <a:fillRect/>
@@ -7764,7 +7779,14 @@
         <w:rPr>
           <w:szCs w:val="24"/>
         </w:rPr>
-        <w:t xml:space="preserve">logic berupa </w:t>
+        <w:t xml:space="preserve">logic </w:t>
+      </w:r>
+      <w:r>
+        <w:rPr>
+          <w:szCs w:val="24"/>
+        </w:rPr>
+        <w:lastRenderedPageBreak/>
+        <w:t xml:space="preserve">berupa </w:t>
       </w:r>
       <w:r>
         <w:rPr>
@@ -7777,14 +7799,7 @@
         <w:rPr>
           <w:szCs w:val="24"/>
         </w:rPr>
-        <w:t xml:space="preserve">(e) </w:t>
-      </w:r>
-      <w:r>
-        <w:rPr>
-          <w:szCs w:val="24"/>
-        </w:rPr>
-        <w:lastRenderedPageBreak/>
-        <w:t xml:space="preserve">posisi dan </w:t>
+        <w:t xml:space="preserve">(e) posisi dan </w:t>
       </w:r>
       <w:r>
         <w:rPr>
@@ -7877,6 +7892,7 @@
       <w:r>
         <w:rPr>
           <w:noProof/>
+          <w:lang w:val="id-ID" w:eastAsia="id-ID"/>
         </w:rPr>
         <w:drawing>
           <wp:anchor distT="0" distB="0" distL="114300" distR="114300" simplePos="0" relativeHeight="251604992" behindDoc="0" locked="0" layoutInCell="1" allowOverlap="1">
@@ -7900,7 +7916,7 @@
                     <pic:cNvPicPr preferRelativeResize="0"/>
                   </pic:nvPicPr>
                   <pic:blipFill>
-                    <a:blip r:embed="rId19"/>
+                    <a:blip r:embed="rId20"/>
                     <a:srcRect/>
                     <a:stretch>
                       <a:fillRect/>
@@ -8267,6 +8283,7 @@
       <w:r>
         <w:rPr>
           <w:noProof/>
+          <w:lang w:val="id-ID" w:eastAsia="id-ID"/>
         </w:rPr>
         <w:lastRenderedPageBreak/>
         <w:drawing>
@@ -8287,7 +8304,7 @@
                     </pic:cNvPicPr>
                   </pic:nvPicPr>
                   <pic:blipFill>
-                    <a:blip r:embed="rId20"/>
+                    <a:blip r:embed="rId21"/>
                     <a:stretch>
                       <a:fillRect/>
                     </a:stretch>
@@ -8363,6 +8380,13 @@
           <w:szCs w:val="24"/>
         </w:rPr>
         <w:tab/>
+      </w:r>
+      <w:proofErr w:type="gramStart"/>
+      <w:r>
+        <w:rPr>
+          <w:color w:val="000000"/>
+          <w:szCs w:val="24"/>
+        </w:rPr>
         <w:t xml:space="preserve">Gambar II-4 fungsi segitiga dimana </w:t>
       </w:r>
       <w:r>
@@ -8392,11 +8416,11 @@
             <v:path o:extrusionok="f" gradientshapeok="t" o:connecttype="rect"/>
             <o:lock v:ext="edit" aspectratio="t"/>
           </v:shapetype>
-          <v:shape id="_x0000_i1025" type="#_x0000_t75" style="width:24pt;height:15.75pt" o:ole="">
+          <v:shape id="_x0000_i1025" type="#_x0000_t75" style="width:24.3pt;height:15.9pt" o:ole="">
             <v:fill angle="180"/>
-            <v:imagedata r:id="rId21" o:title=""/>
+            <v:imagedata r:id="rId22" o:title=""/>
           </v:shape>
-          <o:OLEObject Type="Embed" ProgID="Equation.3" ShapeID="_x0000_i1025" DrawAspect="Content" ObjectID="_1689107895" r:id="rId22"/>
+          <o:OLEObject Type="Embed" ProgID="Equation.3" ShapeID="_x0000_i1025" DrawAspect="Content" ObjectID="_1689253729" r:id="rId23"/>
         </w:object>
       </w:r>
       <w:r>
@@ -8404,7 +8428,15 @@
           <w:color w:val="000000"/>
           <w:szCs w:val="24"/>
         </w:rPr>
-        <w:t xml:space="preserve">menunjukan derajat keanggotaan, dan nilai 0.0, 0.1, 0.3, 0.5, 0.7, 0.9, 1.0 merupakan nilai dari domain x. </w:t>
+        <w:t>menunjukan derajat keanggotaan, dan nilai 0.0, 0.1, 0.3, 0.5, 0.7, 0.9, 1.0 merupakan nilai dari domain x.</w:t>
+      </w:r>
+      <w:proofErr w:type="gramEnd"/>
+      <w:r>
+        <w:rPr>
+          <w:color w:val="000000"/>
+          <w:szCs w:val="24"/>
+        </w:rPr>
+        <w:t xml:space="preserve"> </w:t>
       </w:r>
     </w:p>
     <w:p>
@@ -8462,6 +8494,7 @@
       <w:r>
         <w:rPr>
           <w:noProof/>
+          <w:lang w:val="id-ID" w:eastAsia="id-ID"/>
         </w:rPr>
         <w:drawing>
           <wp:anchor distT="0" distB="0" distL="114300" distR="114300" simplePos="0" relativeHeight="251621376" behindDoc="0" locked="0" layoutInCell="1" allowOverlap="1">
@@ -8485,7 +8518,7 @@
                     <pic:cNvPicPr preferRelativeResize="0"/>
                   </pic:nvPicPr>
                   <pic:blipFill>
-                    <a:blip r:embed="rId23"/>
+                    <a:blip r:embed="rId24"/>
                     <a:srcRect/>
                     <a:stretch>
                       <a:fillRect/>
@@ -8580,6 +8613,7 @@
           <w:szCs w:val="24"/>
         </w:rPr>
       </w:pPr>
+      <w:proofErr w:type="gramStart"/>
       <w:r>
         <w:rPr>
           <w:color w:val="000000"/>
@@ -8595,11 +8629,11 @@
           <w:vertAlign w:val="subscript"/>
         </w:rPr>
         <w:object w:dxaOrig="486" w:dyaOrig="318">
-          <v:shape id="_x0000_i1026" type="#_x0000_t75" style="width:24pt;height:15.75pt" o:ole="">
+          <v:shape id="_x0000_i1026" type="#_x0000_t75" style="width:24.3pt;height:15.9pt" o:ole="">
             <v:fill angle="180"/>
-            <v:imagedata r:id="rId21" o:title=""/>
+            <v:imagedata r:id="rId22" o:title=""/>
           </v:shape>
-          <o:OLEObject Type="Embed" ProgID="Equation.3" ShapeID="_x0000_i1026" DrawAspect="Content" ObjectID="_1689107896" r:id="rId24"/>
+          <o:OLEObject Type="Embed" ProgID="Equation.3" ShapeID="_x0000_i1026" DrawAspect="Content" ObjectID="_1689253730" r:id="rId25"/>
         </w:object>
       </w:r>
       <w:r>
@@ -8617,7 +8651,15 @@
           <w:color w:val="000000"/>
           <w:szCs w:val="24"/>
         </w:rPr>
-        <w:t xml:space="preserve">menunjukan derajat keanggotaan, dan a, b, c, d, merupakan nilaid dari domain x. </w:t>
+        <w:t>menunjukan derajat keanggotaan, dan a, b, c, d, merupakan nilaid dari domain x.</w:t>
+      </w:r>
+      <w:proofErr w:type="gramEnd"/>
+      <w:r>
+        <w:rPr>
+          <w:color w:val="000000"/>
+          <w:szCs w:val="24"/>
+        </w:rPr>
+        <w:t xml:space="preserve"> </w:t>
       </w:r>
     </w:p>
     <w:p>
@@ -8720,16 +8762,7 @@
           <w:color w:val="000000"/>
           <w:szCs w:val="24"/>
         </w:rPr>
-        <w:t>berupa niai tega</w:t>
-      </w:r>
-      <w:bookmarkStart w:id="28" w:name="_GoBack"/>
-      <w:bookmarkEnd w:id="28"/>
-      <w:r>
-        <w:rPr>
-          <w:color w:val="000000"/>
-          <w:szCs w:val="24"/>
-        </w:rPr>
-        <w:t>s (crisp).</w:t>
+        <w:t>berupa niai tegas (crisp).</w:t>
       </w:r>
     </w:p>
     <w:p>
@@ -8752,7 +8785,6 @@
           <w:color w:val="000000"/>
           <w:szCs w:val="24"/>
         </w:rPr>
-        <w:lastRenderedPageBreak/>
         <w:t xml:space="preserve"> </w:t>
       </w:r>
       <w:r>
@@ -8774,6 +8806,7 @@
         <w:rPr>
           <w:i/>
         </w:rPr>
+        <w:lastRenderedPageBreak/>
         <w:t xml:space="preserve">Defuzzyfication </w:t>
       </w:r>
       <w:r>
@@ -8844,11 +8877,11 @@
         <w:ind w:left="567" w:hanging="567"/>
         <w:jc w:val="both"/>
       </w:pPr>
-      <w:bookmarkStart w:id="29" w:name="_Toc59458464"/>
+      <w:bookmarkStart w:id="28" w:name="_Toc59458464"/>
       <w:r>
         <w:t>Sensor Magnet</w:t>
       </w:r>
-      <w:bookmarkEnd w:id="29"/>
+      <w:bookmarkEnd w:id="28"/>
     </w:p>
     <w:p>
       <w:pPr>
@@ -8900,6 +8933,7 @@
       <w:r>
         <w:rPr>
           <w:noProof/>
+          <w:lang w:val="id-ID" w:eastAsia="id-ID"/>
         </w:rPr>
         <w:drawing>
           <wp:inline distT="114300" distB="114300" distL="114300" distR="114300">
@@ -8915,7 +8949,7 @@
                     <pic:cNvPicPr preferRelativeResize="0"/>
                   </pic:nvPicPr>
                   <pic:blipFill>
-                    <a:blip r:embed="rId25"/>
+                    <a:blip r:embed="rId26"/>
                     <a:srcRect/>
                     <a:stretch>
                       <a:fillRect/>
@@ -8942,11 +8976,11 @@
         <w:ind w:firstLine="720"/>
         <w:jc w:val="center"/>
       </w:pPr>
-      <w:bookmarkStart w:id="30" w:name="gambar66"/>
+      <w:bookmarkStart w:id="29" w:name="gambar66"/>
       <w:r>
         <w:t xml:space="preserve">Gambar II-6: Sensor Magnet MGS1600GY </w:t>
       </w:r>
-      <w:bookmarkEnd w:id="30"/>
+      <w:bookmarkEnd w:id="29"/>
       <w:r>
         <w:t>[5]</w:t>
       </w:r>
@@ -8956,8 +8990,8 @@
         <w:ind w:firstLine="720"/>
         <w:jc w:val="both"/>
       </w:pPr>
-      <w:bookmarkStart w:id="31" w:name="_heading=h.4i7ojhp" w:colFirst="0" w:colLast="0"/>
-      <w:bookmarkEnd w:id="31"/>
+      <w:bookmarkStart w:id="30" w:name="_heading=h.4i7ojhp" w:colFirst="0" w:colLast="0"/>
+      <w:bookmarkEnd w:id="30"/>
       <w:r>
         <w:t xml:space="preserve">Pada sensor magnet MGS1600GY jarak maksimal antara sensor dan </w:t>
       </w:r>
@@ -8998,8 +9032,8 @@
         </w:numPr>
         <w:jc w:val="both"/>
       </w:pPr>
-      <w:bookmarkStart w:id="32" w:name="_heading=h.xkqm5sa9xndl" w:colFirst="0" w:colLast="0"/>
-      <w:bookmarkEnd w:id="32"/>
+      <w:bookmarkStart w:id="31" w:name="_heading=h.xkqm5sa9xndl" w:colFirst="0" w:colLast="0"/>
+      <w:bookmarkEnd w:id="31"/>
       <w:r>
         <w:t xml:space="preserve">PWM Out </w:t>
       </w:r>
@@ -9009,8 +9043,8 @@
         <w:ind w:left="720"/>
         <w:jc w:val="both"/>
       </w:pPr>
-      <w:bookmarkStart w:id="33" w:name="_heading=h.841bhnjehe96" w:colFirst="0" w:colLast="0"/>
-      <w:bookmarkEnd w:id="33"/>
+      <w:bookmarkStart w:id="32" w:name="_heading=h.841bhnjehe96" w:colFirst="0" w:colLast="0"/>
+      <w:bookmarkEnd w:id="32"/>
       <w:r>
         <w:t xml:space="preserve">PWM Out harus selalu aktif digunakan untuk membawa semua informasi sensor, termasuk deteksi lebar pita untuk pengontrol kecepatan </w:t>
       </w:r>
@@ -9031,8 +9065,8 @@
         </w:numPr>
         <w:jc w:val="both"/>
       </w:pPr>
-      <w:bookmarkStart w:id="34" w:name="_heading=h.juu8fu8srpkr" w:colFirst="0" w:colLast="0"/>
-      <w:bookmarkEnd w:id="34"/>
+      <w:bookmarkStart w:id="33" w:name="_heading=h.juu8fu8srpkr" w:colFirst="0" w:colLast="0"/>
+      <w:bookmarkEnd w:id="33"/>
       <w:r>
         <w:t>Analog Out</w:t>
       </w:r>
@@ -9042,8 +9076,8 @@
         <w:ind w:left="720"/>
         <w:jc w:val="both"/>
       </w:pPr>
-      <w:bookmarkStart w:id="35" w:name="_heading=h.lbbq1mfyhj2r" w:colFirst="0" w:colLast="0"/>
-      <w:bookmarkEnd w:id="35"/>
+      <w:bookmarkStart w:id="34" w:name="_heading=h.lbbq1mfyhj2r" w:colFirst="0" w:colLast="0"/>
+      <w:bookmarkEnd w:id="34"/>
       <w:r>
         <w:lastRenderedPageBreak/>
         <w:t>Analog Out harus selalu aktif berfungsi untuk memberikan informasi posisi tape ke sensor dengan cara memvariasikan tegangan 1.5V saat tape berada di tengah sensor, 0 dan 3V saat tape berada di salah satu ujung sensor[5].</w:t>
@@ -9057,8 +9091,8 @@
         </w:numPr>
         <w:jc w:val="both"/>
       </w:pPr>
-      <w:bookmarkStart w:id="36" w:name="_heading=h.1drzb7r54u8b" w:colFirst="0" w:colLast="0"/>
-      <w:bookmarkEnd w:id="36"/>
+      <w:bookmarkStart w:id="35" w:name="_heading=h.1drzb7r54u8b" w:colFirst="0" w:colLast="0"/>
+      <w:bookmarkEnd w:id="35"/>
       <w:r>
         <w:t xml:space="preserve">Track Present </w:t>
       </w:r>
@@ -9068,8 +9102,8 @@
         <w:ind w:left="720"/>
         <w:jc w:val="both"/>
       </w:pPr>
-      <w:bookmarkStart w:id="37" w:name="_heading=h.vfshrvb2i7cj" w:colFirst="0" w:colLast="0"/>
-      <w:bookmarkEnd w:id="37"/>
+      <w:bookmarkStart w:id="36" w:name="_heading=h.vfshrvb2i7cj" w:colFirst="0" w:colLast="0"/>
+      <w:bookmarkEnd w:id="36"/>
       <w:r>
         <w:t xml:space="preserve">Track Present berfungsi untuk mendeteksi </w:t>
       </w:r>
@@ -9120,8 +9154,8 @@
         </w:numPr>
         <w:jc w:val="both"/>
       </w:pPr>
-      <w:bookmarkStart w:id="38" w:name="_heading=h.o4xft63ysicn" w:colFirst="0" w:colLast="0"/>
-      <w:bookmarkEnd w:id="38"/>
+      <w:bookmarkStart w:id="37" w:name="_heading=h.o4xft63ysicn" w:colFirst="0" w:colLast="0"/>
+      <w:bookmarkEnd w:id="37"/>
       <w:r>
         <w:t>Left and Right Markers Output</w:t>
       </w:r>
@@ -9131,8 +9165,8 @@
         <w:ind w:left="720"/>
         <w:jc w:val="both"/>
       </w:pPr>
-      <w:bookmarkStart w:id="39" w:name="_heading=h.xqahx8jqgyka" w:colFirst="0" w:colLast="0"/>
-      <w:bookmarkEnd w:id="39"/>
+      <w:bookmarkStart w:id="38" w:name="_heading=h.xqahx8jqgyka" w:colFirst="0" w:colLast="0"/>
+      <w:bookmarkEnd w:id="38"/>
       <w:r>
         <w:t xml:space="preserve">Markers berfungsi untuk memberikan nilai berbeda dari </w:t>
       </w:r>
@@ -9163,8 +9197,8 @@
         </w:numPr>
         <w:jc w:val="both"/>
       </w:pPr>
-      <w:bookmarkStart w:id="40" w:name="_heading=h.co6t5r72o6oh" w:colFirst="0" w:colLast="0"/>
-      <w:bookmarkEnd w:id="40"/>
+      <w:bookmarkStart w:id="39" w:name="_heading=h.co6t5r72o6oh" w:colFirst="0" w:colLast="0"/>
+      <w:bookmarkEnd w:id="39"/>
       <w:r>
         <w:t xml:space="preserve">Fork Left and Fork Right </w:t>
       </w:r>
@@ -9182,8 +9216,8 @@
         <w:ind w:left="720"/>
         <w:jc w:val="both"/>
       </w:pPr>
-      <w:bookmarkStart w:id="41" w:name="_heading=h.ojazi81043vw" w:colFirst="0" w:colLast="0"/>
-      <w:bookmarkEnd w:id="41"/>
+      <w:bookmarkStart w:id="40" w:name="_heading=h.ojazi81043vw" w:colFirst="0" w:colLast="0"/>
+      <w:bookmarkEnd w:id="40"/>
       <w:r>
         <w:t xml:space="preserve">Fork digunakan untuk memilih </w:t>
       </w:r>
@@ -9216,11 +9250,11 @@
         <w:ind w:left="567" w:hanging="567"/>
         <w:jc w:val="both"/>
       </w:pPr>
-      <w:bookmarkStart w:id="42" w:name="_Toc59458465"/>
+      <w:bookmarkStart w:id="41" w:name="_Toc59458465"/>
       <w:r>
         <w:t>Rotary Encoder</w:t>
       </w:r>
-      <w:bookmarkEnd w:id="42"/>
+      <w:bookmarkEnd w:id="41"/>
       <w:r>
         <w:t xml:space="preserve"> </w:t>
       </w:r>
@@ -9344,6 +9378,7 @@
       <w:r>
         <w:rPr>
           <w:noProof/>
+          <w:lang w:val="id-ID" w:eastAsia="id-ID"/>
         </w:rPr>
         <w:lastRenderedPageBreak/>
         <w:drawing>
@@ -9360,7 +9395,7 @@
                     <pic:cNvPicPr preferRelativeResize="0"/>
                   </pic:nvPicPr>
                   <pic:blipFill>
-                    <a:blip r:embed="rId26"/>
+                    <a:blip r:embed="rId27"/>
                     <a:srcRect/>
                     <a:stretch>
                       <a:fillRect/>
@@ -9387,7 +9422,7 @@
         <w:ind w:firstLine="720"/>
         <w:jc w:val="center"/>
       </w:pPr>
-      <w:bookmarkStart w:id="43" w:name="gambar77"/>
+      <w:bookmarkStart w:id="42" w:name="gambar77"/>
       <w:r>
         <w:t xml:space="preserve">Gambar II-7: Sistem kerja </w:t>
       </w:r>
@@ -9397,7 +9432,7 @@
         </w:rPr>
         <w:t>rotary encoder</w:t>
       </w:r>
-      <w:bookmarkEnd w:id="43"/>
+      <w:bookmarkEnd w:id="42"/>
       <w:r>
         <w:rPr>
           <w:i/>
@@ -9452,11 +9487,11 @@
         <w:ind w:left="567" w:hanging="567"/>
         <w:jc w:val="both"/>
       </w:pPr>
-      <w:bookmarkStart w:id="44" w:name="_Toc59458466"/>
+      <w:bookmarkStart w:id="43" w:name="_Toc59458466"/>
       <w:r>
         <w:t>Mikrokontroler</w:t>
       </w:r>
-      <w:bookmarkEnd w:id="44"/>
+      <w:bookmarkEnd w:id="43"/>
       <w:r>
         <w:t xml:space="preserve"> </w:t>
       </w:r>
@@ -9516,11 +9551,11 @@
       </w:r>
       <w:proofErr w:type="gramEnd"/>
       <w:r>
-        <w:t xml:space="preserve"> dari pada itu dengan kebutuhan dan fitur tersebut mikrokontroler yang cocok adalah mikrokontroler ATMega2566 yang dimana memiliki 54 digital pin dan 4 fitur komunikasi serial. Dikarenakan ATMega2566 tidak bisa berdiri sendiri maka dari pada itu dibutuhkannya </w:t>
+        <w:t xml:space="preserve"> dari pada itu dengan kebutuhan dan fitur tersebut mikrokontroler yang cocok adalah mikrokontroler ATMega2566 yang dimana memiliki 54 digital pin dan 4 fitur komunikasi serial. Dikarenakan ATMega2566 tidak bisa berdiri sendiri maka dari </w:t>
       </w:r>
       <w:r>
         <w:lastRenderedPageBreak/>
-        <w:t xml:space="preserve">komponen pendukung atau disebut sistem minimum yang dirangkai dengan kebutuhan dan menjadi sebuah </w:t>
+        <w:t xml:space="preserve">pada itu dibutuhkannya komponen pendukung atau disebut sistem minimum yang dirangkai dengan kebutuhan dan menjadi sebuah </w:t>
       </w:r>
       <w:r>
         <w:rPr>
@@ -9543,6 +9578,7 @@
       <w:r>
         <w:rPr>
           <w:noProof/>
+          <w:lang w:val="id-ID" w:eastAsia="id-ID"/>
         </w:rPr>
         <w:drawing>
           <wp:inline distT="0" distB="0" distL="0" distR="0">
@@ -9562,7 +9598,7 @@
                     </pic:cNvPicPr>
                   </pic:nvPicPr>
                   <pic:blipFill>
-                    <a:blip r:embed="rId27" cstate="print">
+                    <a:blip r:embed="rId28" cstate="print">
                       <a:extLst>
                         <a:ext uri="{28A0092B-C50C-407E-A947-70E740481C1C}">
                           <a14:useLocalDpi xmlns:a14="http://schemas.microsoft.com/office/drawing/2010/main" val="0"/>
@@ -9599,11 +9635,11 @@
         <w:ind w:firstLine="720"/>
         <w:jc w:val="center"/>
       </w:pPr>
-      <w:bookmarkStart w:id="45" w:name="gambar88"/>
+      <w:bookmarkStart w:id="44" w:name="gambar88"/>
       <w:r>
         <w:t xml:space="preserve">Gambar II-8: Mikrokontroller ATMega 2566 </w:t>
       </w:r>
-      <w:bookmarkEnd w:id="45"/>
+      <w:bookmarkEnd w:id="44"/>
     </w:p>
     <w:p>
       <w:pPr>
@@ -9645,11 +9681,11 @@
         <w:ind w:left="567" w:hanging="567"/>
         <w:jc w:val="both"/>
       </w:pPr>
-      <w:bookmarkStart w:id="46" w:name="_Toc59458467"/>
+      <w:bookmarkStart w:id="45" w:name="_Toc59458467"/>
       <w:r>
         <w:t>Motor DC</w:t>
       </w:r>
-      <w:bookmarkEnd w:id="46"/>
+      <w:bookmarkEnd w:id="45"/>
     </w:p>
     <w:p>
       <w:pPr>
@@ -9744,7 +9780,7 @@
         <w:lastRenderedPageBreak/>
         <w:br/>
       </w:r>
-      <w:bookmarkStart w:id="47" w:name="_Toc59458468"/>
+      <w:bookmarkStart w:id="46" w:name="_Toc59458468"/>
       <w:r>
         <w:rPr>
           <w:rFonts w:eastAsia="Times New Roman" w:cs="Times New Roman"/>
@@ -9753,7 +9789,7 @@
         </w:rPr>
         <w:t>PERANCANGAN SISTEM</w:t>
       </w:r>
-      <w:bookmarkEnd w:id="47"/>
+      <w:bookmarkEnd w:id="46"/>
     </w:p>
     <w:p>
       <w:pPr>
@@ -9765,11 +9801,11 @@
         <w:ind w:left="0" w:firstLine="0"/>
         <w:jc w:val="both"/>
       </w:pPr>
-      <w:bookmarkStart w:id="48" w:name="_Toc59458469"/>
+      <w:bookmarkStart w:id="47" w:name="_Toc59458469"/>
       <w:r>
         <w:t>Desain Sistem</w:t>
       </w:r>
-      <w:bookmarkEnd w:id="48"/>
+      <w:bookmarkEnd w:id="47"/>
     </w:p>
     <w:p>
       <w:pPr>
@@ -9905,11 +9941,11 @@
           <w:numId w:val="24"/>
         </w:numPr>
       </w:pPr>
-      <w:bookmarkStart w:id="49" w:name="_Toc59458470"/>
+      <w:bookmarkStart w:id="48" w:name="_Toc59458470"/>
       <w:r>
         <w:t>Diagram Blok</w:t>
       </w:r>
-      <w:bookmarkEnd w:id="49"/>
+      <w:bookmarkEnd w:id="48"/>
     </w:p>
     <w:p>
       <w:pPr>
@@ -9935,13 +9971,13 @@
       </w:pPr>
       <w:r>
         <w:object w:dxaOrig="6982" w:dyaOrig="3985">
-          <v:shape id="_x0000_i1048" type="#_x0000_t75" style="width:348.75pt;height:199.5pt" o:ole="">
-            <v:imagedata r:id="rId28" o:title=""/>
+          <v:shape id="_x0000_i1027" type="#_x0000_t75" style="width:348.8pt;height:199.15pt" o:ole="">
+            <v:imagedata r:id="rId29" o:title=""/>
           </v:shape>
-          <o:OLEObject Type="Embed" ProgID="Visio.Drawing.15" ShapeID="_x0000_i1048" DrawAspect="Content" ObjectID="_1689107897" r:id="rId29"/>
+          <o:OLEObject Type="Embed" ProgID="Visio.Drawing.15" ShapeID="_x0000_i1027" DrawAspect="Content" ObjectID="_1689253731" r:id="rId30"/>
         </w:object>
       </w:r>
-      <w:bookmarkStart w:id="50" w:name="gambar31"/>
+      <w:bookmarkStart w:id="49" w:name="gambar31"/>
     </w:p>
     <w:p>
       <w:pPr>
@@ -9959,7 +9995,7 @@
         <w:t xml:space="preserve"> III-1: Diagram Blok Sistem</w:t>
       </w:r>
     </w:p>
-    <w:bookmarkEnd w:id="50"/>
+    <w:bookmarkEnd w:id="49"/>
     <w:p>
       <w:pPr>
         <w:jc w:val="both"/>
@@ -9972,7 +10008,14 @@
           <w:lang w:val="id-ID" w:eastAsia="id-ID"/>
         </w:rPr>
         <w:tab/>
-        <w:t>Pada sistem ini menggunakan tiga buah catu daya dari baterai aki yang dimana 12V 17Ah untuk catu daya sistem kemudian dibagi untuk diturunkan menjadi 5V 3A untuk catu daya sensor dan driver motor, 12V 70Ah untuk catu daya inverter dan lampu U</w:t>
+        <w:t xml:space="preserve">Pada sistem ini menggunakan tiga buah catu daya dari baterai aki yang dimana 12V 17Ah untuk catu daya sistem kemudian dibagi untuk diturunkan menjadi 5V 3A untuk catu daya sensor dan driver motor, 12V 70Ah untuk catu </w:t>
+      </w:r>
+      <w:r>
+        <w:rPr>
+          <w:lang w:val="id-ID" w:eastAsia="id-ID"/>
+        </w:rPr>
+        <w:lastRenderedPageBreak/>
+        <w:t>daya inverter dan lampu U</w:t>
       </w:r>
       <w:r>
         <w:rPr>
@@ -9998,7 +10041,6 @@
         <w:rPr>
           <w:lang w:val="id-ID" w:eastAsia="id-ID"/>
         </w:rPr>
-        <w:lastRenderedPageBreak/>
         <w:tab/>
         <w:t xml:space="preserve">Mikrokontroler disini di fungsikan sebagai kontrol utama yang dimana menerima masukan dari sensor magnet, sensor </w:t>
       </w:r>
@@ -10146,10 +10188,10 @@
       </w:pPr>
       <w:r>
         <w:object w:dxaOrig="7920" w:dyaOrig="1926">
-          <v:shape id="_x0000_i1049" type="#_x0000_t75" style="width:396pt;height:96pt" o:ole="">
-            <v:imagedata r:id="rId30" o:title=""/>
+          <v:shape id="_x0000_i1028" type="#_x0000_t75" style="width:396.45pt;height:96.3pt" o:ole="">
+            <v:imagedata r:id="rId31" o:title=""/>
           </v:shape>
-          <o:OLEObject Type="Embed" ProgID="Visio.Drawing.15" ShapeID="_x0000_i1049" DrawAspect="Content" ObjectID="_1689107898" r:id="rId31"/>
+          <o:OLEObject Type="Embed" ProgID="Visio.Drawing.15" ShapeID="_x0000_i1028" DrawAspect="Content" ObjectID="_1689253732" r:id="rId32"/>
         </w:object>
       </w:r>
     </w:p>
@@ -10160,7 +10202,7 @@
           <w:lang w:eastAsia="id-ID"/>
         </w:rPr>
       </w:pPr>
-      <w:bookmarkStart w:id="51" w:name="gambar32"/>
+      <w:bookmarkStart w:id="50" w:name="gambar32"/>
       <w:r>
         <w:rPr>
           <w:lang w:val="id-ID" w:eastAsia="id-ID"/>
@@ -10174,7 +10216,7 @@
         <w:t xml:space="preserve"> III-2: Diagram Blok Kontrol Posisi Robot </w:t>
       </w:r>
     </w:p>
-    <w:bookmarkEnd w:id="51"/>
+    <w:bookmarkEnd w:id="50"/>
     <w:p>
       <w:pPr>
         <w:rPr>
@@ -10262,11 +10304,11 @@
           <w:numId w:val="24"/>
         </w:numPr>
       </w:pPr>
-      <w:bookmarkStart w:id="52" w:name="_Toc59458471"/>
+      <w:bookmarkStart w:id="51" w:name="_Toc59458471"/>
       <w:r>
         <w:t>Diagram Alir</w:t>
       </w:r>
-      <w:bookmarkEnd w:id="52"/>
+      <w:bookmarkEnd w:id="51"/>
     </w:p>
     <w:p>
       <w:pPr>
@@ -10294,6 +10336,7 @@
       <w:r>
         <w:rPr>
           <w:noProof/>
+          <w:lang w:val="id-ID" w:eastAsia="id-ID"/>
         </w:rPr>
         <w:lastRenderedPageBreak/>
         <w:drawing>
@@ -10322,7 +10365,7 @@
                     </pic:cNvPicPr>
                   </pic:nvPicPr>
                   <pic:blipFill>
-                    <a:blip r:embed="rId32">
+                    <a:blip r:embed="rId33">
                       <a:extLst>
                         <a:ext uri="{28A0092B-C50C-407E-A947-70E740481C1C}">
                           <a14:useLocalDpi xmlns:a14="http://schemas.microsoft.com/office/drawing/2010/main" val="0"/>
@@ -10362,7 +10405,9 @@
           <w:lang w:val="id-ID" w:eastAsia="id-ID"/>
         </w:rPr>
       </w:pPr>
-      <w:bookmarkStart w:id="53" w:name="gambar33"/>
+      <w:bookmarkStart w:id="52" w:name="gambar33"/>
+      <w:bookmarkStart w:id="53" w:name="_GoBack"/>
+      <w:bookmarkEnd w:id="53"/>
       <w:r>
         <w:rPr>
           <w:lang w:val="id-ID" w:eastAsia="id-ID"/>
@@ -10406,7 +10451,7 @@
         <w:t>tama</w:t>
       </w:r>
     </w:p>
-    <w:bookmarkEnd w:id="53"/>
+    <w:bookmarkEnd w:id="52"/>
     <w:p>
       <w:pPr>
         <w:rPr>
@@ -10496,6 +10541,7 @@
       <w:r>
         <w:rPr>
           <w:noProof/>
+          <w:lang w:val="id-ID" w:eastAsia="id-ID"/>
         </w:rPr>
         <w:lastRenderedPageBreak/>
         <w:drawing>
@@ -10524,7 +10570,7 @@
                     </pic:cNvPicPr>
                   </pic:nvPicPr>
                   <pic:blipFill>
-                    <a:blip r:embed="rId33">
+                    <a:blip r:embed="rId34">
                       <a:extLst>
                         <a:ext uri="{28A0092B-C50C-407E-A947-70E740481C1C}">
                           <a14:useLocalDpi xmlns:a14="http://schemas.microsoft.com/office/drawing/2010/main" val="0"/>
@@ -10557,10 +10603,10 @@
       </w:r>
       <w:r>
         <w:object w:dxaOrig="3232" w:dyaOrig="6145">
-          <v:shape id="_x0000_i1050" type="#_x0000_t75" style="width:161.25pt;height:307.5pt" o:ole="">
-            <v:imagedata r:id="rId34" o:title=""/>
+          <v:shape id="_x0000_i1029" type="#_x0000_t75" style="width:160.85pt;height:307.65pt" o:ole="">
+            <v:imagedata r:id="rId35" o:title=""/>
           </v:shape>
-          <o:OLEObject Type="Embed" ProgID="Visio.Drawing.15" ShapeID="_x0000_i1050" DrawAspect="Content" ObjectID="_1689107899" r:id="rId35"/>
+          <o:OLEObject Type="Embed" ProgID="Visio.Drawing.15" ShapeID="_x0000_i1029" DrawAspect="Content" ObjectID="_1689253733" r:id="rId36"/>
         </w:object>
       </w:r>
     </w:p>
@@ -10672,6 +10718,7 @@
       <w:r>
         <w:rPr>
           <w:noProof/>
+          <w:lang w:val="id-ID" w:eastAsia="id-ID"/>
         </w:rPr>
         <w:drawing>
           <wp:anchor distT="0" distB="0" distL="114300" distR="114300" simplePos="0" relativeHeight="251615232" behindDoc="0" locked="0" layoutInCell="1" allowOverlap="1">
@@ -10699,7 +10746,7 @@
                     </pic:cNvPicPr>
                   </pic:nvPicPr>
                   <pic:blipFill>
-                    <a:blip r:embed="rId36">
+                    <a:blip r:embed="rId37">
                       <a:extLst>
                         <a:ext uri="{28A0092B-C50C-407E-A947-70E740481C1C}">
                           <a14:useLocalDpi xmlns:a14="http://schemas.microsoft.com/office/drawing/2010/main" val="0"/>
@@ -10774,6 +10821,7 @@
         <w:t xml:space="preserve"> III-1.</w:t>
       </w:r>
     </w:p>
+    <w:bookmarkStart w:id="57" w:name="gambar35"/>
     <w:p>
       <w:pPr>
         <w:ind w:left="720"/>
@@ -10782,10 +10830,10 @@
           <w:lang w:val="id-ID" w:eastAsia="id-ID"/>
         </w:rPr>
       </w:pPr>
-      <w:bookmarkStart w:id="57" w:name="gambar35"/>
       <w:r>
         <w:rPr>
           <w:noProof/>
+          <w:lang w:val="id-ID" w:eastAsia="id-ID"/>
         </w:rPr>
         <w:lastRenderedPageBreak/>
         <mc:AlternateContent>
@@ -10868,7 +10916,7 @@
               </wp:anchor>
             </w:drawing>
           </mc:Choice>
-          <mc:Fallback>
+          <mc:Fallback xmlns:w16se="http://schemas.microsoft.com/office/word/2015/wordml/symex" xmlns:w15="http://schemas.microsoft.com/office/word/2012/wordml" xmlns:cx1="http://schemas.microsoft.com/office/drawing/2015/9/8/chartex" xmlns:cx="http://schemas.microsoft.com/office/drawing/2014/chartex">
             <w:pict>
               <v:shapetype id="_x0000_t202" coordsize="21600,21600" o:spt="202" path="m,l,21600r21600,l21600,xe">
                 <v:stroke joinstyle="miter"/>
@@ -11524,6 +11572,7 @@
       <w:r>
         <w:rPr>
           <w:noProof/>
+          <w:lang w:val="id-ID" w:eastAsia="id-ID"/>
         </w:rPr>
         <w:drawing>
           <wp:inline distT="0" distB="0" distL="0" distR="0">
@@ -11543,7 +11592,7 @@
                     </pic:cNvPicPr>
                   </pic:nvPicPr>
                   <pic:blipFill>
-                    <a:blip r:embed="rId27" cstate="print">
+                    <a:blip r:embed="rId28" cstate="print">
                       <a:extLst>
                         <a:ext uri="{28A0092B-C50C-407E-A947-70E740481C1C}">
                           <a14:useLocalDpi xmlns:a14="http://schemas.microsoft.com/office/drawing/2010/main" val="0"/>
@@ -12074,6 +12123,7 @@
       <w:r>
         <w:rPr>
           <w:noProof/>
+          <w:lang w:val="id-ID" w:eastAsia="id-ID"/>
         </w:rPr>
         <w:drawing>
           <wp:inline distT="0" distB="0" distL="0" distR="0">
@@ -12093,7 +12143,7 @@
                     </pic:cNvPicPr>
                   </pic:nvPicPr>
                   <pic:blipFill>
-                    <a:blip r:embed="rId37" cstate="print">
+                    <a:blip r:embed="rId38" cstate="print">
                       <a:extLst>
                         <a:ext uri="{28A0092B-C50C-407E-A947-70E740481C1C}">
                           <a14:useLocalDpi xmlns:a14="http://schemas.microsoft.com/office/drawing/2010/main" val="0"/>
@@ -12693,6 +12743,7 @@
       <w:r>
         <w:rPr>
           <w:noProof/>
+          <w:lang w:val="id-ID" w:eastAsia="id-ID"/>
         </w:rPr>
         <w:drawing>
           <wp:inline distT="0" distB="0" distL="0" distR="0">
@@ -12712,7 +12763,7 @@
                     </pic:cNvPicPr>
                   </pic:nvPicPr>
                   <pic:blipFill>
-                    <a:blip r:embed="rId38"/>
+                    <a:blip r:embed="rId39"/>
                     <a:stretch>
                       <a:fillRect/>
                     </a:stretch>
@@ -13040,6 +13091,7 @@
       <w:r>
         <w:rPr>
           <w:noProof/>
+          <w:lang w:val="id-ID" w:eastAsia="id-ID"/>
         </w:rPr>
         <w:lastRenderedPageBreak/>
         <w:drawing>
@@ -13060,7 +13112,7 @@
                     </pic:cNvPicPr>
                   </pic:nvPicPr>
                   <pic:blipFill>
-                    <a:blip r:embed="rId39" cstate="print">
+                    <a:blip r:embed="rId40" cstate="print">
                       <a:extLst>
                         <a:ext uri="{28A0092B-C50C-407E-A947-70E740481C1C}">
                           <a14:useLocalDpi xmlns:a14="http://schemas.microsoft.com/office/drawing/2010/main" val="0"/>
@@ -13424,6 +13476,7 @@
       <w:r>
         <w:rPr>
           <w:noProof/>
+          <w:lang w:val="id-ID" w:eastAsia="id-ID"/>
         </w:rPr>
         <w:drawing>
           <wp:inline distT="0" distB="0" distL="0" distR="0">
@@ -13443,7 +13496,7 @@
                     </pic:cNvPicPr>
                   </pic:nvPicPr>
                   <pic:blipFill>
-                    <a:blip r:embed="rId40">
+                    <a:blip r:embed="rId41">
                       <a:extLst>
                         <a:ext uri="{28A0092B-C50C-407E-A947-70E740481C1C}">
                           <a14:useLocalDpi xmlns:a14="http://schemas.microsoft.com/office/drawing/2010/main" val="0"/>
@@ -13919,6 +13972,7 @@
       <w:r>
         <w:rPr>
           <w:noProof/>
+          <w:lang w:val="id-ID" w:eastAsia="id-ID"/>
         </w:rPr>
         <w:drawing>
           <wp:inline distT="0" distB="0" distL="0" distR="0">
@@ -13938,7 +13992,7 @@
                     </pic:cNvPicPr>
                   </pic:nvPicPr>
                   <pic:blipFill>
-                    <a:blip r:embed="rId41">
+                    <a:blip r:embed="rId42">
                       <a:extLst>
                         <a:ext uri="{28A0092B-C50C-407E-A947-70E740481C1C}">
                           <a14:useLocalDpi xmlns:a14="http://schemas.microsoft.com/office/drawing/2010/main" val="0"/>
@@ -14238,6 +14292,7 @@
       <w:r>
         <w:rPr>
           <w:noProof/>
+          <w:lang w:val="id-ID" w:eastAsia="id-ID"/>
         </w:rPr>
         <w:drawing>
           <wp:inline distT="0" distB="0" distL="0" distR="0">
@@ -14257,7 +14312,7 @@
                     </pic:cNvPicPr>
                   </pic:nvPicPr>
                   <pic:blipFill>
-                    <a:blip r:embed="rId42"/>
+                    <a:blip r:embed="rId43"/>
                     <a:stretch>
                       <a:fillRect/>
                     </a:stretch>
@@ -14559,6 +14614,7 @@
       <w:r>
         <w:rPr>
           <w:noProof/>
+          <w:lang w:val="id-ID" w:eastAsia="id-ID"/>
         </w:rPr>
         <w:drawing>
           <wp:inline distT="0" distB="0" distL="0" distR="0">
@@ -14578,7 +14634,7 @@
                     </pic:cNvPicPr>
                   </pic:nvPicPr>
                   <pic:blipFill>
-                    <a:blip r:embed="rId43" cstate="print">
+                    <a:blip r:embed="rId44" cstate="print">
                       <a:extLst>
                         <a:ext uri="{28A0092B-C50C-407E-A947-70E740481C1C}">
                           <a14:useLocalDpi xmlns:a14="http://schemas.microsoft.com/office/drawing/2010/main" val="0"/>
@@ -14944,6 +15000,7 @@
       <w:r>
         <w:rPr>
           <w:noProof/>
+          <w:lang w:val="id-ID" w:eastAsia="id-ID"/>
         </w:rPr>
         <w:drawing>
           <wp:inline distT="0" distB="0" distL="0" distR="0">
@@ -14963,7 +15020,7 @@
                     </pic:cNvPicPr>
                   </pic:nvPicPr>
                   <pic:blipFill>
-                    <a:blip r:embed="rId44" cstate="print">
+                    <a:blip r:embed="rId45" cstate="print">
                       <a:extLst>
                         <a:ext uri="{28A0092B-C50C-407E-A947-70E740481C1C}">
                           <a14:useLocalDpi xmlns:a14="http://schemas.microsoft.com/office/drawing/2010/main" val="0"/>
@@ -15211,6 +15268,7 @@
       <w:r>
         <w:rPr>
           <w:noProof/>
+          <w:lang w:val="id-ID" w:eastAsia="id-ID"/>
         </w:rPr>
         <w:lastRenderedPageBreak/>
         <w:drawing>
@@ -15231,7 +15289,7 @@
                     </pic:cNvPicPr>
                   </pic:nvPicPr>
                   <pic:blipFill>
-                    <a:blip r:embed="rId45">
+                    <a:blip r:embed="rId46">
                       <a:extLst>
                         <a:ext uri="{28A0092B-C50C-407E-A947-70E740481C1C}">
                           <a14:useLocalDpi xmlns:a14="http://schemas.microsoft.com/office/drawing/2010/main" val="0"/>
@@ -15315,8 +15373,8 @@
         <w:tblLook w:val="04A0" w:firstRow="1" w:lastRow="0" w:firstColumn="1" w:lastColumn="0" w:noHBand="0" w:noVBand="1"/>
       </w:tblPr>
       <w:tblGrid>
-        <w:gridCol w:w="3960"/>
-        <w:gridCol w:w="3968"/>
+        <w:gridCol w:w="4077"/>
+        <w:gridCol w:w="4077"/>
       </w:tblGrid>
       <w:tr>
         <w:tc>
@@ -15520,6 +15578,7 @@
       <w:r>
         <w:rPr>
           <w:noProof/>
+          <w:lang w:val="id-ID" w:eastAsia="id-ID"/>
         </w:rPr>
         <w:drawing>
           <wp:inline distT="0" distB="0" distL="0" distR="0">
@@ -15539,7 +15598,7 @@
                     </pic:cNvPicPr>
                   </pic:nvPicPr>
                   <pic:blipFill>
-                    <a:blip r:embed="rId46" cstate="print">
+                    <a:blip r:embed="rId47" cstate="print">
                       <a:extLst>
                         <a:ext uri="{28A0092B-C50C-407E-A947-70E740481C1C}">
                           <a14:useLocalDpi xmlns:a14="http://schemas.microsoft.com/office/drawing/2010/main" val="0"/>
@@ -16130,6 +16189,7 @@
       <w:r>
         <w:rPr>
           <w:noProof/>
+          <w:lang w:val="id-ID" w:eastAsia="id-ID"/>
         </w:rPr>
         <w:drawing>
           <wp:inline distT="0" distB="0" distL="0" distR="0">
@@ -16149,7 +16209,7 @@
                     </pic:cNvPicPr>
                   </pic:nvPicPr>
                   <pic:blipFill>
-                    <a:blip r:embed="rId47">
+                    <a:blip r:embed="rId48">
                       <a:extLst>
                         <a:ext uri="{28A0092B-C50C-407E-A947-70E740481C1C}">
                           <a14:useLocalDpi xmlns:a14="http://schemas.microsoft.com/office/drawing/2010/main" val="0"/>
@@ -16292,11 +16352,11 @@
         <w:t>magnetic tape</w:t>
       </w:r>
       <w:r>
-        <w:t xml:space="preserve"> berada pada posisi kanan, dan 398 </w:t>
+        <w:t xml:space="preserve"> berada pada posisi </w:t>
       </w:r>
       <w:r>
         <w:lastRenderedPageBreak/>
-        <w:t xml:space="preserve">merupakan titik tengah dari posisi sensor ketika </w:t>
+        <w:t xml:space="preserve">kanan, dan 398 merupakan titik tengah dari posisi sensor ketika </w:t>
       </w:r>
       <w:r>
         <w:rPr>
@@ -16395,6 +16455,7 @@
       <w:r>
         <w:rPr>
           <w:noProof/>
+          <w:lang w:val="id-ID" w:eastAsia="id-ID"/>
         </w:rPr>
         <mc:AlternateContent>
           <mc:Choice Requires="wps">
@@ -16464,7 +16525,7 @@
               </wp:anchor>
             </w:drawing>
           </mc:Choice>
-          <mc:Fallback>
+          <mc:Fallback xmlns:w16se="http://schemas.microsoft.com/office/word/2015/wordml/symex" xmlns:w15="http://schemas.microsoft.com/office/word/2012/wordml" xmlns:cx1="http://schemas.microsoft.com/office/drawing/2015/9/8/chartex" xmlns:cx="http://schemas.microsoft.com/office/drawing/2014/chartex">
             <w:pict>
               <v:shape id="_x0000_s1027" type="#_x0000_t202" style="position:absolute;left:0;text-align:left;margin-left:286.6pt;margin-top:118.15pt;width:53.25pt;height:24.1pt;z-index:-251656192;visibility:visible;mso-wrap-style:square;mso-wrap-distance-left:9pt;mso-wrap-distance-top:3.6pt;mso-wrap-distance-right:9pt;mso-wrap-distance-bottom:3.6pt;mso-position-horizontal:absolute;mso-position-horizontal-relative:text;mso-position-vertical:absolute;mso-position-vertical-relative:text;v-text-anchor:top" o:gfxdata="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" filled="f" stroked="f">
                 <v:textbox>
@@ -16496,6 +16557,7 @@
       <w:r>
         <w:rPr>
           <w:noProof/>
+          <w:lang w:val="id-ID" w:eastAsia="id-ID"/>
         </w:rPr>
         <mc:AlternateContent>
           <mc:Choice Requires="wps">
@@ -16598,7 +16660,7 @@
               </wp:anchor>
             </w:drawing>
           </mc:Choice>
-          <mc:Fallback>
+          <mc:Fallback xmlns:w16se="http://schemas.microsoft.com/office/word/2015/wordml/symex" xmlns:w15="http://schemas.microsoft.com/office/word/2012/wordml" xmlns:cx1="http://schemas.microsoft.com/office/drawing/2015/9/8/chartex" xmlns:cx="http://schemas.microsoft.com/office/drawing/2014/chartex">
             <w:pict>
               <v:shape id="_x0000_s1028" type="#_x0000_t202" style="position:absolute;left:0;text-align:left;margin-left:190.65pt;margin-top:.7pt;width:81.75pt;height:24.1pt;z-index:-251609088;visibility:visible;mso-wrap-style:square;mso-wrap-distance-left:9pt;mso-wrap-distance-top:3.6pt;mso-wrap-distance-right:9pt;mso-wrap-distance-bottom:3.6pt;mso-position-horizontal:absolute;mso-position-horizontal-relative:text;mso-position-vertical:absolute;mso-position-vertical-relative:text;v-text-anchor:top" o:gfxdata="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" filled="f" stroked="f">
                 <v:textbox>
@@ -16663,6 +16725,7 @@
       <w:r>
         <w:rPr>
           <w:noProof/>
+          <w:lang w:val="id-ID" w:eastAsia="id-ID"/>
         </w:rPr>
         <w:drawing>
           <wp:inline distT="0" distB="0" distL="0" distR="0">
@@ -16682,7 +16745,7 @@
                     </pic:cNvPicPr>
                   </pic:nvPicPr>
                   <pic:blipFill>
-                    <a:blip r:embed="rId48">
+                    <a:blip r:embed="rId49">
                       <a:extLst>
                         <a:ext uri="{28A0092B-C50C-407E-A947-70E740481C1C}">
                           <a14:useLocalDpi xmlns:a14="http://schemas.microsoft.com/office/drawing/2010/main" val="0"/>
@@ -16850,6 +16913,7 @@
       <w:r>
         <w:rPr>
           <w:noProof/>
+          <w:lang w:val="id-ID" w:eastAsia="id-ID"/>
         </w:rPr>
         <mc:AlternateContent>
           <mc:Choice Requires="wps">
@@ -16952,7 +17016,7 @@
               </wp:anchor>
             </w:drawing>
           </mc:Choice>
-          <mc:Fallback>
+          <mc:Fallback xmlns:w16se="http://schemas.microsoft.com/office/word/2015/wordml/symex" xmlns:w15="http://schemas.microsoft.com/office/word/2012/wordml" xmlns:cx1="http://schemas.microsoft.com/office/drawing/2015/9/8/chartex" xmlns:cx="http://schemas.microsoft.com/office/drawing/2014/chartex">
             <w:pict>
               <v:shape id="_x0000_s1029" type="#_x0000_t202" style="position:absolute;left:0;text-align:left;margin-left:194.45pt;margin-top:119.1pt;width:81.75pt;height:24.1pt;z-index:-251678720;visibility:visible;mso-wrap-style:square;mso-wrap-distance-left:9pt;mso-wrap-distance-top:3.6pt;mso-wrap-distance-right:9pt;mso-wrap-distance-bottom:3.6pt;mso-position-horizontal:absolute;mso-position-horizontal-relative:text;mso-position-vertical:absolute;mso-position-vertical-relative:text;v-text-anchor:top" o:gfxdata="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" filled="f" stroked="f">
                 <v:textbox>
@@ -17175,6 +17239,7 @@
       <w:r>
         <w:rPr>
           <w:noProof/>
+          <w:lang w:val="id-ID" w:eastAsia="id-ID"/>
         </w:rPr>
         <mc:AlternateContent>
           <mc:Choice Requires="wps">
@@ -17244,7 +17309,7 @@
               </wp:anchor>
             </w:drawing>
           </mc:Choice>
-          <mc:Fallback>
+          <mc:Fallback xmlns:w16se="http://schemas.microsoft.com/office/word/2015/wordml/symex" xmlns:w15="http://schemas.microsoft.com/office/word/2012/wordml" xmlns:cx1="http://schemas.microsoft.com/office/drawing/2015/9/8/chartex" xmlns:cx="http://schemas.microsoft.com/office/drawing/2014/chartex">
             <w:pict>
               <v:shape id="_x0000_s1030" type="#_x0000_t202" style="position:absolute;left:0;text-align:left;margin-left:297pt;margin-top:85.7pt;width:29.25pt;height:24.1pt;z-index:-251670528;visibility:visible;mso-wrap-style:square;mso-wrap-distance-left:9pt;mso-wrap-distance-top:3.6pt;mso-wrap-distance-right:9pt;mso-wrap-distance-bottom:3.6pt;mso-position-horizontal:absolute;mso-position-horizontal-relative:text;mso-position-vertical:absolute;mso-position-vertical-relative:text;v-text-anchor:top" o:gfxdata="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" filled="f" stroked="f">
                 <v:textbox>
@@ -17277,6 +17342,7 @@
         <w:rPr>
           <w:i/>
           <w:noProof/>
+          <w:lang w:val="id-ID" w:eastAsia="id-ID"/>
         </w:rPr>
         <w:drawing>
           <wp:inline distT="0" distB="0" distL="0" distR="0">
@@ -17296,7 +17362,7 @@
                     </pic:cNvPicPr>
                   </pic:nvPicPr>
                   <pic:blipFill>
-                    <a:blip r:embed="rId49">
+                    <a:blip r:embed="rId50">
                       <a:extLst>
                         <a:ext uri="{28A0092B-C50C-407E-A947-70E740481C1C}">
                           <a14:useLocalDpi xmlns:a14="http://schemas.microsoft.com/office/drawing/2010/main" val="0"/>
@@ -17454,6 +17520,7 @@
       <w:r>
         <w:rPr>
           <w:noProof/>
+          <w:lang w:val="id-ID" w:eastAsia="id-ID"/>
         </w:rPr>
         <mc:AlternateContent>
           <mc:Choice Requires="wps">
@@ -17522,7 +17589,7 @@
               </wp:anchor>
             </w:drawing>
           </mc:Choice>
-          <mc:Fallback>
+          <mc:Fallback xmlns:w16se="http://schemas.microsoft.com/office/word/2015/wordml/symex" xmlns:w15="http://schemas.microsoft.com/office/word/2012/wordml" xmlns:cx1="http://schemas.microsoft.com/office/drawing/2015/9/8/chartex" xmlns:cx="http://schemas.microsoft.com/office/drawing/2014/chartex">
             <w:pict>
               <v:shape id="_x0000_s1031" type="#_x0000_t202" style="position:absolute;left:0;text-align:left;margin-left:294.75pt;margin-top:81.65pt;width:53.25pt;height:24.1pt;z-index:-251607040;visibility:visible;mso-wrap-style:square;mso-wrap-distance-left:9pt;mso-wrap-distance-top:3.6pt;mso-wrap-distance-right:9pt;mso-wrap-distance-bottom:3.6pt;mso-position-horizontal:absolute;mso-position-horizontal-relative:text;mso-position-vertical:absolute;mso-position-vertical-relative:text;v-text-anchor:top" o:gfxdata="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" filled="f" stroked="f">
                 <v:textbox>
@@ -17553,6 +17620,7 @@
       <w:r>
         <w:rPr>
           <w:noProof/>
+          <w:lang w:val="id-ID" w:eastAsia="id-ID"/>
         </w:rPr>
         <w:drawing>
           <wp:inline distT="0" distB="0" distL="0" distR="0">
@@ -17572,7 +17640,7 @@
                     </pic:cNvPicPr>
                   </pic:nvPicPr>
                   <pic:blipFill>
-                    <a:blip r:embed="rId50">
+                    <a:blip r:embed="rId51">
                       <a:extLst>
                         <a:ext uri="{28A0092B-C50C-407E-A947-70E740481C1C}">
                           <a14:useLocalDpi xmlns:a14="http://schemas.microsoft.com/office/drawing/2010/main" val="0"/>
@@ -17647,7 +17715,20 @@
         <w:rPr>
           <w:lang w:eastAsia="id-ID"/>
         </w:rPr>
-        <w:t xml:space="preserve"> dibahas pada BAB IV.</w:t>
+        <w:t xml:space="preserve"> dibahas pada </w:t>
+      </w:r>
+      <w:r>
+        <w:rPr>
+          <w:sz w:val="17"/>
+          <w:lang w:eastAsia="id-ID"/>
+        </w:rPr>
+        <w:t>BAB</w:t>
+      </w:r>
+      <w:r>
+        <w:rPr>
+          <w:lang w:eastAsia="id-ID"/>
+        </w:rPr>
+        <w:t xml:space="preserve"> IV.</w:t>
       </w:r>
     </w:p>
     <w:p>
@@ -17769,6 +17850,7 @@
       <w:r>
         <w:rPr>
           <w:noProof/>
+          <w:lang w:val="id-ID" w:eastAsia="id-ID"/>
         </w:rPr>
         <w:drawing>
           <wp:inline distT="0" distB="0" distL="0" distR="0">
@@ -17788,7 +17870,7 @@
                     </pic:cNvPicPr>
                   </pic:nvPicPr>
                   <pic:blipFill>
-                    <a:blip r:embed="rId51">
+                    <a:blip r:embed="rId52">
                       <a:extLst>
                         <a:ext uri="{28A0092B-C50C-407E-A947-70E740481C1C}">
                           <a14:useLocalDpi xmlns:a14="http://schemas.microsoft.com/office/drawing/2010/main" val="0"/>
@@ -18309,7 +18391,7 @@
       <w:r>
         <w:tab/>
       </w:r>
-      <w:hyperlink r:id="rId52">
+      <w:hyperlink r:id="rId53">
         <w:r>
           <w:rPr>
             <w:color w:val="000000"/>
@@ -18492,8 +18574,8 @@
       <w:pPr>
         <w:jc w:val="both"/>
         <w:sectPr>
-          <w:headerReference w:type="default" r:id="rId53"/>
-          <w:footerReference w:type="default" r:id="rId54"/>
+          <w:headerReference w:type="default" r:id="rId54"/>
+          <w:footerReference w:type="default" r:id="rId55"/>
           <w:pgSz w:w="11907" w:h="16840"/>
           <w:pgMar w:top="1701" w:right="1701" w:bottom="1701" w:left="2268" w:header="720" w:footer="720" w:gutter="0"/>
           <w:cols w:space="720"/>
@@ -18518,7 +18600,7 @@
       </w:pPr>
     </w:p>
     <w:sectPr>
-      <w:footerReference w:type="default" r:id="rId55"/>
+      <w:footerReference w:type="default" r:id="rId56"/>
       <w:pgSz w:w="11907" w:h="16840"/>
       <w:pgMar w:top="1701" w:right="1701" w:bottom="1701" w:left="2268" w:header="720" w:footer="720" w:gutter="0"/>
       <w:cols w:space="720"/>
@@ -18528,7 +18610,7 @@
 </file>
 
 <file path=word/endnotes.xml><?xml version="1.0" encoding="utf-8"?>
-<w:endnotes xmlns:wpc="http://schemas.microsoft.com/office/word/2010/wordprocessingCanvas" xmlns:cx="http://schemas.microsoft.com/office/drawing/2014/chartex" xmlns:cx1="http://schemas.microsoft.com/office/drawing/2015/9/8/chartex" xmlns:mc="http://schemas.openxmlformats.org/markup-compatibility/2006" xmlns:o="urn:schemas-microsoft-com:office:office" xmlns:r="http://schemas.openxmlformats.org/officeDocument/2006/relationships" xmlns:m="http://schemas.openxmlformats.org/officeDocument/2006/math" xmlns:v="urn:schemas-microsoft-com:vml" xmlns:wp14="http://schemas.microsoft.com/office/word/2010/wordprocessingDrawing" xmlns:wp="http://schemas.openxmlformats.org/drawingml/2006/wordprocessingDrawing" xmlns:w10="urn:schemas-microsoft-com:office:word" xmlns:w="http://schemas.openxmlformats.org/wordprocessingml/2006/main" xmlns:w14="http://schemas.microsoft.com/office/word/2010/wordml" xmlns:w15="http://schemas.microsoft.com/office/word/2012/wordml" xmlns:w16se="http://schemas.microsoft.com/office/word/2015/wordml/symex" xmlns:wpg="http://schemas.microsoft.com/office/word/2010/wordprocessingGroup" xmlns:wpi="http://schemas.microsoft.com/office/word/2010/wordprocessingInk" xmlns:wne="http://schemas.microsoft.com/office/word/2006/wordml" xmlns:wps="http://schemas.microsoft.com/office/word/2010/wordprocessingShape" mc:Ignorable="w14 w15 w16se wp14">
+<w:endnotes xmlns:wpc="http://schemas.microsoft.com/office/word/2010/wordprocessingCanvas" xmlns:mc="http://schemas.openxmlformats.org/markup-compatibility/2006" xmlns:o="urn:schemas-microsoft-com:office:office" xmlns:r="http://schemas.openxmlformats.org/officeDocument/2006/relationships" xmlns:m="http://schemas.openxmlformats.org/officeDocument/2006/math" xmlns:v="urn:schemas-microsoft-com:vml" xmlns:wp14="http://schemas.microsoft.com/office/word/2010/wordprocessingDrawing" xmlns:wp="http://schemas.openxmlformats.org/drawingml/2006/wordprocessingDrawing" xmlns:w10="urn:schemas-microsoft-com:office:word" xmlns:w="http://schemas.openxmlformats.org/wordprocessingml/2006/main" xmlns:w14="http://schemas.microsoft.com/office/word/2010/wordml" xmlns:wpg="http://schemas.microsoft.com/office/word/2010/wordprocessingGroup" xmlns:wpi="http://schemas.microsoft.com/office/word/2010/wordprocessingInk" xmlns:wne="http://schemas.microsoft.com/office/word/2006/wordml" xmlns:wps="http://schemas.microsoft.com/office/word/2010/wordprocessingShape" mc:Ignorable="w14 wp14">
   <w:endnote w:type="separator" w:id="-1">
     <w:p>
       <w:pPr>
@@ -18553,7 +18635,7 @@
 </file>
 
 <file path=word/footer1.xml><?xml version="1.0" encoding="utf-8"?>
-<w:ftr xmlns:wpc="http://schemas.microsoft.com/office/word/2010/wordprocessingCanvas" xmlns:cx="http://schemas.microsoft.com/office/drawing/2014/chartex" xmlns:cx1="http://schemas.microsoft.com/office/drawing/2015/9/8/chartex" xmlns:mc="http://schemas.openxmlformats.org/markup-compatibility/2006" xmlns:o="urn:schemas-microsoft-com:office:office" xmlns:r="http://schemas.openxmlformats.org/officeDocument/2006/relationships" xmlns:m="http://schemas.openxmlformats.org/officeDocument/2006/math" xmlns:v="urn:schemas-microsoft-com:vml" xmlns:wp14="http://schemas.microsoft.com/office/word/2010/wordprocessingDrawing" xmlns:wp="http://schemas.openxmlformats.org/drawingml/2006/wordprocessingDrawing" xmlns:w10="urn:schemas-microsoft-com:office:word" xmlns:w="http://schemas.openxmlformats.org/wordprocessingml/2006/main" xmlns:w14="http://schemas.microsoft.com/office/word/2010/wordml" xmlns:w15="http://schemas.microsoft.com/office/word/2012/wordml" xmlns:w16se="http://schemas.microsoft.com/office/word/2015/wordml/symex" xmlns:wpg="http://schemas.microsoft.com/office/word/2010/wordprocessingGroup" xmlns:wpi="http://schemas.microsoft.com/office/word/2010/wordprocessingInk" xmlns:wne="http://schemas.microsoft.com/office/word/2006/wordml" xmlns:wps="http://schemas.microsoft.com/office/word/2010/wordprocessingShape" mc:Ignorable="w14 w15 w16se wp14">
+<w:ftr xmlns:wpc="http://schemas.microsoft.com/office/word/2010/wordprocessingCanvas" xmlns:mc="http://schemas.openxmlformats.org/markup-compatibility/2006" xmlns:o="urn:schemas-microsoft-com:office:office" xmlns:r="http://schemas.openxmlformats.org/officeDocument/2006/relationships" xmlns:m="http://schemas.openxmlformats.org/officeDocument/2006/math" xmlns:v="urn:schemas-microsoft-com:vml" xmlns:wp14="http://schemas.microsoft.com/office/word/2010/wordprocessingDrawing" xmlns:wp="http://schemas.openxmlformats.org/drawingml/2006/wordprocessingDrawing" xmlns:w10="urn:schemas-microsoft-com:office:word" xmlns:w="http://schemas.openxmlformats.org/wordprocessingml/2006/main" xmlns:w14="http://schemas.microsoft.com/office/word/2010/wordml" xmlns:wpg="http://schemas.microsoft.com/office/word/2010/wordprocessingGroup" xmlns:wpi="http://schemas.microsoft.com/office/word/2010/wordprocessingInk" xmlns:wne="http://schemas.microsoft.com/office/word/2006/wordml" xmlns:wps="http://schemas.microsoft.com/office/word/2010/wordprocessingShape" mc:Ignorable="w14 wp14">
   <w:sdt>
     <w:sdtPr>
       <w:id w:val="-9991800"/>
@@ -18561,6 +18643,7 @@
         <w:docPartGallery w:val="AutoText"/>
       </w:docPartObj>
     </w:sdtPr>
+    <w:sdtEndPr/>
     <w:sdtContent>
       <w:p>
         <w:pPr>
@@ -18580,7 +18663,7 @@
           <w:rPr>
             <w:noProof/>
           </w:rPr>
-          <w:t>xi</w:t>
+          <w:t>ix</w:t>
         </w:r>
         <w:r>
           <w:fldChar w:fldCharType="end"/>
@@ -18606,7 +18689,7 @@
 </file>
 
 <file path=word/footer2.xml><?xml version="1.0" encoding="utf-8"?>
-<w:ftr xmlns:wpc="http://schemas.microsoft.com/office/word/2010/wordprocessingCanvas" xmlns:cx="http://schemas.microsoft.com/office/drawing/2014/chartex" xmlns:cx1="http://schemas.microsoft.com/office/drawing/2015/9/8/chartex" xmlns:mc="http://schemas.openxmlformats.org/markup-compatibility/2006" xmlns:o="urn:schemas-microsoft-com:office:office" xmlns:r="http://schemas.openxmlformats.org/officeDocument/2006/relationships" xmlns:m="http://schemas.openxmlformats.org/officeDocument/2006/math" xmlns:v="urn:schemas-microsoft-com:vml" xmlns:wp14="http://schemas.microsoft.com/office/word/2010/wordprocessingDrawing" xmlns:wp="http://schemas.openxmlformats.org/drawingml/2006/wordprocessingDrawing" xmlns:w10="urn:schemas-microsoft-com:office:word" xmlns:w="http://schemas.openxmlformats.org/wordprocessingml/2006/main" xmlns:w14="http://schemas.microsoft.com/office/word/2010/wordml" xmlns:w15="http://schemas.microsoft.com/office/word/2012/wordml" xmlns:w16se="http://schemas.microsoft.com/office/word/2015/wordml/symex" xmlns:wpg="http://schemas.microsoft.com/office/word/2010/wordprocessingGroup" xmlns:wpi="http://schemas.microsoft.com/office/word/2010/wordprocessingInk" xmlns:wne="http://schemas.microsoft.com/office/word/2006/wordml" xmlns:wps="http://schemas.microsoft.com/office/word/2010/wordprocessingShape" mc:Ignorable="w14 w15 w16se wp14">
+<w:ftr xmlns:wpc="http://schemas.microsoft.com/office/word/2010/wordprocessingCanvas" xmlns:mc="http://schemas.openxmlformats.org/markup-compatibility/2006" xmlns:o="urn:schemas-microsoft-com:office:office" xmlns:r="http://schemas.openxmlformats.org/officeDocument/2006/relationships" xmlns:m="http://schemas.openxmlformats.org/officeDocument/2006/math" xmlns:v="urn:schemas-microsoft-com:vml" xmlns:wp14="http://schemas.microsoft.com/office/word/2010/wordprocessingDrawing" xmlns:wp="http://schemas.openxmlformats.org/drawingml/2006/wordprocessingDrawing" xmlns:w10="urn:schemas-microsoft-com:office:word" xmlns:w="http://schemas.openxmlformats.org/wordprocessingml/2006/main" xmlns:w14="http://schemas.microsoft.com/office/word/2010/wordml" xmlns:wpg="http://schemas.microsoft.com/office/word/2010/wordprocessingGroup" xmlns:wpi="http://schemas.microsoft.com/office/word/2010/wordprocessingInk" xmlns:wne="http://schemas.microsoft.com/office/word/2006/wordml" xmlns:wps="http://schemas.microsoft.com/office/word/2010/wordprocessingShape" mc:Ignorable="w14 wp14">
   <w:p>
     <w:pPr>
       <w:tabs>
@@ -18640,7 +18723,7 @@
 </file>
 
 <file path=word/footer3.xml><?xml version="1.0" encoding="utf-8"?>
-<w:ftr xmlns:wpc="http://schemas.microsoft.com/office/word/2010/wordprocessingCanvas" xmlns:cx="http://schemas.microsoft.com/office/drawing/2014/chartex" xmlns:cx1="http://schemas.microsoft.com/office/drawing/2015/9/8/chartex" xmlns:mc="http://schemas.openxmlformats.org/markup-compatibility/2006" xmlns:o="urn:schemas-microsoft-com:office:office" xmlns:r="http://schemas.openxmlformats.org/officeDocument/2006/relationships" xmlns:m="http://schemas.openxmlformats.org/officeDocument/2006/math" xmlns:v="urn:schemas-microsoft-com:vml" xmlns:wp14="http://schemas.microsoft.com/office/word/2010/wordprocessingDrawing" xmlns:wp="http://schemas.openxmlformats.org/drawingml/2006/wordprocessingDrawing" xmlns:w10="urn:schemas-microsoft-com:office:word" xmlns:w="http://schemas.openxmlformats.org/wordprocessingml/2006/main" xmlns:w14="http://schemas.microsoft.com/office/word/2010/wordml" xmlns:w15="http://schemas.microsoft.com/office/word/2012/wordml" xmlns:w16se="http://schemas.microsoft.com/office/word/2015/wordml/symex" xmlns:wpg="http://schemas.microsoft.com/office/word/2010/wordprocessingGroup" xmlns:wpi="http://schemas.microsoft.com/office/word/2010/wordprocessingInk" xmlns:wne="http://schemas.microsoft.com/office/word/2006/wordml" xmlns:wps="http://schemas.microsoft.com/office/word/2010/wordprocessingShape" mc:Ignorable="w14 w15 w16se wp14">
+<w:ftr xmlns:wpc="http://schemas.microsoft.com/office/word/2010/wordprocessingCanvas" xmlns:mc="http://schemas.openxmlformats.org/markup-compatibility/2006" xmlns:o="urn:schemas-microsoft-com:office:office" xmlns:r="http://schemas.openxmlformats.org/officeDocument/2006/relationships" xmlns:m="http://schemas.openxmlformats.org/officeDocument/2006/math" xmlns:v="urn:schemas-microsoft-com:vml" xmlns:wp14="http://schemas.microsoft.com/office/word/2010/wordprocessingDrawing" xmlns:wp="http://schemas.openxmlformats.org/drawingml/2006/wordprocessingDrawing" xmlns:w10="urn:schemas-microsoft-com:office:word" xmlns:w="http://schemas.openxmlformats.org/wordprocessingml/2006/main" xmlns:w14="http://schemas.microsoft.com/office/word/2010/wordml" xmlns:wpg="http://schemas.microsoft.com/office/word/2010/wordprocessingGroup" xmlns:wpi="http://schemas.microsoft.com/office/word/2010/wordprocessingInk" xmlns:wne="http://schemas.microsoft.com/office/word/2006/wordml" xmlns:wps="http://schemas.microsoft.com/office/word/2010/wordprocessingShape" mc:Ignorable="w14 wp14">
   <w:p>
     <w:pPr>
       <w:tabs>
@@ -18674,7 +18757,7 @@
 </file>
 
 <file path=word/footer4.xml><?xml version="1.0" encoding="utf-8"?>
-<w:ftr xmlns:wpc="http://schemas.microsoft.com/office/word/2010/wordprocessingCanvas" xmlns:cx="http://schemas.microsoft.com/office/drawing/2014/chartex" xmlns:cx1="http://schemas.microsoft.com/office/drawing/2015/9/8/chartex" xmlns:mc="http://schemas.openxmlformats.org/markup-compatibility/2006" xmlns:o="urn:schemas-microsoft-com:office:office" xmlns:r="http://schemas.openxmlformats.org/officeDocument/2006/relationships" xmlns:m="http://schemas.openxmlformats.org/officeDocument/2006/math" xmlns:v="urn:schemas-microsoft-com:vml" xmlns:wp14="http://schemas.microsoft.com/office/word/2010/wordprocessingDrawing" xmlns:wp="http://schemas.openxmlformats.org/drawingml/2006/wordprocessingDrawing" xmlns:w10="urn:schemas-microsoft-com:office:word" xmlns:w="http://schemas.openxmlformats.org/wordprocessingml/2006/main" xmlns:w14="http://schemas.microsoft.com/office/word/2010/wordml" xmlns:w15="http://schemas.microsoft.com/office/word/2012/wordml" xmlns:w16se="http://schemas.microsoft.com/office/word/2015/wordml/symex" xmlns:wpg="http://schemas.microsoft.com/office/word/2010/wordprocessingGroup" xmlns:wpi="http://schemas.microsoft.com/office/word/2010/wordprocessingInk" xmlns:wne="http://schemas.microsoft.com/office/word/2006/wordml" xmlns:wps="http://schemas.microsoft.com/office/word/2010/wordprocessingShape" mc:Ignorable="w14 w15 w16se wp14">
+<w:ftr xmlns:wpc="http://schemas.microsoft.com/office/word/2010/wordprocessingCanvas" xmlns:mc="http://schemas.openxmlformats.org/markup-compatibility/2006" xmlns:o="urn:schemas-microsoft-com:office:office" xmlns:r="http://schemas.openxmlformats.org/officeDocument/2006/relationships" xmlns:m="http://schemas.openxmlformats.org/officeDocument/2006/math" xmlns:v="urn:schemas-microsoft-com:vml" xmlns:wp14="http://schemas.microsoft.com/office/word/2010/wordprocessingDrawing" xmlns:wp="http://schemas.openxmlformats.org/drawingml/2006/wordprocessingDrawing" xmlns:w10="urn:schemas-microsoft-com:office:word" xmlns:w="http://schemas.openxmlformats.org/wordprocessingml/2006/main" xmlns:w14="http://schemas.microsoft.com/office/word/2010/wordml" xmlns:wpg="http://schemas.microsoft.com/office/word/2010/wordprocessingGroup" xmlns:wpi="http://schemas.microsoft.com/office/word/2010/wordprocessingInk" xmlns:wne="http://schemas.microsoft.com/office/word/2006/wordml" xmlns:wps="http://schemas.microsoft.com/office/word/2010/wordprocessingShape" mc:Ignorable="w14 wp14">
   <w:p>
     <w:pPr>
       <w:tabs>
@@ -18749,7 +18832,7 @@
 </file>
 
 <file path=word/footer5.xml><?xml version="1.0" encoding="utf-8"?>
-<w:ftr xmlns:wpc="http://schemas.microsoft.com/office/word/2010/wordprocessingCanvas" xmlns:cx="http://schemas.microsoft.com/office/drawing/2014/chartex" xmlns:cx1="http://schemas.microsoft.com/office/drawing/2015/9/8/chartex" xmlns:mc="http://schemas.openxmlformats.org/markup-compatibility/2006" xmlns:o="urn:schemas-microsoft-com:office:office" xmlns:r="http://schemas.openxmlformats.org/officeDocument/2006/relationships" xmlns:m="http://schemas.openxmlformats.org/officeDocument/2006/math" xmlns:v="urn:schemas-microsoft-com:vml" xmlns:wp14="http://schemas.microsoft.com/office/word/2010/wordprocessingDrawing" xmlns:wp="http://schemas.openxmlformats.org/drawingml/2006/wordprocessingDrawing" xmlns:w10="urn:schemas-microsoft-com:office:word" xmlns:w="http://schemas.openxmlformats.org/wordprocessingml/2006/main" xmlns:w14="http://schemas.microsoft.com/office/word/2010/wordml" xmlns:w15="http://schemas.microsoft.com/office/word/2012/wordml" xmlns:w16se="http://schemas.microsoft.com/office/word/2015/wordml/symex" xmlns:wpg="http://schemas.microsoft.com/office/word/2010/wordprocessingGroup" xmlns:wpi="http://schemas.microsoft.com/office/word/2010/wordprocessingInk" xmlns:wne="http://schemas.microsoft.com/office/word/2006/wordml" xmlns:wps="http://schemas.microsoft.com/office/word/2010/wordprocessingShape" mc:Ignorable="w14 w15 w16se wp14">
+<w:ftr xmlns:wpc="http://schemas.microsoft.com/office/word/2010/wordprocessingCanvas" xmlns:mc="http://schemas.openxmlformats.org/markup-compatibility/2006" xmlns:o="urn:schemas-microsoft-com:office:office" xmlns:r="http://schemas.openxmlformats.org/officeDocument/2006/relationships" xmlns:m="http://schemas.openxmlformats.org/officeDocument/2006/math" xmlns:v="urn:schemas-microsoft-com:vml" xmlns:wp14="http://schemas.microsoft.com/office/word/2010/wordprocessingDrawing" xmlns:wp="http://schemas.openxmlformats.org/drawingml/2006/wordprocessingDrawing" xmlns:w10="urn:schemas-microsoft-com:office:word" xmlns:w="http://schemas.openxmlformats.org/wordprocessingml/2006/main" xmlns:w14="http://schemas.microsoft.com/office/word/2010/wordml" xmlns:wpg="http://schemas.microsoft.com/office/word/2010/wordprocessingGroup" xmlns:wpi="http://schemas.microsoft.com/office/word/2010/wordprocessingInk" xmlns:wne="http://schemas.microsoft.com/office/word/2006/wordml" xmlns:wps="http://schemas.microsoft.com/office/word/2010/wordprocessingShape" mc:Ignorable="w14 wp14">
   <w:p>
     <w:pPr>
       <w:tabs>
@@ -18795,7 +18878,7 @@
         <w:color w:val="000000"/>
         <w:szCs w:val="24"/>
       </w:rPr>
-      <w:t>9</w:t>
+      <w:t>15</w:t>
     </w:r>
     <w:r>
       <w:rPr>
@@ -18824,7 +18907,7 @@
 </file>
 
 <file path=word/footer6.xml><?xml version="1.0" encoding="utf-8"?>
-<w:ftr xmlns:wpc="http://schemas.microsoft.com/office/word/2010/wordprocessingCanvas" xmlns:cx="http://schemas.microsoft.com/office/drawing/2014/chartex" xmlns:cx1="http://schemas.microsoft.com/office/drawing/2015/9/8/chartex" xmlns:mc="http://schemas.openxmlformats.org/markup-compatibility/2006" xmlns:o="urn:schemas-microsoft-com:office:office" xmlns:r="http://schemas.openxmlformats.org/officeDocument/2006/relationships" xmlns:m="http://schemas.openxmlformats.org/officeDocument/2006/math" xmlns:v="urn:schemas-microsoft-com:vml" xmlns:wp14="http://schemas.microsoft.com/office/word/2010/wordprocessingDrawing" xmlns:wp="http://schemas.openxmlformats.org/drawingml/2006/wordprocessingDrawing" xmlns:w10="urn:schemas-microsoft-com:office:word" xmlns:w="http://schemas.openxmlformats.org/wordprocessingml/2006/main" xmlns:w14="http://schemas.microsoft.com/office/word/2010/wordml" xmlns:w15="http://schemas.microsoft.com/office/word/2012/wordml" xmlns:w16se="http://schemas.microsoft.com/office/word/2015/wordml/symex" xmlns:wpg="http://schemas.microsoft.com/office/word/2010/wordprocessingGroup" xmlns:wpi="http://schemas.microsoft.com/office/word/2010/wordprocessingInk" xmlns:wne="http://schemas.microsoft.com/office/word/2006/wordml" xmlns:wps="http://schemas.microsoft.com/office/word/2010/wordprocessingShape" mc:Ignorable="w14 w15 w16se wp14">
+<w:ftr xmlns:wpc="http://schemas.microsoft.com/office/word/2010/wordprocessingCanvas" xmlns:mc="http://schemas.openxmlformats.org/markup-compatibility/2006" xmlns:o="urn:schemas-microsoft-com:office:office" xmlns:r="http://schemas.openxmlformats.org/officeDocument/2006/relationships" xmlns:m="http://schemas.openxmlformats.org/officeDocument/2006/math" xmlns:v="urn:schemas-microsoft-com:vml" xmlns:wp14="http://schemas.microsoft.com/office/word/2010/wordprocessingDrawing" xmlns:wp="http://schemas.openxmlformats.org/drawingml/2006/wordprocessingDrawing" xmlns:w10="urn:schemas-microsoft-com:office:word" xmlns:w="http://schemas.openxmlformats.org/wordprocessingml/2006/main" xmlns:w14="http://schemas.microsoft.com/office/word/2010/wordml" xmlns:wpg="http://schemas.microsoft.com/office/word/2010/wordprocessingGroup" xmlns:wpi="http://schemas.microsoft.com/office/word/2010/wordprocessingInk" xmlns:wne="http://schemas.microsoft.com/office/word/2006/wordml" xmlns:wps="http://schemas.microsoft.com/office/word/2010/wordprocessingShape" mc:Ignorable="w14 wp14">
   <w:p>
     <w:pPr>
       <w:tabs>
@@ -18843,7 +18926,7 @@
 </file>
 
 <file path=word/footnotes.xml><?xml version="1.0" encoding="utf-8"?>
-<w:footnotes xmlns:wpc="http://schemas.microsoft.com/office/word/2010/wordprocessingCanvas" xmlns:cx="http://schemas.microsoft.com/office/drawing/2014/chartex" xmlns:cx1="http://schemas.microsoft.com/office/drawing/2015/9/8/chartex" xmlns:mc="http://schemas.openxmlformats.org/markup-compatibility/2006" xmlns:o="urn:schemas-microsoft-com:office:office" xmlns:r="http://schemas.openxmlformats.org/officeDocument/2006/relationships" xmlns:m="http://schemas.openxmlformats.org/officeDocument/2006/math" xmlns:v="urn:schemas-microsoft-com:vml" xmlns:wp14="http://schemas.microsoft.com/office/word/2010/wordprocessingDrawing" xmlns:wp="http://schemas.openxmlformats.org/drawingml/2006/wordprocessingDrawing" xmlns:w10="urn:schemas-microsoft-com:office:word" xmlns:w="http://schemas.openxmlformats.org/wordprocessingml/2006/main" xmlns:w14="http://schemas.microsoft.com/office/word/2010/wordml" xmlns:w15="http://schemas.microsoft.com/office/word/2012/wordml" xmlns:w16se="http://schemas.microsoft.com/office/word/2015/wordml/symex" xmlns:wpg="http://schemas.microsoft.com/office/word/2010/wordprocessingGroup" xmlns:wpi="http://schemas.microsoft.com/office/word/2010/wordprocessingInk" xmlns:wne="http://schemas.microsoft.com/office/word/2006/wordml" xmlns:wps="http://schemas.microsoft.com/office/word/2010/wordprocessingShape" mc:Ignorable="w14 w15 w16se wp14">
+<w:footnotes xmlns:wpc="http://schemas.microsoft.com/office/word/2010/wordprocessingCanvas" xmlns:mc="http://schemas.openxmlformats.org/markup-compatibility/2006" xmlns:o="urn:schemas-microsoft-com:office:office" xmlns:r="http://schemas.openxmlformats.org/officeDocument/2006/relationships" xmlns:m="http://schemas.openxmlformats.org/officeDocument/2006/math" xmlns:v="urn:schemas-microsoft-com:vml" xmlns:wp14="http://schemas.microsoft.com/office/word/2010/wordprocessingDrawing" xmlns:wp="http://schemas.openxmlformats.org/drawingml/2006/wordprocessingDrawing" xmlns:w10="urn:schemas-microsoft-com:office:word" xmlns:w="http://schemas.openxmlformats.org/wordprocessingml/2006/main" xmlns:w14="http://schemas.microsoft.com/office/word/2010/wordml" xmlns:wpg="http://schemas.microsoft.com/office/word/2010/wordprocessingGroup" xmlns:wpi="http://schemas.microsoft.com/office/word/2010/wordprocessingInk" xmlns:wne="http://schemas.microsoft.com/office/word/2006/wordml" xmlns:wps="http://schemas.microsoft.com/office/word/2010/wordprocessingShape" mc:Ignorable="w14 wp14">
   <w:footnote w:type="separator" w:id="-1">
     <w:p>
       <w:pPr>
@@ -18868,7 +18951,7 @@
 </file>
 
 <file path=word/header1.xml><?xml version="1.0" encoding="utf-8"?>
-<w:hdr xmlns:wpc="http://schemas.microsoft.com/office/word/2010/wordprocessingCanvas" xmlns:cx="http://schemas.microsoft.com/office/drawing/2014/chartex" xmlns:cx1="http://schemas.microsoft.com/office/drawing/2015/9/8/chartex" xmlns:mc="http://schemas.openxmlformats.org/markup-compatibility/2006" xmlns:o="urn:schemas-microsoft-com:office:office" xmlns:r="http://schemas.openxmlformats.org/officeDocument/2006/relationships" xmlns:m="http://schemas.openxmlformats.org/officeDocument/2006/math" xmlns:v="urn:schemas-microsoft-com:vml" xmlns:wp14="http://schemas.microsoft.com/office/word/2010/wordprocessingDrawing" xmlns:wp="http://schemas.openxmlformats.org/drawingml/2006/wordprocessingDrawing" xmlns:w10="urn:schemas-microsoft-com:office:word" xmlns:w="http://schemas.openxmlformats.org/wordprocessingml/2006/main" xmlns:w14="http://schemas.microsoft.com/office/word/2010/wordml" xmlns:w15="http://schemas.microsoft.com/office/word/2012/wordml" xmlns:w16se="http://schemas.microsoft.com/office/word/2015/wordml/symex" xmlns:wpg="http://schemas.microsoft.com/office/word/2010/wordprocessingGroup" xmlns:wpi="http://schemas.microsoft.com/office/word/2010/wordprocessingInk" xmlns:wne="http://schemas.microsoft.com/office/word/2006/wordml" xmlns:wps="http://schemas.microsoft.com/office/word/2010/wordprocessingShape" mc:Ignorable="w14 w15 w16se wp14">
+<w:hdr xmlns:wpc="http://schemas.microsoft.com/office/word/2010/wordprocessingCanvas" xmlns:mc="http://schemas.openxmlformats.org/markup-compatibility/2006" xmlns:o="urn:schemas-microsoft-com:office:office" xmlns:r="http://schemas.openxmlformats.org/officeDocument/2006/relationships" xmlns:m="http://schemas.openxmlformats.org/officeDocument/2006/math" xmlns:v="urn:schemas-microsoft-com:vml" xmlns:wp14="http://schemas.microsoft.com/office/word/2010/wordprocessingDrawing" xmlns:wp="http://schemas.openxmlformats.org/drawingml/2006/wordprocessingDrawing" xmlns:w10="urn:schemas-microsoft-com:office:word" xmlns:w="http://schemas.openxmlformats.org/wordprocessingml/2006/main" xmlns:w14="http://schemas.microsoft.com/office/word/2010/wordml" xmlns:wpg="http://schemas.microsoft.com/office/word/2010/wordprocessingGroup" xmlns:wpi="http://schemas.microsoft.com/office/word/2010/wordprocessingInk" xmlns:wne="http://schemas.microsoft.com/office/word/2006/wordml" xmlns:wps="http://schemas.microsoft.com/office/word/2010/wordprocessingShape" mc:Ignorable="w14 wp14">
   <w:p>
     <w:pPr>
       <w:tabs>
@@ -18943,7 +19026,7 @@
 </file>
 
 <file path=word/header2.xml><?xml version="1.0" encoding="utf-8"?>
-<w:hdr xmlns:wpc="http://schemas.microsoft.com/office/word/2010/wordprocessingCanvas" xmlns:cx="http://schemas.microsoft.com/office/drawing/2014/chartex" xmlns:cx1="http://schemas.microsoft.com/office/drawing/2015/9/8/chartex" xmlns:mc="http://schemas.openxmlformats.org/markup-compatibility/2006" xmlns:o="urn:schemas-microsoft-com:office:office" xmlns:r="http://schemas.openxmlformats.org/officeDocument/2006/relationships" xmlns:m="http://schemas.openxmlformats.org/officeDocument/2006/math" xmlns:v="urn:schemas-microsoft-com:vml" xmlns:wp14="http://schemas.microsoft.com/office/word/2010/wordprocessingDrawing" xmlns:wp="http://schemas.openxmlformats.org/drawingml/2006/wordprocessingDrawing" xmlns:w10="urn:schemas-microsoft-com:office:word" xmlns:w="http://schemas.openxmlformats.org/wordprocessingml/2006/main" xmlns:w14="http://schemas.microsoft.com/office/word/2010/wordml" xmlns:w15="http://schemas.microsoft.com/office/word/2012/wordml" xmlns:w16se="http://schemas.microsoft.com/office/word/2015/wordml/symex" xmlns:wpg="http://schemas.microsoft.com/office/word/2010/wordprocessingGroup" xmlns:wpi="http://schemas.microsoft.com/office/word/2010/wordprocessingInk" xmlns:wne="http://schemas.microsoft.com/office/word/2006/wordml" xmlns:wps="http://schemas.microsoft.com/office/word/2010/wordprocessingShape" mc:Ignorable="w14 w15 w16se wp14">
+<w:hdr xmlns:wpc="http://schemas.microsoft.com/office/word/2010/wordprocessingCanvas" xmlns:mc="http://schemas.openxmlformats.org/markup-compatibility/2006" xmlns:o="urn:schemas-microsoft-com:office:office" xmlns:r="http://schemas.openxmlformats.org/officeDocument/2006/relationships" xmlns:m="http://schemas.openxmlformats.org/officeDocument/2006/math" xmlns:v="urn:schemas-microsoft-com:vml" xmlns:wp14="http://schemas.microsoft.com/office/word/2010/wordprocessingDrawing" xmlns:wp="http://schemas.openxmlformats.org/drawingml/2006/wordprocessingDrawing" xmlns:w10="urn:schemas-microsoft-com:office:word" xmlns:w="http://schemas.openxmlformats.org/wordprocessingml/2006/main" xmlns:w14="http://schemas.microsoft.com/office/word/2010/wordml" xmlns:wpg="http://schemas.microsoft.com/office/word/2010/wordprocessingGroup" xmlns:wpi="http://schemas.microsoft.com/office/word/2010/wordprocessingInk" xmlns:wne="http://schemas.microsoft.com/office/word/2006/wordml" xmlns:wps="http://schemas.microsoft.com/office/word/2010/wordprocessingShape" mc:Ignorable="w14 wp14">
   <w:p>
     <w:pPr>
       <w:tabs>
@@ -18977,8 +19060,8 @@
 </file>
 
 <file path=word/numbering.xml><?xml version="1.0" encoding="utf-8"?>
-<w:numbering xmlns:wpc="http://schemas.microsoft.com/office/word/2010/wordprocessingCanvas" xmlns:cx="http://schemas.microsoft.com/office/drawing/2014/chartex" xmlns:cx1="http://schemas.microsoft.com/office/drawing/2015/9/8/chartex" xmlns:mc="http://schemas.openxmlformats.org/markup-compatibility/2006" xmlns:o="urn:schemas-microsoft-com:office:office" xmlns:r="http://schemas.openxmlformats.org/officeDocument/2006/relationships" xmlns:m="http://schemas.openxmlformats.org/officeDocument/2006/math" xmlns:v="urn:schemas-microsoft-com:vml" xmlns:wp14="http://schemas.microsoft.com/office/word/2010/wordprocessingDrawing" xmlns:wp="http://schemas.openxmlformats.org/drawingml/2006/wordprocessingDrawing" xmlns:w10="urn:schemas-microsoft-com:office:word" xmlns:w="http://schemas.openxmlformats.org/wordprocessingml/2006/main" xmlns:w14="http://schemas.microsoft.com/office/word/2010/wordml" xmlns:w15="http://schemas.microsoft.com/office/word/2012/wordml" xmlns:w16se="http://schemas.microsoft.com/office/word/2015/wordml/symex" xmlns:wpg="http://schemas.microsoft.com/office/word/2010/wordprocessingGroup" xmlns:wpi="http://schemas.microsoft.com/office/word/2010/wordprocessingInk" xmlns:wne="http://schemas.microsoft.com/office/word/2006/wordml" xmlns:wps="http://schemas.microsoft.com/office/word/2010/wordprocessingShape" mc:Ignorable="w14 w15 w16se wp14">
-  <w:abstractNum w:abstractNumId="0" w15:restartNumberingAfterBreak="0">
+<w:numbering xmlns:wpc="http://schemas.microsoft.com/office/word/2010/wordprocessingCanvas" xmlns:mc="http://schemas.openxmlformats.org/markup-compatibility/2006" xmlns:o="urn:schemas-microsoft-com:office:office" xmlns:r="http://schemas.openxmlformats.org/officeDocument/2006/relationships" xmlns:m="http://schemas.openxmlformats.org/officeDocument/2006/math" xmlns:v="urn:schemas-microsoft-com:vml" xmlns:wp14="http://schemas.microsoft.com/office/word/2010/wordprocessingDrawing" xmlns:wp="http://schemas.openxmlformats.org/drawingml/2006/wordprocessingDrawing" xmlns:w10="urn:schemas-microsoft-com:office:word" xmlns:w="http://schemas.openxmlformats.org/wordprocessingml/2006/main" xmlns:w14="http://schemas.microsoft.com/office/word/2010/wordml" xmlns:wpg="http://schemas.microsoft.com/office/word/2010/wordprocessingGroup" xmlns:wpi="http://schemas.microsoft.com/office/word/2010/wordprocessingInk" xmlns:wne="http://schemas.microsoft.com/office/word/2006/wordml" xmlns:wps="http://schemas.microsoft.com/office/word/2010/wordprocessingShape" mc:Ignorable="w14 wp14">
+  <w:abstractNum w:abstractNumId="0">
     <w:nsid w:val="04A31F8A"/>
     <w:multiLevelType w:val="multilevel"/>
     <w:tmpl w:val="04A31F8A"/>
@@ -19064,7 +19147,7 @@
       </w:pPr>
     </w:lvl>
   </w:abstractNum>
-  <w:abstractNum w:abstractNumId="1" w15:restartNumberingAfterBreak="0">
+  <w:abstractNum w:abstractNumId="1">
     <w:nsid w:val="093847B8"/>
     <w:multiLevelType w:val="multilevel"/>
     <w:tmpl w:val="093847B8"/>
@@ -19177,7 +19260,7 @@
       </w:rPr>
     </w:lvl>
   </w:abstractNum>
-  <w:abstractNum w:abstractNumId="2" w15:restartNumberingAfterBreak="0">
+  <w:abstractNum w:abstractNumId="2">
     <w:nsid w:val="09EC4FA8"/>
     <w:multiLevelType w:val="hybridMultilevel"/>
     <w:tmpl w:val="B97C4EAC"/>
@@ -19266,7 +19349,7 @@
       </w:pPr>
     </w:lvl>
   </w:abstractNum>
-  <w:abstractNum w:abstractNumId="3" w15:restartNumberingAfterBreak="0">
+  <w:abstractNum w:abstractNumId="3">
     <w:nsid w:val="0E737CE2"/>
     <w:multiLevelType w:val="multilevel"/>
     <w:tmpl w:val="B0F6598C"/>
@@ -19355,7 +19438,7 @@
       </w:pPr>
     </w:lvl>
   </w:abstractNum>
-  <w:abstractNum w:abstractNumId="4" w15:restartNumberingAfterBreak="0">
+  <w:abstractNum w:abstractNumId="4">
     <w:nsid w:val="0EA623A4"/>
     <w:multiLevelType w:val="multilevel"/>
     <w:tmpl w:val="0EA623A4"/>
@@ -19444,7 +19527,7 @@
       </w:pPr>
     </w:lvl>
   </w:abstractNum>
-  <w:abstractNum w:abstractNumId="5" w15:restartNumberingAfterBreak="0">
+  <w:abstractNum w:abstractNumId="5">
     <w:nsid w:val="0EC71696"/>
     <w:multiLevelType w:val="multilevel"/>
     <w:tmpl w:val="0EC71696"/>
@@ -19530,7 +19613,7 @@
       </w:pPr>
     </w:lvl>
   </w:abstractNum>
-  <w:abstractNum w:abstractNumId="6" w15:restartNumberingAfterBreak="0">
+  <w:abstractNum w:abstractNumId="6">
     <w:nsid w:val="0FB00435"/>
     <w:multiLevelType w:val="multilevel"/>
     <w:tmpl w:val="0FB00435"/>
@@ -19667,7 +19750,7 @@
       </w:pPr>
     </w:lvl>
   </w:abstractNum>
-  <w:abstractNum w:abstractNumId="7" w15:restartNumberingAfterBreak="0">
+  <w:abstractNum w:abstractNumId="7">
     <w:nsid w:val="123C3110"/>
     <w:multiLevelType w:val="multilevel"/>
     <w:tmpl w:val="123C3110"/>
@@ -19753,7 +19836,7 @@
       </w:pPr>
     </w:lvl>
   </w:abstractNum>
-  <w:abstractNum w:abstractNumId="8" w15:restartNumberingAfterBreak="0">
+  <w:abstractNum w:abstractNumId="8">
     <w:nsid w:val="1E5A0FEF"/>
     <w:multiLevelType w:val="multilevel"/>
     <w:tmpl w:val="1E5A0FEF"/>
@@ -19843,7 +19926,7 @@
       </w:pPr>
     </w:lvl>
   </w:abstractNum>
-  <w:abstractNum w:abstractNumId="9" w15:restartNumberingAfterBreak="0">
+  <w:abstractNum w:abstractNumId="9">
     <w:nsid w:val="1FF66839"/>
     <w:multiLevelType w:val="multilevel"/>
     <w:tmpl w:val="1FF66839"/>
@@ -19932,7 +20015,7 @@
       </w:pPr>
     </w:lvl>
   </w:abstractNum>
-  <w:abstractNum w:abstractNumId="10" w15:restartNumberingAfterBreak="0">
+  <w:abstractNum w:abstractNumId="10">
     <w:nsid w:val="28EA62BB"/>
     <w:multiLevelType w:val="hybridMultilevel"/>
     <w:tmpl w:val="DE3662FC"/>
@@ -20021,7 +20104,7 @@
       </w:pPr>
     </w:lvl>
   </w:abstractNum>
-  <w:abstractNum w:abstractNumId="11" w15:restartNumberingAfterBreak="0">
+  <w:abstractNum w:abstractNumId="11">
     <w:nsid w:val="29ED3373"/>
     <w:multiLevelType w:val="multilevel"/>
     <w:tmpl w:val="29ED3373"/>
@@ -20134,7 +20217,7 @@
       </w:rPr>
     </w:lvl>
   </w:abstractNum>
-  <w:abstractNum w:abstractNumId="12" w15:restartNumberingAfterBreak="0">
+  <w:abstractNum w:abstractNumId="12">
     <w:nsid w:val="2C6D1BCE"/>
     <w:multiLevelType w:val="multilevel"/>
     <w:tmpl w:val="2C6D1BCE"/>
@@ -20223,7 +20306,7 @@
       </w:pPr>
     </w:lvl>
   </w:abstractNum>
-  <w:abstractNum w:abstractNumId="13" w15:restartNumberingAfterBreak="0">
+  <w:abstractNum w:abstractNumId="13">
     <w:nsid w:val="300C70B6"/>
     <w:multiLevelType w:val="multilevel"/>
     <w:tmpl w:val="300C70B6"/>
@@ -20312,7 +20395,7 @@
       </w:pPr>
     </w:lvl>
   </w:abstractNum>
-  <w:abstractNum w:abstractNumId="14" w15:restartNumberingAfterBreak="0">
+  <w:abstractNum w:abstractNumId="14">
     <w:nsid w:val="39332408"/>
     <w:multiLevelType w:val="multilevel"/>
     <w:tmpl w:val="39332408"/>
@@ -20425,7 +20508,7 @@
       </w:rPr>
     </w:lvl>
   </w:abstractNum>
-  <w:abstractNum w:abstractNumId="15" w15:restartNumberingAfterBreak="0">
+  <w:abstractNum w:abstractNumId="15">
     <w:nsid w:val="398C7CDF"/>
     <w:multiLevelType w:val="multilevel"/>
     <w:tmpl w:val="398C7CDF"/>
@@ -20538,7 +20621,7 @@
       </w:rPr>
     </w:lvl>
   </w:abstractNum>
-  <w:abstractNum w:abstractNumId="16" w15:restartNumberingAfterBreak="0">
+  <w:abstractNum w:abstractNumId="16">
     <w:nsid w:val="430B50D9"/>
     <w:multiLevelType w:val="multilevel"/>
     <w:tmpl w:val="9D101128"/>
@@ -20627,7 +20710,7 @@
       </w:pPr>
     </w:lvl>
   </w:abstractNum>
-  <w:abstractNum w:abstractNumId="17" w15:restartNumberingAfterBreak="0">
+  <w:abstractNum w:abstractNumId="17">
     <w:nsid w:val="45435A79"/>
     <w:multiLevelType w:val="multilevel"/>
     <w:tmpl w:val="45435A79"/>
@@ -20717,7 +20800,7 @@
       </w:pPr>
     </w:lvl>
   </w:abstractNum>
-  <w:abstractNum w:abstractNumId="18" w15:restartNumberingAfterBreak="0">
+  <w:abstractNum w:abstractNumId="18">
     <w:nsid w:val="45825406"/>
     <w:multiLevelType w:val="multilevel"/>
     <w:tmpl w:val="45825406"/>
@@ -20838,7 +20921,7 @@
       </w:rPr>
     </w:lvl>
   </w:abstractNum>
-  <w:abstractNum w:abstractNumId="19" w15:restartNumberingAfterBreak="0">
+  <w:abstractNum w:abstractNumId="19">
     <w:nsid w:val="4F023432"/>
     <w:multiLevelType w:val="multilevel"/>
     <w:tmpl w:val="4F023432"/>
@@ -20924,7 +21007,7 @@
       </w:pPr>
     </w:lvl>
   </w:abstractNum>
-  <w:abstractNum w:abstractNumId="20" w15:restartNumberingAfterBreak="0">
+  <w:abstractNum w:abstractNumId="20">
     <w:nsid w:val="54421FFB"/>
     <w:multiLevelType w:val="multilevel"/>
     <w:tmpl w:val="54421FFB"/>
@@ -21010,7 +21093,7 @@
       </w:pPr>
     </w:lvl>
   </w:abstractNum>
-  <w:abstractNum w:abstractNumId="21" w15:restartNumberingAfterBreak="0">
+  <w:abstractNum w:abstractNumId="21">
     <w:nsid w:val="55846BAF"/>
     <w:multiLevelType w:val="multilevel"/>
     <w:tmpl w:val="55846BAF"/>
@@ -21096,7 +21179,7 @@
       </w:pPr>
     </w:lvl>
   </w:abstractNum>
-  <w:abstractNum w:abstractNumId="22" w15:restartNumberingAfterBreak="0">
+  <w:abstractNum w:abstractNumId="22">
     <w:nsid w:val="60C1065C"/>
     <w:multiLevelType w:val="multilevel"/>
     <w:tmpl w:val="60C1065C"/>
@@ -21182,7 +21265,7 @@
       </w:pPr>
     </w:lvl>
   </w:abstractNum>
-  <w:abstractNum w:abstractNumId="23" w15:restartNumberingAfterBreak="0">
+  <w:abstractNum w:abstractNumId="23">
     <w:nsid w:val="645B3A0A"/>
     <w:multiLevelType w:val="multilevel"/>
     <w:tmpl w:val="645B3A0A"/>
@@ -21268,7 +21351,7 @@
       </w:pPr>
     </w:lvl>
   </w:abstractNum>
-  <w:abstractNum w:abstractNumId="24" w15:restartNumberingAfterBreak="0">
+  <w:abstractNum w:abstractNumId="24">
     <w:nsid w:val="64F02787"/>
     <w:multiLevelType w:val="multilevel"/>
     <w:tmpl w:val="AED6BA3A"/>
@@ -21358,7 +21441,7 @@
       </w:pPr>
     </w:lvl>
   </w:abstractNum>
-  <w:abstractNum w:abstractNumId="25" w15:restartNumberingAfterBreak="0">
+  <w:abstractNum w:abstractNumId="25">
     <w:nsid w:val="71581A71"/>
     <w:multiLevelType w:val="multilevel"/>
     <w:tmpl w:val="71581A71"/>
@@ -21448,7 +21531,7 @@
       </w:pPr>
     </w:lvl>
   </w:abstractNum>
-  <w:abstractNum w:abstractNumId="26" w15:restartNumberingAfterBreak="0">
+  <w:abstractNum w:abstractNumId="26">
     <w:nsid w:val="7AB834E4"/>
     <w:multiLevelType w:val="multilevel"/>
     <w:tmpl w:val="7AB834E4"/>
@@ -21537,7 +21620,7 @@
       </w:pPr>
     </w:lvl>
   </w:abstractNum>
-  <w:abstractNum w:abstractNumId="27" w15:restartNumberingAfterBreak="0">
+  <w:abstractNum w:abstractNumId="27">
     <w:nsid w:val="7CBA37FC"/>
     <w:multiLevelType w:val="multilevel"/>
     <w:tmpl w:val="7CBA37FC"/>
@@ -21744,7 +21827,7 @@
 </file>
 
 <file path=word/styles.xml><?xml version="1.0" encoding="utf-8"?>
-<w:styles xmlns:mc="http://schemas.openxmlformats.org/markup-compatibility/2006" xmlns:r="http://schemas.openxmlformats.org/officeDocument/2006/relationships" xmlns:w="http://schemas.openxmlformats.org/wordprocessingml/2006/main" xmlns:w14="http://schemas.microsoft.com/office/word/2010/wordml" xmlns:w15="http://schemas.microsoft.com/office/word/2012/wordml" xmlns:w16se="http://schemas.microsoft.com/office/word/2015/wordml/symex" mc:Ignorable="w14 w15 w16se">
+<w:styles xmlns:mc="http://schemas.openxmlformats.org/markup-compatibility/2006" xmlns:r="http://schemas.openxmlformats.org/officeDocument/2006/relationships" xmlns:w="http://schemas.openxmlformats.org/wordprocessingml/2006/main" xmlns:w14="http://schemas.microsoft.com/office/word/2010/wordml" mc:Ignorable="w14">
   <w:docDefaults>
     <w:rPrDefault>
       <w:rPr>
@@ -21754,375 +21837,152 @@
     </w:rPrDefault>
     <w:pPrDefault/>
   </w:docDefaults>
-  <w:latentStyles w:defLockedState="0" w:defUIPriority="99" w:defSemiHidden="0" w:defUnhideWhenUsed="0" w:defQFormat="0" w:count="371">
-    <w:lsdException w:name="Normal" w:uiPriority="0" w:qFormat="1"/>
-    <w:lsdException w:name="heading 1" w:uiPriority="9" w:qFormat="1"/>
-    <w:lsdException w:name="heading 2" w:uiPriority="9" w:unhideWhenUsed="1" w:qFormat="1"/>
-    <w:lsdException w:name="heading 3" w:uiPriority="9" w:unhideWhenUsed="1" w:qFormat="1"/>
-    <w:lsdException w:name="heading 4" w:uiPriority="9" w:unhideWhenUsed="1" w:qFormat="1"/>
-    <w:lsdException w:name="heading 5" w:semiHidden="1" w:uiPriority="9" w:unhideWhenUsed="1" w:qFormat="1"/>
-    <w:lsdException w:name="heading 6" w:semiHidden="1" w:uiPriority="9" w:unhideWhenUsed="1" w:qFormat="1"/>
-    <w:lsdException w:name="heading 7" w:semiHidden="1" w:uiPriority="9" w:unhideWhenUsed="1" w:qFormat="1"/>
-    <w:lsdException w:name="heading 8" w:semiHidden="1" w:uiPriority="9" w:unhideWhenUsed="1" w:qFormat="1"/>
-    <w:lsdException w:name="heading 9" w:semiHidden="1" w:uiPriority="9" w:unhideWhenUsed="1" w:qFormat="1"/>
-    <w:lsdException w:name="index 1" w:semiHidden="1" w:unhideWhenUsed="1"/>
-    <w:lsdException w:name="index 2" w:semiHidden="1" w:unhideWhenUsed="1"/>
-    <w:lsdException w:name="index 3" w:semiHidden="1" w:unhideWhenUsed="1"/>
-    <w:lsdException w:name="index 4" w:semiHidden="1" w:unhideWhenUsed="1"/>
-    <w:lsdException w:name="index 5" w:semiHidden="1" w:unhideWhenUsed="1"/>
-    <w:lsdException w:name="index 6" w:semiHidden="1" w:unhideWhenUsed="1"/>
-    <w:lsdException w:name="index 7" w:semiHidden="1" w:unhideWhenUsed="1"/>
-    <w:lsdException w:name="index 8" w:semiHidden="1" w:unhideWhenUsed="1"/>
-    <w:lsdException w:name="index 9" w:semiHidden="1" w:unhideWhenUsed="1"/>
-    <w:lsdException w:name="toc 1" w:uiPriority="39" w:unhideWhenUsed="1" w:qFormat="1"/>
-    <w:lsdException w:name="toc 2" w:uiPriority="39" w:unhideWhenUsed="1" w:qFormat="1"/>
-    <w:lsdException w:name="toc 3" w:uiPriority="39" w:unhideWhenUsed="1" w:qFormat="1"/>
-    <w:lsdException w:name="toc 4" w:uiPriority="39" w:unhideWhenUsed="1"/>
-    <w:lsdException w:name="toc 5" w:semiHidden="1" w:uiPriority="39" w:unhideWhenUsed="1"/>
-    <w:lsdException w:name="toc 6" w:semiHidden="1" w:uiPriority="39" w:unhideWhenUsed="1"/>
-    <w:lsdException w:name="toc 7" w:semiHidden="1" w:uiPriority="39" w:unhideWhenUsed="1"/>
-    <w:lsdException w:name="toc 8" w:semiHidden="1" w:uiPriority="39" w:unhideWhenUsed="1"/>
-    <w:lsdException w:name="toc 9" w:semiHidden="1" w:uiPriority="39" w:unhideWhenUsed="1"/>
-    <w:lsdException w:name="Normal Indent" w:semiHidden="1" w:unhideWhenUsed="1"/>
-    <w:lsdException w:name="footnote text" w:semiHidden="1" w:unhideWhenUsed="1"/>
-    <w:lsdException w:name="annotation text" w:semiHidden="1" w:unhideWhenUsed="1"/>
-    <w:lsdException w:name="header" w:unhideWhenUsed="1" w:qFormat="1"/>
-    <w:lsdException w:name="footer" w:unhideWhenUsed="1" w:qFormat="1"/>
-    <w:lsdException w:name="index heading" w:semiHidden="1" w:unhideWhenUsed="1"/>
-    <w:lsdException w:name="caption" w:uiPriority="35" w:unhideWhenUsed="1" w:qFormat="1"/>
-    <w:lsdException w:name="table of figures" w:unhideWhenUsed="1" w:qFormat="1"/>
-    <w:lsdException w:name="envelope address" w:semiHidden="1" w:unhideWhenUsed="1"/>
-    <w:lsdException w:name="envelope return" w:semiHidden="1" w:unhideWhenUsed="1"/>
-    <w:lsdException w:name="footnote reference" w:semiHidden="1" w:unhideWhenUsed="1"/>
-    <w:lsdException w:name="annotation reference" w:semiHidden="1" w:unhideWhenUsed="1"/>
-    <w:lsdException w:name="line number" w:semiHidden="1" w:unhideWhenUsed="1" w:qFormat="1"/>
-    <w:lsdException w:name="page number" w:semiHidden="1" w:unhideWhenUsed="1"/>
-    <w:lsdException w:name="endnote reference" w:semiHidden="1" w:unhideWhenUsed="1"/>
-    <w:lsdException w:name="endnote text" w:semiHidden="1" w:unhideWhenUsed="1"/>
-    <w:lsdException w:name="table of authorities" w:semiHidden="1" w:unhideWhenUsed="1"/>
-    <w:lsdException w:name="macro" w:semiHidden="1" w:unhideWhenUsed="1"/>
-    <w:lsdException w:name="toa heading" w:semiHidden="1" w:unhideWhenUsed="1"/>
-    <w:lsdException w:name="List" w:semiHidden="1" w:unhideWhenUsed="1"/>
-    <w:lsdException w:name="List Bullet" w:semiHidden="1" w:unhideWhenUsed="1"/>
-    <w:lsdException w:name="List Number" w:semiHidden="1" w:unhideWhenUsed="1"/>
-    <w:lsdException w:name="List 2" w:semiHidden="1" w:unhideWhenUsed="1"/>
-    <w:lsdException w:name="List 3" w:semiHidden="1" w:unhideWhenUsed="1"/>
-    <w:lsdException w:name="List 4" w:semiHidden="1" w:unhideWhenUsed="1"/>
-    <w:lsdException w:name="List 5" w:semiHidden="1" w:unhideWhenUsed="1"/>
-    <w:lsdException w:name="List Bullet 2" w:semiHidden="1" w:unhideWhenUsed="1"/>
-    <w:lsdException w:name="List Bullet 3" w:semiHidden="1" w:unhideWhenUsed="1"/>
-    <w:lsdException w:name="List Bullet 4" w:semiHidden="1" w:unhideWhenUsed="1"/>
-    <w:lsdException w:name="List Bullet 5" w:semiHidden="1" w:unhideWhenUsed="1"/>
-    <w:lsdException w:name="List Number 2" w:semiHidden="1" w:unhideWhenUsed="1"/>
-    <w:lsdException w:name="List Number 3" w:semiHidden="1" w:unhideWhenUsed="1"/>
-    <w:lsdException w:name="List Number 4" w:semiHidden="1" w:unhideWhenUsed="1"/>
-    <w:lsdException w:name="List Number 5" w:semiHidden="1" w:unhideWhenUsed="1"/>
-    <w:lsdException w:name="Title" w:uiPriority="0"/>
-    <w:lsdException w:name="Closing" w:semiHidden="1" w:unhideWhenUsed="1"/>
-    <w:lsdException w:name="Signature" w:semiHidden="1" w:unhideWhenUsed="1"/>
-    <w:lsdException w:name="Default Paragraph Font" w:uiPriority="1" w:unhideWhenUsed="1"/>
-    <w:lsdException w:name="Body Text" w:semiHidden="1" w:unhideWhenUsed="1"/>
-    <w:lsdException w:name="Body Text Indent" w:semiHidden="1" w:unhideWhenUsed="1"/>
-    <w:lsdException w:name="List Continue" w:semiHidden="1" w:unhideWhenUsed="1"/>
-    <w:lsdException w:name="List Continue 2" w:semiHidden="1" w:unhideWhenUsed="1"/>
-    <w:lsdException w:name="List Continue 3" w:semiHidden="1" w:unhideWhenUsed="1"/>
-    <w:lsdException w:name="List Continue 4" w:semiHidden="1" w:unhideWhenUsed="1"/>
-    <w:lsdException w:name="List Continue 5" w:semiHidden="1" w:unhideWhenUsed="1"/>
-    <w:lsdException w:name="Message Header" w:semiHidden="1" w:unhideWhenUsed="1"/>
-    <w:lsdException w:name="Subtitle" w:uiPriority="0"/>
-    <w:lsdException w:name="Salutation" w:semiHidden="1" w:unhideWhenUsed="1"/>
-    <w:lsdException w:name="Date" w:semiHidden="1" w:unhideWhenUsed="1"/>
-    <w:lsdException w:name="Body Text First Indent" w:semiHidden="1" w:unhideWhenUsed="1"/>
-    <w:lsdException w:name="Body Text First Indent 2" w:semiHidden="1" w:unhideWhenUsed="1"/>
-    <w:lsdException w:name="Note Heading" w:semiHidden="1" w:unhideWhenUsed="1"/>
-    <w:lsdException w:name="Body Text 2" w:semiHidden="1" w:unhideWhenUsed="1"/>
-    <w:lsdException w:name="Body Text 3" w:semiHidden="1" w:unhideWhenUsed="1"/>
-    <w:lsdException w:name="Body Text Indent 2" w:semiHidden="1" w:unhideWhenUsed="1"/>
-    <w:lsdException w:name="Body Text Indent 3" w:semiHidden="1" w:unhideWhenUsed="1"/>
-    <w:lsdException w:name="Block Text" w:semiHidden="1" w:unhideWhenUsed="1"/>
-    <w:lsdException w:name="Hyperlink" w:unhideWhenUsed="1" w:qFormat="1"/>
-    <w:lsdException w:name="FollowedHyperlink" w:semiHidden="1" w:unhideWhenUsed="1" w:qFormat="1"/>
-    <w:lsdException w:name="Strong" w:uiPriority="22" w:qFormat="1"/>
-    <w:lsdException w:name="Emphasis" w:uiPriority="20" w:qFormat="1"/>
-    <w:lsdException w:name="Document Map" w:semiHidden="1" w:unhideWhenUsed="1"/>
-    <w:lsdException w:name="Plain Text" w:semiHidden="1" w:unhideWhenUsed="1"/>
-    <w:lsdException w:name="E-mail Signature" w:semiHidden="1" w:unhideWhenUsed="1"/>
-    <w:lsdException w:name="HTML Top of Form" w:semiHidden="1" w:unhideWhenUsed="1"/>
-    <w:lsdException w:name="HTML Bottom of Form" w:semiHidden="1" w:unhideWhenUsed="1"/>
-    <w:lsdException w:name="Normal (Web)" w:unhideWhenUsed="1" w:qFormat="1"/>
-    <w:lsdException w:name="HTML Acronym" w:semiHidden="1" w:unhideWhenUsed="1"/>
-    <w:lsdException w:name="HTML Address" w:semiHidden="1" w:unhideWhenUsed="1"/>
-    <w:lsdException w:name="HTML Cite" w:semiHidden="1" w:unhideWhenUsed="1"/>
-    <w:lsdException w:name="HTML Code" w:semiHidden="1" w:unhideWhenUsed="1"/>
-    <w:lsdException w:name="HTML Definition" w:semiHidden="1" w:unhideWhenUsed="1"/>
-    <w:lsdException w:name="HTML Keyboard" w:semiHidden="1" w:unhideWhenUsed="1"/>
-    <w:lsdException w:name="HTML Preformatted" w:semiHidden="1" w:unhideWhenUsed="1"/>
-    <w:lsdException w:name="HTML Sample" w:semiHidden="1" w:unhideWhenUsed="1"/>
-    <w:lsdException w:name="HTML Typewriter" w:semiHidden="1" w:unhideWhenUsed="1"/>
-    <w:lsdException w:name="HTML Variable" w:semiHidden="1" w:unhideWhenUsed="1"/>
-    <w:lsdException w:name="Normal Table" w:semiHidden="1" w:unhideWhenUsed="1"/>
-    <w:lsdException w:name="annotation subject" w:semiHidden="1" w:unhideWhenUsed="1"/>
-    <w:lsdException w:name="No List" w:semiHidden="1" w:unhideWhenUsed="1"/>
-    <w:lsdException w:name="Outline List 1" w:semiHidden="1" w:unhideWhenUsed="1"/>
-    <w:lsdException w:name="Outline List 2" w:semiHidden="1" w:unhideWhenUsed="1"/>
-    <w:lsdException w:name="Outline List 3" w:semiHidden="1" w:unhideWhenUsed="1"/>
-    <w:lsdException w:name="Table Simple 1" w:semiHidden="1" w:unhideWhenUsed="1"/>
-    <w:lsdException w:name="Table Simple 2" w:semiHidden="1" w:unhideWhenUsed="1"/>
-    <w:lsdException w:name="Table Simple 3" w:semiHidden="1" w:unhideWhenUsed="1"/>
-    <w:lsdException w:name="Table Classic 1" w:semiHidden="1" w:unhideWhenUsed="1"/>
-    <w:lsdException w:name="Table Classic 2" w:semiHidden="1" w:unhideWhenUsed="1"/>
-    <w:lsdException w:name="Table Classic 3" w:semiHidden="1" w:unhideWhenUsed="1"/>
-    <w:lsdException w:name="Table Classic 4" w:semiHidden="1" w:unhideWhenUsed="1"/>
-    <w:lsdException w:name="Table Colorful 1" w:semiHidden="1" w:unhideWhenUsed="1"/>
-    <w:lsdException w:name="Table Colorful 2" w:semiHidden="1" w:unhideWhenUsed="1"/>
-    <w:lsdException w:name="Table Colorful 3" w:semiHidden="1" w:unhideWhenUsed="1"/>
-    <w:lsdException w:name="Table Columns 1" w:semiHidden="1" w:unhideWhenUsed="1"/>
-    <w:lsdException w:name="Table Columns 2" w:semiHidden="1" w:unhideWhenUsed="1"/>
-    <w:lsdException w:name="Table Columns 3" w:semiHidden="1" w:unhideWhenUsed="1"/>
-    <w:lsdException w:name="Table Columns 4" w:semiHidden="1" w:unhideWhenUsed="1"/>
-    <w:lsdException w:name="Table Columns 5" w:semiHidden="1" w:unhideWhenUsed="1"/>
-    <w:lsdException w:name="Table Grid 1" w:semiHidden="1" w:unhideWhenUsed="1"/>
-    <w:lsdException w:name="Table Grid 2" w:semiHidden="1" w:unhideWhenUsed="1"/>
-    <w:lsdException w:name="Table Grid 3" w:semiHidden="1" w:unhideWhenUsed="1"/>
-    <w:lsdException w:name="Table Grid 4" w:semiHidden="1" w:unhideWhenUsed="1"/>
-    <w:lsdException w:name="Table Grid 5" w:semiHidden="1" w:unhideWhenUsed="1"/>
-    <w:lsdException w:name="Table Grid 6" w:semiHidden="1" w:unhideWhenUsed="1"/>
-    <w:lsdException w:name="Table Grid 7" w:semiHidden="1" w:unhideWhenUsed="1"/>
-    <w:lsdException w:name="Table Grid 8" w:semiHidden="1" w:unhideWhenUsed="1"/>
-    <w:lsdException w:name="Table List 1" w:semiHidden="1" w:unhideWhenUsed="1"/>
-    <w:lsdException w:name="Table List 2" w:semiHidden="1" w:unhideWhenUsed="1"/>
-    <w:lsdException w:name="Table List 3" w:semiHidden="1" w:unhideWhenUsed="1"/>
-    <w:lsdException w:name="Table List 4" w:semiHidden="1" w:unhideWhenUsed="1"/>
-    <w:lsdException w:name="Table List 5" w:semiHidden="1" w:unhideWhenUsed="1"/>
-    <w:lsdException w:name="Table List 6" w:semiHidden="1" w:unhideWhenUsed="1"/>
-    <w:lsdException w:name="Table List 7" w:semiHidden="1" w:unhideWhenUsed="1"/>
-    <w:lsdException w:name="Table List 8" w:semiHidden="1" w:unhideWhenUsed="1"/>
-    <w:lsdException w:name="Table 3D effects 1" w:semiHidden="1" w:unhideWhenUsed="1"/>
-    <w:lsdException w:name="Table 3D effects 2" w:semiHidden="1" w:unhideWhenUsed="1"/>
-    <w:lsdException w:name="Table 3D effects 3" w:semiHidden="1" w:unhideWhenUsed="1"/>
-    <w:lsdException w:name="Table Contemporary" w:semiHidden="1" w:unhideWhenUsed="1"/>
-    <w:lsdException w:name="Table Elegant" w:semiHidden="1" w:unhideWhenUsed="1"/>
-    <w:lsdException w:name="Table Professional" w:semiHidden="1" w:unhideWhenUsed="1"/>
-    <w:lsdException w:name="Table Subtle 1" w:semiHidden="1" w:unhideWhenUsed="1"/>
-    <w:lsdException w:name="Table Subtle 2" w:semiHidden="1" w:unhideWhenUsed="1"/>
-    <w:lsdException w:name="Table Web 1" w:semiHidden="1" w:unhideWhenUsed="1"/>
-    <w:lsdException w:name="Table Web 2" w:semiHidden="1" w:unhideWhenUsed="1"/>
-    <w:lsdException w:name="Table Web 3" w:semiHidden="1" w:unhideWhenUsed="1"/>
-    <w:lsdException w:name="Balloon Text" w:semiHidden="1" w:unhideWhenUsed="1" w:qFormat="1"/>
-    <w:lsdException w:name="Table Grid" w:qFormat="1"/>
-    <w:lsdException w:name="Table Theme" w:semiHidden="1" w:unhideWhenUsed="1"/>
-    <w:lsdException w:name="Placeholder Text" w:semiHidden="1" w:qFormat="1"/>
-    <w:lsdException w:name="Light Shading" w:uiPriority="60"/>
-    <w:lsdException w:name="Light List" w:uiPriority="61"/>
-    <w:lsdException w:name="Light Grid" w:uiPriority="62"/>
-    <w:lsdException w:name="Medium Shading 1" w:uiPriority="63"/>
-    <w:lsdException w:name="Medium Shading 2" w:uiPriority="64"/>
-    <w:lsdException w:name="Medium List 1" w:uiPriority="65"/>
-    <w:lsdException w:name="Medium List 2" w:uiPriority="66"/>
-    <w:lsdException w:name="Medium Grid 1" w:uiPriority="67"/>
-    <w:lsdException w:name="Medium Grid 2" w:uiPriority="68"/>
-    <w:lsdException w:name="Medium Grid 3" w:uiPriority="69"/>
-    <w:lsdException w:name="Dark List" w:uiPriority="70"/>
-    <w:lsdException w:name="Colorful Shading" w:uiPriority="71"/>
-    <w:lsdException w:name="Colorful List" w:uiPriority="72"/>
-    <w:lsdException w:name="Colorful Grid" w:uiPriority="73"/>
-    <w:lsdException w:name="Light Shading Accent 1" w:uiPriority="60"/>
-    <w:lsdException w:name="Light List Accent 1" w:uiPriority="61"/>
-    <w:lsdException w:name="Light Grid Accent 1" w:uiPriority="62"/>
-    <w:lsdException w:name="Medium Shading 1 Accent 1" w:uiPriority="63"/>
-    <w:lsdException w:name="Medium Shading 2 Accent 1" w:uiPriority="64"/>
-    <w:lsdException w:name="Medium List 1 Accent 1" w:uiPriority="65"/>
-    <w:lsdException w:name="Revision" w:semiHidden="1"/>
-    <w:lsdException w:name="List Paragraph" w:qFormat="1"/>
-    <w:lsdException w:name="Medium List 2 Accent 1" w:uiPriority="66"/>
-    <w:lsdException w:name="Medium Grid 1 Accent 1" w:uiPriority="67"/>
-    <w:lsdException w:name="Medium Grid 2 Accent 1" w:uiPriority="68"/>
-    <w:lsdException w:name="Medium Grid 3 Accent 1" w:uiPriority="69"/>
-    <w:lsdException w:name="Dark List Accent 1" w:uiPriority="70"/>
-    <w:lsdException w:name="Colorful Shading Accent 1" w:uiPriority="71"/>
-    <w:lsdException w:name="Colorful List Accent 1" w:uiPriority="72"/>
-    <w:lsdException w:name="Colorful Grid Accent 1" w:uiPriority="73"/>
-    <w:lsdException w:name="Light Shading Accent 2" w:uiPriority="60"/>
-    <w:lsdException w:name="Light List Accent 2" w:uiPriority="61"/>
-    <w:lsdException w:name="Light Grid Accent 2" w:uiPriority="62"/>
-    <w:lsdException w:name="Medium Shading 1 Accent 2" w:uiPriority="63"/>
-    <w:lsdException w:name="Medium Shading 2 Accent 2" w:uiPriority="64"/>
-    <w:lsdException w:name="Medium List 1 Accent 2" w:uiPriority="65"/>
-    <w:lsdException w:name="Medium List 2 Accent 2" w:uiPriority="66"/>
-    <w:lsdException w:name="Medium Grid 1 Accent 2" w:uiPriority="67"/>
-    <w:lsdException w:name="Medium Grid 2 Accent 2" w:uiPriority="68"/>
-    <w:lsdException w:name="Medium Grid 3 Accent 2" w:uiPriority="69"/>
-    <w:lsdException w:name="Dark List Accent 2" w:uiPriority="70"/>
-    <w:lsdException w:name="Colorful Shading Accent 2" w:uiPriority="71"/>
-    <w:lsdException w:name="Colorful List Accent 2" w:uiPriority="72"/>
-    <w:lsdException w:name="Colorful Grid Accent 2" w:uiPriority="73"/>
-    <w:lsdException w:name="Light Shading Accent 3" w:uiPriority="60"/>
-    <w:lsdException w:name="Light List Accent 3" w:uiPriority="61"/>
-    <w:lsdException w:name="Light Grid Accent 3" w:uiPriority="62"/>
-    <w:lsdException w:name="Medium Shading 1 Accent 3" w:uiPriority="63"/>
-    <w:lsdException w:name="Medium Shading 2 Accent 3" w:uiPriority="64"/>
-    <w:lsdException w:name="Medium List 1 Accent 3" w:uiPriority="65"/>
-    <w:lsdException w:name="Medium List 2 Accent 3" w:uiPriority="66"/>
-    <w:lsdException w:name="Medium Grid 1 Accent 3" w:uiPriority="67"/>
-    <w:lsdException w:name="Medium Grid 2 Accent 3" w:uiPriority="68"/>
-    <w:lsdException w:name="Medium Grid 3 Accent 3" w:uiPriority="69"/>
-    <w:lsdException w:name="Dark List Accent 3" w:uiPriority="70"/>
-    <w:lsdException w:name="Colorful Shading Accent 3" w:uiPriority="71"/>
-    <w:lsdException w:name="Colorful List Accent 3" w:uiPriority="72"/>
-    <w:lsdException w:name="Colorful Grid Accent 3" w:uiPriority="73"/>
-    <w:lsdException w:name="Light Shading Accent 4" w:uiPriority="60"/>
-    <w:lsdException w:name="Light List Accent 4" w:uiPriority="61"/>
-    <w:lsdException w:name="Light Grid Accent 4" w:uiPriority="62"/>
-    <w:lsdException w:name="Medium Shading 1 Accent 4" w:uiPriority="63"/>
-    <w:lsdException w:name="Medium Shading 2 Accent 4" w:uiPriority="64"/>
-    <w:lsdException w:name="Medium List 1 Accent 4" w:uiPriority="65"/>
-    <w:lsdException w:name="Medium List 2 Accent 4" w:uiPriority="66"/>
-    <w:lsdException w:name="Medium Grid 1 Accent 4" w:uiPriority="67"/>
-    <w:lsdException w:name="Medium Grid 2 Accent 4" w:uiPriority="68"/>
-    <w:lsdException w:name="Medium Grid 3 Accent 4" w:uiPriority="69"/>
-    <w:lsdException w:name="Dark List Accent 4" w:uiPriority="70"/>
-    <w:lsdException w:name="Colorful Shading Accent 4" w:uiPriority="71"/>
-    <w:lsdException w:name="Colorful List Accent 4" w:uiPriority="72"/>
-    <w:lsdException w:name="Colorful Grid Accent 4" w:uiPriority="73"/>
-    <w:lsdException w:name="Light Shading Accent 5" w:uiPriority="60"/>
-    <w:lsdException w:name="Light List Accent 5" w:uiPriority="61"/>
-    <w:lsdException w:name="Light Grid Accent 5" w:uiPriority="62"/>
-    <w:lsdException w:name="Medium Shading 1 Accent 5" w:uiPriority="63"/>
-    <w:lsdException w:name="Medium Shading 2 Accent 5" w:uiPriority="64"/>
-    <w:lsdException w:name="Medium List 1 Accent 5" w:uiPriority="65"/>
-    <w:lsdException w:name="Medium List 2 Accent 5" w:uiPriority="66"/>
-    <w:lsdException w:name="Medium Grid 1 Accent 5" w:uiPriority="67"/>
-    <w:lsdException w:name="Medium Grid 2 Accent 5" w:uiPriority="68"/>
-    <w:lsdException w:name="Medium Grid 3 Accent 5" w:uiPriority="69"/>
-    <w:lsdException w:name="Dark List Accent 5" w:uiPriority="70"/>
-    <w:lsdException w:name="Colorful Shading Accent 5" w:uiPriority="71"/>
-    <w:lsdException w:name="Colorful List Accent 5" w:uiPriority="72"/>
-    <w:lsdException w:name="Colorful Grid Accent 5" w:uiPriority="73"/>
-    <w:lsdException w:name="Light Shading Accent 6" w:uiPriority="60"/>
-    <w:lsdException w:name="Light List Accent 6" w:uiPriority="61"/>
-    <w:lsdException w:name="Light Grid Accent 6" w:uiPriority="62"/>
-    <w:lsdException w:name="Medium Shading 1 Accent 6" w:uiPriority="63"/>
-    <w:lsdException w:name="Medium Shading 2 Accent 6" w:uiPriority="64"/>
-    <w:lsdException w:name="Medium List 1 Accent 6" w:uiPriority="65"/>
-    <w:lsdException w:name="Medium List 2 Accent 6" w:uiPriority="66"/>
-    <w:lsdException w:name="Medium Grid 1 Accent 6" w:uiPriority="67"/>
-    <w:lsdException w:name="Medium Grid 2 Accent 6" w:uiPriority="68"/>
-    <w:lsdException w:name="Medium Grid 3 Accent 6" w:uiPriority="69"/>
-    <w:lsdException w:name="Dark List Accent 6" w:uiPriority="70"/>
-    <w:lsdException w:name="Colorful Shading Accent 6" w:uiPriority="71"/>
-    <w:lsdException w:name="Colorful List Accent 6" w:uiPriority="72"/>
-    <w:lsdException w:name="Colorful Grid Accent 6" w:uiPriority="73"/>
-    <w:lsdException w:name="Subtle Emphasis" w:uiPriority="19" w:qFormat="1"/>
-    <w:lsdException w:name="Intense Emphasis" w:uiPriority="21" w:qFormat="1"/>
-    <w:lsdException w:name="Subtle Reference" w:uiPriority="31" w:qFormat="1"/>
-    <w:lsdException w:name="Intense Reference" w:uiPriority="32" w:qFormat="1"/>
-    <w:lsdException w:name="Book Title" w:uiPriority="33" w:qFormat="1"/>
-    <w:lsdException w:name="Bibliography" w:semiHidden="1" w:uiPriority="37" w:unhideWhenUsed="1"/>
-    <w:lsdException w:name="TOC Heading" w:semiHidden="1" w:uiPriority="39" w:unhideWhenUsed="1" w:qFormat="1"/>
-    <w:lsdException w:name="Plain Table 1" w:uiPriority="41"/>
-    <w:lsdException w:name="Plain Table 2" w:uiPriority="42"/>
-    <w:lsdException w:name="Plain Table 3" w:uiPriority="43"/>
-    <w:lsdException w:name="Plain Table 4" w:uiPriority="44"/>
-    <w:lsdException w:name="Plain Table 5" w:uiPriority="45"/>
-    <w:lsdException w:name="Grid Table Light" w:uiPriority="40"/>
-    <w:lsdException w:name="Grid Table 1 Light" w:uiPriority="46"/>
-    <w:lsdException w:name="Grid Table 2" w:uiPriority="47"/>
-    <w:lsdException w:name="Grid Table 3" w:uiPriority="48"/>
-    <w:lsdException w:name="Grid Table 4" w:uiPriority="49"/>
-    <w:lsdException w:name="Grid Table 5 Dark" w:uiPriority="50"/>
-    <w:lsdException w:name="Grid Table 6 Colorful" w:uiPriority="51"/>
-    <w:lsdException w:name="Grid Table 7 Colorful" w:uiPriority="52"/>
-    <w:lsdException w:name="Grid Table 1 Light Accent 1" w:uiPriority="46"/>
-    <w:lsdException w:name="Grid Table 2 Accent 1" w:uiPriority="47"/>
-    <w:lsdException w:name="Grid Table 3 Accent 1" w:uiPriority="48"/>
-    <w:lsdException w:name="Grid Table 4 Accent 1" w:uiPriority="49"/>
-    <w:lsdException w:name="Grid Table 5 Dark Accent 1" w:uiPriority="50"/>
-    <w:lsdException w:name="Grid Table 6 Colorful Accent 1" w:uiPriority="51"/>
-    <w:lsdException w:name="Grid Table 7 Colorful Accent 1" w:uiPriority="52"/>
-    <w:lsdException w:name="Grid Table 1 Light Accent 2" w:uiPriority="46"/>
-    <w:lsdException w:name="Grid Table 2 Accent 2" w:uiPriority="47"/>
-    <w:lsdException w:name="Grid Table 3 Accent 2" w:uiPriority="48"/>
-    <w:lsdException w:name="Grid Table 4 Accent 2" w:uiPriority="49"/>
-    <w:lsdException w:name="Grid Table 5 Dark Accent 2" w:uiPriority="50"/>
-    <w:lsdException w:name="Grid Table 6 Colorful Accent 2" w:uiPriority="51"/>
-    <w:lsdException w:name="Grid Table 7 Colorful Accent 2" w:uiPriority="52"/>
-    <w:lsdException w:name="Grid Table 1 Light Accent 3" w:uiPriority="46"/>
-    <w:lsdException w:name="Grid Table 2 Accent 3" w:uiPriority="47"/>
-    <w:lsdException w:name="Grid Table 3 Accent 3" w:uiPriority="48"/>
-    <w:lsdException w:name="Grid Table 4 Accent 3" w:uiPriority="49"/>
-    <w:lsdException w:name="Grid Table 5 Dark Accent 3" w:uiPriority="50"/>
-    <w:lsdException w:name="Grid Table 6 Colorful Accent 3" w:uiPriority="51"/>
-    <w:lsdException w:name="Grid Table 7 Colorful Accent 3" w:uiPriority="52"/>
-    <w:lsdException w:name="Grid Table 1 Light Accent 4" w:uiPriority="46"/>
-    <w:lsdException w:name="Grid Table 2 Accent 4" w:uiPriority="47"/>
-    <w:lsdException w:name="Grid Table 3 Accent 4" w:uiPriority="48"/>
-    <w:lsdException w:name="Grid Table 4 Accent 4" w:uiPriority="49"/>
-    <w:lsdException w:name="Grid Table 5 Dark Accent 4" w:uiPriority="50"/>
-    <w:lsdException w:name="Grid Table 6 Colorful Accent 4" w:uiPriority="51"/>
-    <w:lsdException w:name="Grid Table 7 Colorful Accent 4" w:uiPriority="52"/>
-    <w:lsdException w:name="Grid Table 1 Light Accent 5" w:uiPriority="46"/>
-    <w:lsdException w:name="Grid Table 2 Accent 5" w:uiPriority="47"/>
-    <w:lsdException w:name="Grid Table 3 Accent 5" w:uiPriority="48"/>
-    <w:lsdException w:name="Grid Table 4 Accent 5" w:uiPriority="49"/>
-    <w:lsdException w:name="Grid Table 5 Dark Accent 5" w:uiPriority="50"/>
-    <w:lsdException w:name="Grid Table 6 Colorful Accent 5" w:uiPriority="51"/>
-    <w:lsdException w:name="Grid Table 7 Colorful Accent 5" w:uiPriority="52"/>
-    <w:lsdException w:name="Grid Table 1 Light Accent 6" w:uiPriority="46"/>
-    <w:lsdException w:name="Grid Table 2 Accent 6" w:uiPriority="47"/>
-    <w:lsdException w:name="Grid Table 3 Accent 6" w:uiPriority="48"/>
-    <w:lsdException w:name="Grid Table 4 Accent 6" w:uiPriority="49"/>
-    <w:lsdException w:name="Grid Table 5 Dark Accent 6" w:uiPriority="50"/>
-    <w:lsdException w:name="Grid Table 6 Colorful Accent 6" w:uiPriority="51"/>
-    <w:lsdException w:name="Grid Table 7 Colorful Accent 6" w:uiPriority="52"/>
-    <w:lsdException w:name="List Table 1 Light" w:uiPriority="46"/>
-    <w:lsdException w:name="List Table 2" w:uiPriority="47"/>
-    <w:lsdException w:name="List Table 3" w:uiPriority="48"/>
-    <w:lsdException w:name="List Table 4" w:uiPriority="49"/>
-    <w:lsdException w:name="List Table 5 Dark" w:uiPriority="50"/>
-    <w:lsdException w:name="List Table 6 Colorful" w:uiPriority="51"/>
-    <w:lsdException w:name="List Table 7 Colorful" w:uiPriority="52"/>
-    <w:lsdException w:name="List Table 1 Light Accent 1" w:uiPriority="46"/>
-    <w:lsdException w:name="List Table 2 Accent 1" w:uiPriority="47"/>
-    <w:lsdException w:name="List Table 3 Accent 1" w:uiPriority="48"/>
-    <w:lsdException w:name="List Table 4 Accent 1" w:uiPriority="49"/>
-    <w:lsdException w:name="List Table 5 Dark Accent 1" w:uiPriority="50"/>
-    <w:lsdException w:name="List Table 6 Colorful Accent 1" w:uiPriority="51"/>
-    <w:lsdException w:name="List Table 7 Colorful Accent 1" w:uiPriority="52"/>
-    <w:lsdException w:name="List Table 1 Light Accent 2" w:uiPriority="46"/>
-    <w:lsdException w:name="List Table 2 Accent 2" w:uiPriority="47"/>
-    <w:lsdException w:name="List Table 3 Accent 2" w:uiPriority="48"/>
-    <w:lsdException w:name="List Table 4 Accent 2" w:uiPriority="49"/>
-    <w:lsdException w:name="List Table 5 Dark Accent 2" w:uiPriority="50"/>
-    <w:lsdException w:name="List Table 6 Colorful Accent 2" w:uiPriority="51"/>
-    <w:lsdException w:name="List Table 7 Colorful Accent 2" w:uiPriority="52"/>
-    <w:lsdException w:name="List Table 1 Light Accent 3" w:uiPriority="46"/>
-    <w:lsdException w:name="List Table 2 Accent 3" w:uiPriority="47"/>
-    <w:lsdException w:name="List Table 3 Accent 3" w:uiPriority="48"/>
-    <w:lsdException w:name="List Table 4 Accent 3" w:uiPriority="49"/>
-    <w:lsdException w:name="List Table 5 Dark Accent 3" w:uiPriority="50"/>
-    <w:lsdException w:name="List Table 6 Colorful Accent 3" w:uiPriority="51"/>
-    <w:lsdException w:name="List Table 7 Colorful Accent 3" w:uiPriority="52"/>
-    <w:lsdException w:name="List Table 1 Light Accent 4" w:uiPriority="46"/>
-    <w:lsdException w:name="List Table 2 Accent 4" w:uiPriority="47"/>
-    <w:lsdException w:name="List Table 3 Accent 4" w:uiPriority="48"/>
-    <w:lsdException w:name="List Table 4 Accent 4" w:uiPriority="49"/>
-    <w:lsdException w:name="List Table 5 Dark Accent 4" w:uiPriority="50"/>
-    <w:lsdException w:name="List Table 6 Colorful Accent 4" w:uiPriority="51"/>
-    <w:lsdException w:name="List Table 7 Colorful Accent 4" w:uiPriority="52"/>
-    <w:lsdException w:name="List Table 1 Light Accent 5" w:uiPriority="46"/>
-    <w:lsdException w:name="List Table 2 Accent 5" w:uiPriority="47"/>
-    <w:lsdException w:name="List Table 3 Accent 5" w:uiPriority="48"/>
-    <w:lsdException w:name="List Table 4 Accent 5" w:uiPriority="49"/>
-    <w:lsdException w:name="List Table 5 Dark Accent 5" w:uiPriority="50"/>
-    <w:lsdException w:name="List Table 6 Colorful Accent 5" w:uiPriority="51"/>
-    <w:lsdException w:name="List Table 7 Colorful Accent 5" w:uiPriority="52"/>
-    <w:lsdException w:name="List Table 1 Light Accent 6" w:uiPriority="46"/>
-    <w:lsdException w:name="List Table 2 Accent 6" w:uiPriority="47"/>
-    <w:lsdException w:name="List Table 3 Accent 6" w:uiPriority="48"/>
-    <w:lsdException w:name="List Table 4 Accent 6" w:uiPriority="49"/>
-    <w:lsdException w:name="List Table 5 Dark Accent 6" w:uiPriority="50"/>
-    <w:lsdException w:name="List Table 6 Colorful Accent 6" w:uiPriority="51"/>
-    <w:lsdException w:name="List Table 7 Colorful Accent 6" w:uiPriority="52"/>
+  <w:latentStyles w:defLockedState="0" w:defUIPriority="99" w:defSemiHidden="1" w:defUnhideWhenUsed="1" w:defQFormat="0" w:count="267">
+    <w:lsdException w:name="Normal" w:semiHidden="0" w:uiPriority="0" w:unhideWhenUsed="0" w:qFormat="1"/>
+    <w:lsdException w:name="heading 1" w:semiHidden="0" w:uiPriority="9" w:unhideWhenUsed="0" w:qFormat="1"/>
+    <w:lsdException w:name="heading 2" w:semiHidden="0" w:uiPriority="9" w:qFormat="1"/>
+    <w:lsdException w:name="heading 3" w:semiHidden="0" w:uiPriority="9" w:qFormat="1"/>
+    <w:lsdException w:name="heading 4" w:semiHidden="0" w:uiPriority="9" w:qFormat="1"/>
+    <w:lsdException w:name="heading 5" w:uiPriority="9" w:qFormat="1"/>
+    <w:lsdException w:name="heading 6" w:uiPriority="9" w:qFormat="1"/>
+    <w:lsdException w:name="heading 7" w:uiPriority="9" w:qFormat="1"/>
+    <w:lsdException w:name="heading 8" w:uiPriority="9" w:qFormat="1"/>
+    <w:lsdException w:name="heading 9" w:uiPriority="9" w:qFormat="1"/>
+    <w:lsdException w:name="toc 1" w:semiHidden="0" w:uiPriority="39" w:qFormat="1"/>
+    <w:lsdException w:name="toc 2" w:semiHidden="0" w:uiPriority="39" w:qFormat="1"/>
+    <w:lsdException w:name="toc 3" w:semiHidden="0" w:uiPriority="39" w:qFormat="1"/>
+    <w:lsdException w:name="toc 4" w:semiHidden="0" w:uiPriority="39"/>
+    <w:lsdException w:name="toc 5" w:uiPriority="39"/>
+    <w:lsdException w:name="toc 6" w:uiPriority="39"/>
+    <w:lsdException w:name="toc 7" w:uiPriority="39"/>
+    <w:lsdException w:name="toc 8" w:uiPriority="39"/>
+    <w:lsdException w:name="toc 9" w:uiPriority="39"/>
+    <w:lsdException w:name="header" w:semiHidden="0" w:qFormat="1"/>
+    <w:lsdException w:name="footer" w:semiHidden="0" w:qFormat="1"/>
+    <w:lsdException w:name="caption" w:semiHidden="0" w:uiPriority="35" w:qFormat="1"/>
+    <w:lsdException w:name="table of figures" w:semiHidden="0" w:qFormat="1"/>
+    <w:lsdException w:name="line number" w:qFormat="1"/>
+    <w:lsdException w:name="Title" w:semiHidden="0" w:uiPriority="0" w:unhideWhenUsed="0"/>
+    <w:lsdException w:name="Default Paragraph Font" w:semiHidden="0" w:uiPriority="1"/>
+    <w:lsdException w:name="Subtitle" w:semiHidden="0" w:uiPriority="0" w:unhideWhenUsed="0"/>
+    <w:lsdException w:name="Hyperlink" w:semiHidden="0" w:qFormat="1"/>
+    <w:lsdException w:name="FollowedHyperlink" w:qFormat="1"/>
+    <w:lsdException w:name="Strong" w:semiHidden="0" w:uiPriority="22" w:unhideWhenUsed="0" w:qFormat="1"/>
+    <w:lsdException w:name="Emphasis" w:semiHidden="0" w:uiPriority="20" w:unhideWhenUsed="0" w:qFormat="1"/>
+    <w:lsdException w:name="Normal (Web)" w:semiHidden="0" w:qFormat="1"/>
+    <w:lsdException w:name="Balloon Text" w:qFormat="1"/>
+    <w:lsdException w:name="Table Grid" w:semiHidden="0" w:unhideWhenUsed="0" w:qFormat="1"/>
+    <w:lsdException w:name="Placeholder Text" w:unhideWhenUsed="0" w:qFormat="1"/>
+    <w:lsdException w:name="No Spacing" w:semiHidden="0" w:unhideWhenUsed="0"/>
+    <w:lsdException w:name="Light Shading" w:semiHidden="0" w:uiPriority="60" w:unhideWhenUsed="0"/>
+    <w:lsdException w:name="Light List" w:semiHidden="0" w:uiPriority="61" w:unhideWhenUsed="0"/>
+    <w:lsdException w:name="Light Grid" w:semiHidden="0" w:uiPriority="62" w:unhideWhenUsed="0"/>
+    <w:lsdException w:name="Medium Shading 1" w:semiHidden="0" w:uiPriority="63" w:unhideWhenUsed="0"/>
+    <w:lsdException w:name="Medium Shading 2" w:semiHidden="0" w:uiPriority="64" w:unhideWhenUsed="0"/>
+    <w:lsdException w:name="Medium List 1" w:semiHidden="0" w:uiPriority="65" w:unhideWhenUsed="0"/>
+    <w:lsdException w:name="Medium List 2" w:semiHidden="0" w:uiPriority="66" w:unhideWhenUsed="0"/>
+    <w:lsdException w:name="Medium Grid 1" w:semiHidden="0" w:uiPriority="67" w:unhideWhenUsed="0"/>
+    <w:lsdException w:name="Medium Grid 2" w:semiHidden="0" w:uiPriority="68" w:unhideWhenUsed="0"/>
+    <w:lsdException w:name="Medium Grid 3" w:semiHidden="0" w:uiPriority="69" w:unhideWhenUsed="0"/>
+    <w:lsdException w:name="Dark List" w:semiHidden="0" w:uiPriority="70" w:unhideWhenUsed="0"/>
+    <w:lsdException w:name="Colorful Shading" w:semiHidden="0" w:uiPriority="71" w:unhideWhenUsed="0"/>
+    <w:lsdException w:name="Colorful List" w:semiHidden="0" w:uiPriority="72" w:unhideWhenUsed="0"/>
+    <w:lsdException w:name="Colorful Grid" w:semiHidden="0" w:uiPriority="73" w:unhideWhenUsed="0"/>
+    <w:lsdException w:name="Light Shading Accent 1" w:semiHidden="0" w:uiPriority="60" w:unhideWhenUsed="0"/>
+    <w:lsdException w:name="Light List Accent 1" w:semiHidden="0" w:uiPriority="61" w:unhideWhenUsed="0"/>
+    <w:lsdException w:name="Light Grid Accent 1" w:semiHidden="0" w:uiPriority="62" w:unhideWhenUsed="0"/>
+    <w:lsdException w:name="Medium Shading 1 Accent 1" w:semiHidden="0" w:uiPriority="63" w:unhideWhenUsed="0"/>
+    <w:lsdException w:name="Medium Shading 2 Accent 1" w:semiHidden="0" w:uiPriority="64" w:unhideWhenUsed="0"/>
+    <w:lsdException w:name="Medium List 1 Accent 1" w:semiHidden="0" w:uiPriority="65" w:unhideWhenUsed="0"/>
+    <w:lsdException w:name="Revision" w:unhideWhenUsed="0"/>
+    <w:lsdException w:name="List Paragraph" w:semiHidden="0" w:unhideWhenUsed="0" w:qFormat="1"/>
+    <w:lsdException w:name="Quote" w:semiHidden="0" w:unhideWhenUsed="0"/>
+    <w:lsdException w:name="Intense Quote" w:semiHidden="0" w:unhideWhenUsed="0"/>
+    <w:lsdException w:name="Medium List 2 Accent 1" w:semiHidden="0" w:uiPriority="66" w:unhideWhenUsed="0"/>
+    <w:lsdException w:name="Medium Grid 1 Accent 1" w:semiHidden="0" w:uiPriority="67" w:unhideWhenUsed="0"/>
+    <w:lsdException w:name="Medium Grid 2 Accent 1" w:semiHidden="0" w:uiPriority="68" w:unhideWhenUsed="0"/>
+    <w:lsdException w:name="Medium Grid 3 Accent 1" w:semiHidden="0" w:uiPriority="69" w:unhideWhenUsed="0"/>
+    <w:lsdException w:name="Dark List Accent 1" w:semiHidden="0" w:uiPriority="70" w:unhideWhenUsed="0"/>
+    <w:lsdException w:name="Colorful Shading Accent 1" w:semiHidden="0" w:uiPriority="71" w:unhideWhenUsed="0"/>
+    <w:lsdException w:name="Colorful List Accent 1" w:semiHidden="0" w:uiPriority="72" w:unhideWhenUsed="0"/>
+    <w:lsdException w:name="Colorful Grid Accent 1" w:semiHidden="0" w:uiPriority="73" w:unhideWhenUsed="0"/>
+    <w:lsdException w:name="Light Shading Accent 2" w:semiHidden="0" w:uiPriority="60" w:unhideWhenUsed="0"/>
+    <w:lsdException w:name="Light List Accent 2" w:semiHidden="0" w:uiPriority="61" w:unhideWhenUsed="0"/>
+    <w:lsdException w:name="Light Grid Accent 2" w:semiHidden="0" w:uiPriority="62" w:unhideWhenUsed="0"/>
+    <w:lsdException w:name="Medium Shading 1 Accent 2" w:semiHidden="0" w:uiPriority="63" w:unhideWhenUsed="0"/>
+    <w:lsdException w:name="Medium Shading 2 Accent 2" w:semiHidden="0" w:uiPriority="64" w:unhideWhenUsed="0"/>
+    <w:lsdException w:name="Medium List 1 Accent 2" w:semiHidden="0" w:uiPriority="65" w:unhideWhenUsed="0"/>
+    <w:lsdException w:name="Medium List 2 Accent 2" w:semiHidden="0" w:uiPriority="66" w:unhideWhenUsed="0"/>
+    <w:lsdException w:name="Medium Grid 1 Accent 2" w:semiHidden="0" w:uiPriority="67" w:unhideWhenUsed="0"/>
+    <w:lsdException w:name="Medium Grid 2 Accent 2" w:semiHidden="0" w:uiPriority="68" w:unhideWhenUsed="0"/>
+    <w:lsdException w:name="Medium Grid 3 Accent 2" w:semiHidden="0" w:uiPriority="69" w:unhideWhenUsed="0"/>
+    <w:lsdException w:name="Dark List Accent 2" w:semiHidden="0" w:uiPriority="70" w:unhideWhenUsed="0"/>
+    <w:lsdException w:name="Colorful Shading Accent 2" w:semiHidden="0" w:uiPriority="71" w:unhideWhenUsed="0"/>
+    <w:lsdException w:name="Colorful List Accent 2" w:semiHidden="0" w:uiPriority="72" w:unhideWhenUsed="0"/>
+    <w:lsdException w:name="Colorful Grid Accent 2" w:semiHidden="0" w:uiPriority="73" w:unhideWhenUsed="0"/>
+    <w:lsdException w:name="Light Shading Accent 3" w:semiHidden="0" w:uiPriority="60" w:unhideWhenUsed="0"/>
+    <w:lsdException w:name="Light List Accent 3" w:semiHidden="0" w:uiPriority="61" w:unhideWhenUsed="0"/>
+    <w:lsdException w:name="Light Grid Accent 3" w:semiHidden="0" w:uiPriority="62" w:unhideWhenUsed="0"/>
+    <w:lsdException w:name="Medium Shading 1 Accent 3" w:semiHidden="0" w:uiPriority="63" w:unhideWhenUsed="0"/>
+    <w:lsdException w:name="Medium Shading 2 Accent 3" w:semiHidden="0" w:uiPriority="64" w:unhideWhenUsed="0"/>
+    <w:lsdException w:name="Medium List 1 Accent 3" w:semiHidden="0" w:uiPriority="65" w:unhideWhenUsed="0"/>
+    <w:lsdException w:name="Medium List 2 Accent 3" w:semiHidden="0" w:uiPriority="66" w:unhideWhenUsed="0"/>
+    <w:lsdException w:name="Medium Grid 1 Accent 3" w:semiHidden="0" w:uiPriority="67" w:unhideWhenUsed="0"/>
+    <w:lsdException w:name="Medium Grid 2 Accent 3" w:semiHidden="0" w:uiPriority="68" w:unhideWhenUsed="0"/>
+    <w:lsdException w:name="Medium Grid 3 Accent 3" w:semiHidden="0" w:uiPriority="69" w:unhideWhenUsed="0"/>
+    <w:lsdException w:name="Dark List Accent 3" w:semiHidden="0" w:uiPriority="70" w:unhideWhenUsed="0"/>
+    <w:lsdException w:name="Colorful Shading Accent 3" w:semiHidden="0" w:uiPriority="71" w:unhideWhenUsed="0"/>
+    <w:lsdException w:name="Colorful List Accent 3" w:semiHidden="0" w:uiPriority="72" w:unhideWhenUsed="0"/>
+    <w:lsdException w:name="Colorful Grid Accent 3" w:semiHidden="0" w:uiPriority="73" w:unhideWhenUsed="0"/>
+    <w:lsdException w:name="Light Shading Accent 4" w:semiHidden="0" w:uiPriority="60" w:unhideWhenUsed="0"/>
+    <w:lsdException w:name="Light List Accent 4" w:semiHidden="0" w:uiPriority="61" w:unhideWhenUsed="0"/>
+    <w:lsdException w:name="Light Grid Accent 4" w:semiHidden="0" w:uiPriority="62" w:unhideWhenUsed="0"/>
+    <w:lsdException w:name="Medium Shading 1 Accent 4" w:semiHidden="0" w:uiPriority="63" w:unhideWhenUsed="0"/>
+    <w:lsdException w:name="Medium Shading 2 Accent 4" w:semiHidden="0" w:uiPriority="64" w:unhideWhenUsed="0"/>
+    <w:lsdException w:name="Medium List 1 Accent 4" w:semiHidden="0" w:uiPriority="65" w:unhideWhenUsed="0"/>
+    <w:lsdException w:name="Medium List 2 Accent 4" w:semiHidden="0" w:uiPriority="66" w:unhideWhenUsed="0"/>
+    <w:lsdException w:name="Medium Grid 1 Accent 4" w:semiHidden="0" w:uiPriority="67" w:unhideWhenUsed="0"/>
+    <w:lsdException w:name="Medium Grid 2 Accent 4" w:semiHidden="0" w:uiPriority="68" w:unhideWhenUsed="0"/>
+    <w:lsdException w:name="Medium Grid 3 Accent 4" w:semiHidden="0" w:uiPriority="69" w:unhideWhenUsed="0"/>
+    <w:lsdException w:name="Dark List Accent 4" w:semiHidden="0" w:uiPriority="70" w:unhideWhenUsed="0"/>
+    <w:lsdException w:name="Colorful Shading Accent 4" w:semiHidden="0" w:uiPriority="71" w:unhideWhenUsed="0"/>
+    <w:lsdException w:name="Colorful List Accent 4" w:semiHidden="0" w:uiPriority="72" w:unhideWhenUsed="0"/>
+    <w:lsdException w:name="Colorful Grid Accent 4" w:semiHidden="0" w:uiPriority="73" w:unhideWhenUsed="0"/>
+    <w:lsdException w:name="Light Shading Accent 5" w:semiHidden="0" w:uiPriority="60" w:unhideWhenUsed="0"/>
+    <w:lsdException w:name="Light List Accent 5" w:semiHidden="0" w:uiPriority="61" w:unhideWhenUsed="0"/>
+    <w:lsdException w:name="Light Grid Accent 5" w:semiHidden="0" w:uiPriority="62" w:unhideWhenUsed="0"/>
+    <w:lsdException w:name="Medium Shading 1 Accent 5" w:semiHidden="0" w:uiPriority="63" w:unhideWhenUsed="0"/>
+    <w:lsdException w:name="Medium Shading 2 Accent 5" w:semiHidden="0" w:uiPriority="64" w:unhideWhenUsed="0"/>
+    <w:lsdException w:name="Medium List 1 Accent 5" w:semiHidden="0" w:uiPriority="65" w:unhideWhenUsed="0"/>
+    <w:lsdException w:name="Medium List 2 Accent 5" w:semiHidden="0" w:uiPriority="66" w:unhideWhenUsed="0"/>
+    <w:lsdException w:name="Medium Grid 1 Accent 5" w:semiHidden="0" w:uiPriority="67" w:unhideWhenUsed="0"/>
+    <w:lsdException w:name="Medium Grid 2 Accent 5" w:semiHidden="0" w:uiPriority="68" w:unhideWhenUsed="0"/>
+    <w:lsdException w:name="Medium Grid 3 Accent 5" w:semiHidden="0" w:uiPriority="69" w:unhideWhenUsed="0"/>
+    <w:lsdException w:name="Dark List Accent 5" w:semiHidden="0" w:uiPriority="70" w:unhideWhenUsed="0"/>
+    <w:lsdException w:name="Colorful Shading Accent 5" w:semiHidden="0" w:uiPriority="71" w:unhideWhenUsed="0"/>
+    <w:lsdException w:name="Colorful List Accent 5" w:semiHidden="0" w:uiPriority="72" w:unhideWhenUsed="0"/>
+    <w:lsdException w:name="Colorful Grid Accent 5" w:semiHidden="0" w:uiPriority="73" w:unhideWhenUsed="0"/>
+    <w:lsdException w:name="Light Shading Accent 6" w:semiHidden="0" w:uiPriority="60" w:unhideWhenUsed="0"/>
+    <w:lsdException w:name="Light List Accent 6" w:semiHidden="0" w:uiPriority="61" w:unhideWhenUsed="0"/>
+    <w:lsdException w:name="Light Grid Accent 6" w:semiHidden="0" w:uiPriority="62" w:unhideWhenUsed="0"/>
+    <w:lsdException w:name="Medium Shading 1 Accent 6" w:semiHidden="0" w:uiPriority="63" w:unhideWhenUsed="0"/>
+    <w:lsdException w:name="Medium Shading 2 Accent 6" w:semiHidden="0" w:uiPriority="64" w:unhideWhenUsed="0"/>
+    <w:lsdException w:name="Medium List 1 Accent 6" w:semiHidden="0" w:uiPriority="65" w:unhideWhenUsed="0"/>
+    <w:lsdException w:name="Medium List 2 Accent 6" w:semiHidden="0" w:uiPriority="66" w:unhideWhenUsed="0"/>
+    <w:lsdException w:name="Medium Grid 1 Accent 6" w:semiHidden="0" w:uiPriority="67" w:unhideWhenUsed="0"/>
+    <w:lsdException w:name="Medium Grid 2 Accent 6" w:semiHidden="0" w:uiPriority="68" w:unhideWhenUsed="0"/>
+    <w:lsdException w:name="Medium Grid 3 Accent 6" w:semiHidden="0" w:uiPriority="69" w:unhideWhenUsed="0"/>
+    <w:lsdException w:name="Dark List Accent 6" w:semiHidden="0" w:uiPriority="70" w:unhideWhenUsed="0"/>
+    <w:lsdException w:name="Colorful Shading Accent 6" w:semiHidden="0" w:uiPriority="71" w:unhideWhenUsed="0"/>
+    <w:lsdException w:name="Colorful List Accent 6" w:semiHidden="0" w:uiPriority="72" w:unhideWhenUsed="0"/>
+    <w:lsdException w:name="Colorful Grid Accent 6" w:semiHidden="0" w:uiPriority="73" w:unhideWhenUsed="0"/>
+    <w:lsdException w:name="Subtle Emphasis" w:semiHidden="0" w:uiPriority="19" w:unhideWhenUsed="0" w:qFormat="1"/>
+    <w:lsdException w:name="Intense Emphasis" w:semiHidden="0" w:uiPriority="21" w:unhideWhenUsed="0" w:qFormat="1"/>
+    <w:lsdException w:name="Subtle Reference" w:semiHidden="0" w:uiPriority="31" w:unhideWhenUsed="0" w:qFormat="1"/>
+    <w:lsdException w:name="Intense Reference" w:semiHidden="0" w:uiPriority="32" w:unhideWhenUsed="0" w:qFormat="1"/>
+    <w:lsdException w:name="Book Title" w:semiHidden="0" w:uiPriority="33" w:unhideWhenUsed="0" w:qFormat="1"/>
+    <w:lsdException w:name="Bibliography" w:uiPriority="37"/>
+    <w:lsdException w:name="TOC Heading" w:uiPriority="39" w:qFormat="1"/>
   </w:latentStyles>
   <w:style w:type="paragraph" w:default="1" w:styleId="Normal">
     <w:name w:val="Normal"/>
@@ -22358,6 +22218,7 @@
   <w:style w:type="character" w:default="1" w:styleId="DefaultParagraphFont">
     <w:name w:val="Default Paragraph Font"/>
     <w:uiPriority w:val="1"/>
+    <w:semiHidden/>
     <w:unhideWhenUsed/>
   </w:style>
   <w:style w:type="table" w:default="1" w:styleId="TableNormal">
@@ -22601,6 +22462,7 @@
     <w:uiPriority w:val="99"/>
     <w:qFormat/>
     <w:tblPr>
+      <w:tblInd w:w="0" w:type="dxa"/>
       <w:tblBorders>
         <w:top w:val="single" w:sz="4" w:space="0" w:color="auto"/>
         <w:left w:val="single" w:sz="4" w:space="0" w:color="auto"/>
@@ -22609,6 +22471,949 @@
         <w:insideH w:val="single" w:sz="4" w:space="0" w:color="auto"/>
         <w:insideV w:val="single" w:sz="4" w:space="0" w:color="auto"/>
       </w:tblBorders>
+      <w:tblCellMar>
+        <w:top w:w="0" w:type="dxa"/>
+        <w:left w:w="108" w:type="dxa"/>
+        <w:bottom w:w="0" w:type="dxa"/>
+        <w:right w:w="108" w:type="dxa"/>
+      </w:tblCellMar>
+    </w:tblPr>
+  </w:style>
+  <w:style w:type="paragraph" w:styleId="ListParagraph">
+    <w:name w:val="List Paragraph"/>
+    <w:basedOn w:val="Normal"/>
+    <w:link w:val="ListParagraphChar"/>
+    <w:uiPriority w:val="99"/>
+    <w:qFormat/>
+    <w:pPr>
+      <w:ind w:left="720"/>
+      <w:contextualSpacing/>
+    </w:pPr>
+  </w:style>
+  <w:style w:type="character" w:customStyle="1" w:styleId="BalloonTextChar">
+    <w:name w:val="Balloon Text Char"/>
+    <w:basedOn w:val="DefaultParagraphFont"/>
+    <w:link w:val="BalloonText"/>
+    <w:uiPriority w:val="99"/>
+    <w:semiHidden/>
+    <w:qFormat/>
+    <w:rPr>
+      <w:rFonts w:ascii="Segoe UI" w:hAnsi="Segoe UI" w:cs="Segoe UI"/>
+      <w:sz w:val="18"/>
+      <w:szCs w:val="18"/>
+    </w:rPr>
+  </w:style>
+  <w:style w:type="character" w:customStyle="1" w:styleId="UnresolvedMention">
+    <w:name w:val="Unresolved Mention"/>
+    <w:basedOn w:val="DefaultParagraphFont"/>
+    <w:uiPriority w:val="99"/>
+    <w:semiHidden/>
+    <w:unhideWhenUsed/>
+    <w:qFormat/>
+    <w:rPr>
+      <w:color w:val="605E5C"/>
+      <w:shd w:val="clear" w:color="auto" w:fill="E1DFDD"/>
+    </w:rPr>
+  </w:style>
+  <w:style w:type="character" w:customStyle="1" w:styleId="Heading2Char">
+    <w:name w:val="Heading 2 Char"/>
+    <w:basedOn w:val="DefaultParagraphFont"/>
+    <w:link w:val="Heading2"/>
+    <w:uiPriority w:val="9"/>
+    <w:qFormat/>
+    <w:rPr>
+      <w:b/>
+      <w:color w:val="000000"/>
+      <w:szCs w:val="22"/>
+    </w:rPr>
+  </w:style>
+  <w:style w:type="character" w:customStyle="1" w:styleId="ListParagraphChar">
+    <w:name w:val="List Paragraph Char"/>
+    <w:link w:val="ListParagraph"/>
+    <w:uiPriority w:val="34"/>
+    <w:qFormat/>
+  </w:style>
+  <w:style w:type="character" w:customStyle="1" w:styleId="Heading1Char">
+    <w:name w:val="Heading 1 Char"/>
+    <w:basedOn w:val="DefaultParagraphFont"/>
+    <w:link w:val="Heading1"/>
+    <w:uiPriority w:val="9"/>
+    <w:qFormat/>
+    <w:rPr>
+      <w:rFonts w:eastAsiaTheme="majorEastAsia" w:cstheme="majorBidi"/>
+      <w:b/>
+      <w:szCs w:val="32"/>
+      <w:lang w:val="en-US" w:eastAsia="en-US"/>
+    </w:rPr>
+  </w:style>
+  <w:style w:type="character" w:customStyle="1" w:styleId="Heading3Char">
+    <w:name w:val="Heading 3 Char"/>
+    <w:basedOn w:val="DefaultParagraphFont"/>
+    <w:link w:val="Heading3"/>
+    <w:uiPriority w:val="9"/>
+    <w:qFormat/>
+    <w:rPr>
+      <w:rFonts w:eastAsiaTheme="majorEastAsia" w:cstheme="majorBidi"/>
+      <w:b/>
+    </w:rPr>
+  </w:style>
+  <w:style w:type="paragraph" w:customStyle="1" w:styleId="TOCHeading1">
+    <w:name w:val="TOC Heading1"/>
+    <w:basedOn w:val="Heading1"/>
+    <w:next w:val="Normal"/>
+    <w:uiPriority w:val="39"/>
+    <w:unhideWhenUsed/>
+    <w:qFormat/>
+    <w:pPr>
+      <w:outlineLvl w:val="9"/>
+    </w:pPr>
+  </w:style>
+  <w:style w:type="table" w:customStyle="1" w:styleId="TableGrid0">
+    <w:name w:val="TableGrid"/>
+    <w:qFormat/>
+    <w:rPr>
+      <w:rFonts w:ascii="Calibri" w:hAnsi="Calibri"/>
+    </w:rPr>
+    <w:tblPr>
+      <w:tblCellMar>
+        <w:top w:w="0" w:type="dxa"/>
+        <w:left w:w="0" w:type="dxa"/>
+        <w:bottom w:w="0" w:type="dxa"/>
+        <w:right w:w="0" w:type="dxa"/>
+      </w:tblCellMar>
+    </w:tblPr>
+  </w:style>
+  <w:style w:type="paragraph" w:customStyle="1" w:styleId="Bibliography1">
+    <w:name w:val="Bibliography1"/>
+    <w:basedOn w:val="Normal"/>
+    <w:next w:val="Normal"/>
+    <w:uiPriority w:val="37"/>
+    <w:unhideWhenUsed/>
+    <w:qFormat/>
+  </w:style>
+  <w:style w:type="character" w:customStyle="1" w:styleId="Heading4Char">
+    <w:name w:val="Heading 4 Char"/>
+    <w:basedOn w:val="DefaultParagraphFont"/>
+    <w:link w:val="Heading4"/>
+    <w:uiPriority w:val="9"/>
+    <w:qFormat/>
+    <w:rPr>
+      <w:rFonts w:eastAsiaTheme="majorEastAsia" w:cstheme="majorBidi"/>
+      <w:b/>
+      <w:iCs/>
+      <w:szCs w:val="22"/>
+      <w:lang w:val="en-US" w:eastAsia="en-US"/>
+    </w:rPr>
+  </w:style>
+  <w:style w:type="character" w:customStyle="1" w:styleId="Heading5Char">
+    <w:name w:val="Heading 5 Char"/>
+    <w:basedOn w:val="DefaultParagraphFont"/>
+    <w:link w:val="Heading5"/>
+    <w:uiPriority w:val="9"/>
+    <w:semiHidden/>
+    <w:qFormat/>
+    <w:rPr>
+      <w:rFonts w:asciiTheme="majorHAnsi" w:eastAsiaTheme="majorEastAsia" w:hAnsiTheme="majorHAnsi" w:cstheme="majorBidi"/>
+      <w:color w:val="2F5496" w:themeColor="accent1" w:themeShade="BF"/>
+      <w:szCs w:val="22"/>
+      <w:lang w:val="en-US" w:eastAsia="en-US"/>
+    </w:rPr>
+  </w:style>
+  <w:style w:type="character" w:customStyle="1" w:styleId="Heading6Char">
+    <w:name w:val="Heading 6 Char"/>
+    <w:basedOn w:val="DefaultParagraphFont"/>
+    <w:link w:val="Heading6"/>
+    <w:uiPriority w:val="9"/>
+    <w:semiHidden/>
+    <w:qFormat/>
+    <w:rPr>
+      <w:rFonts w:asciiTheme="majorHAnsi" w:eastAsiaTheme="majorEastAsia" w:hAnsiTheme="majorHAnsi" w:cstheme="majorBidi"/>
+      <w:color w:val="1F3864" w:themeColor="accent1" w:themeShade="80"/>
+      <w:szCs w:val="22"/>
+      <w:lang w:val="en-US" w:eastAsia="en-US"/>
+    </w:rPr>
+  </w:style>
+  <w:style w:type="character" w:customStyle="1" w:styleId="Heading7Char">
+    <w:name w:val="Heading 7 Char"/>
+    <w:basedOn w:val="DefaultParagraphFont"/>
+    <w:link w:val="Heading7"/>
+    <w:uiPriority w:val="9"/>
+    <w:semiHidden/>
+    <w:qFormat/>
+    <w:rPr>
+      <w:rFonts w:asciiTheme="majorHAnsi" w:eastAsiaTheme="majorEastAsia" w:hAnsiTheme="majorHAnsi" w:cstheme="majorBidi"/>
+      <w:i/>
+      <w:iCs/>
+      <w:color w:val="1F3864" w:themeColor="accent1" w:themeShade="80"/>
+      <w:szCs w:val="22"/>
+      <w:lang w:val="en-US" w:eastAsia="en-US"/>
+    </w:rPr>
+  </w:style>
+  <w:style w:type="character" w:customStyle="1" w:styleId="Heading8Char">
+    <w:name w:val="Heading 8 Char"/>
+    <w:basedOn w:val="DefaultParagraphFont"/>
+    <w:link w:val="Heading8"/>
+    <w:uiPriority w:val="9"/>
+    <w:semiHidden/>
+    <w:qFormat/>
+    <w:rPr>
+      <w:rFonts w:asciiTheme="majorHAnsi" w:eastAsiaTheme="majorEastAsia" w:hAnsiTheme="majorHAnsi" w:cstheme="majorBidi"/>
+      <w:color w:val="262626" w:themeColor="text1" w:themeTint="D9"/>
+      <w:sz w:val="21"/>
+      <w:szCs w:val="21"/>
+      <w:lang w:val="en-US" w:eastAsia="en-US"/>
+    </w:rPr>
+  </w:style>
+  <w:style w:type="character" w:customStyle="1" w:styleId="Heading9Char">
+    <w:name w:val="Heading 9 Char"/>
+    <w:basedOn w:val="DefaultParagraphFont"/>
+    <w:link w:val="Heading9"/>
+    <w:uiPriority w:val="9"/>
+    <w:semiHidden/>
+    <w:qFormat/>
+    <w:rPr>
+      <w:rFonts w:asciiTheme="majorHAnsi" w:eastAsiaTheme="majorEastAsia" w:hAnsiTheme="majorHAnsi" w:cstheme="majorBidi"/>
+      <w:i/>
+      <w:iCs/>
+      <w:color w:val="262626" w:themeColor="text1" w:themeTint="D9"/>
+      <w:sz w:val="21"/>
+      <w:szCs w:val="21"/>
+      <w:lang w:val="en-US" w:eastAsia="en-US"/>
+    </w:rPr>
+  </w:style>
+  <w:style w:type="character" w:styleId="PlaceholderText">
+    <w:name w:val="Placeholder Text"/>
+    <w:basedOn w:val="DefaultParagraphFont"/>
+    <w:uiPriority w:val="99"/>
+    <w:semiHidden/>
+    <w:qFormat/>
+    <w:rPr>
+      <w:color w:val="808080"/>
+    </w:rPr>
+  </w:style>
+  <w:style w:type="character" w:customStyle="1" w:styleId="fontstyle01">
+    <w:name w:val="fontstyle01"/>
+    <w:basedOn w:val="DefaultParagraphFont"/>
+    <w:qFormat/>
+    <w:rPr>
+      <w:rFonts w:ascii="Times New Roman" w:hAnsi="Times New Roman" w:cs="Times New Roman" w:hint="default"/>
+      <w:color w:val="000000"/>
+      <w:sz w:val="20"/>
+      <w:szCs w:val="20"/>
+    </w:rPr>
+  </w:style>
+  <w:style w:type="character" w:customStyle="1" w:styleId="fontstyle21">
+    <w:name w:val="fontstyle21"/>
+    <w:basedOn w:val="DefaultParagraphFont"/>
+    <w:qFormat/>
+    <w:rPr>
+      <w:rFonts w:ascii="Times New Roman" w:hAnsi="Times New Roman" w:cs="Times New Roman" w:hint="default"/>
+      <w:i/>
+      <w:iCs/>
+      <w:color w:val="000000"/>
+      <w:sz w:val="20"/>
+      <w:szCs w:val="20"/>
+    </w:rPr>
+  </w:style>
+  <w:style w:type="character" w:customStyle="1" w:styleId="fontstyle31">
+    <w:name w:val="fontstyle31"/>
+    <w:basedOn w:val="DefaultParagraphFont"/>
+    <w:qFormat/>
+    <w:rPr>
+      <w:rFonts w:ascii="Cambria Math" w:hAnsi="Cambria Math" w:hint="default"/>
+      <w:color w:val="000000"/>
+      <w:sz w:val="20"/>
+      <w:szCs w:val="20"/>
+    </w:rPr>
+  </w:style>
+  <w:style w:type="character" w:customStyle="1" w:styleId="HeaderChar">
+    <w:name w:val="Header Char"/>
+    <w:basedOn w:val="DefaultParagraphFont"/>
+    <w:link w:val="Header"/>
+    <w:uiPriority w:val="99"/>
+    <w:qFormat/>
+  </w:style>
+  <w:style w:type="character" w:customStyle="1" w:styleId="FooterChar">
+    <w:name w:val="Footer Char"/>
+    <w:basedOn w:val="DefaultParagraphFont"/>
+    <w:link w:val="Footer"/>
+    <w:uiPriority w:val="99"/>
+    <w:qFormat/>
+  </w:style>
+  <w:style w:type="character" w:customStyle="1" w:styleId="tlid-translation">
+    <w:name w:val="tlid-translation"/>
+    <w:basedOn w:val="DefaultParagraphFont"/>
+    <w:qFormat/>
+  </w:style>
+  <w:style w:type="paragraph" w:customStyle="1" w:styleId="msolistparagraph0">
+    <w:name w:val="msolistparagraph"/>
+    <w:qFormat/>
+    <w:pPr>
+      <w:spacing w:line="360" w:lineRule="auto"/>
+      <w:ind w:left="720"/>
+      <w:contextualSpacing/>
+    </w:pPr>
+    <w:rPr>
+      <w:rFonts w:eastAsia="Calibri"/>
+      <w:sz w:val="24"/>
+      <w:szCs w:val="22"/>
+      <w:lang w:eastAsia="zh-CN"/>
+    </w:rPr>
+  </w:style>
+</w:styles>
+</file>
+
+<file path=word/stylesWithEffects.xml><?xml version="1.0" encoding="utf-8"?>
+<w:styles xmlns:wpc="http://schemas.microsoft.com/office/word/2010/wordprocessingCanvas" xmlns:mc="http://schemas.openxmlformats.org/markup-compatibility/2006" xmlns:o="urn:schemas-microsoft-com:office:office" xmlns:r="http://schemas.openxmlformats.org/officeDocument/2006/relationships" xmlns:m="http://schemas.openxmlformats.org/officeDocument/2006/math" xmlns:v="urn:schemas-microsoft-com:vml" xmlns:wp14="http://schemas.microsoft.com/office/word/2010/wordprocessingDrawing" xmlns:wp="http://schemas.openxmlformats.org/drawingml/2006/wordprocessingDrawing" xmlns:w10="urn:schemas-microsoft-com:office:word" xmlns:w="http://schemas.openxmlformats.org/wordprocessingml/2006/main" xmlns:w14="http://schemas.microsoft.com/office/word/2010/wordml" xmlns:wpg="http://schemas.microsoft.com/office/word/2010/wordprocessingGroup" xmlns:wpi="http://schemas.microsoft.com/office/word/2010/wordprocessingInk" xmlns:wne="http://schemas.microsoft.com/office/word/2006/wordml" xmlns:wps="http://schemas.microsoft.com/office/word/2010/wordprocessingShape" mc:Ignorable="w14 wp14">
+  <w:docDefaults>
+    <w:rPrDefault>
+      <w:rPr>
+        <w:rFonts w:ascii="Times New Roman" w:eastAsia="Times New Roman" w:hAnsi="Times New Roman" w:cs="Times New Roman"/>
+        <w:lang w:val="en-US" w:eastAsia="en-US" w:bidi="ar-SA"/>
+      </w:rPr>
+    </w:rPrDefault>
+    <w:pPrDefault/>
+  </w:docDefaults>
+  <w:latentStyles w:defLockedState="0" w:defUIPriority="99" w:defSemiHidden="1" w:defUnhideWhenUsed="1" w:defQFormat="0" w:count="267">
+    <w:lsdException w:name="Normal" w:semiHidden="0" w:uiPriority="0" w:unhideWhenUsed="0" w:qFormat="1"/>
+    <w:lsdException w:name="heading 1" w:semiHidden="0" w:uiPriority="9" w:unhideWhenUsed="0" w:qFormat="1"/>
+    <w:lsdException w:name="heading 2" w:semiHidden="0" w:uiPriority="9" w:qFormat="1"/>
+    <w:lsdException w:name="heading 3" w:semiHidden="0" w:uiPriority="9" w:qFormat="1"/>
+    <w:lsdException w:name="heading 4" w:semiHidden="0" w:uiPriority="9" w:qFormat="1"/>
+    <w:lsdException w:name="heading 5" w:uiPriority="9" w:qFormat="1"/>
+    <w:lsdException w:name="heading 6" w:uiPriority="9" w:qFormat="1"/>
+    <w:lsdException w:name="heading 7" w:uiPriority="9" w:qFormat="1"/>
+    <w:lsdException w:name="heading 8" w:uiPriority="9" w:qFormat="1"/>
+    <w:lsdException w:name="heading 9" w:uiPriority="9" w:qFormat="1"/>
+    <w:lsdException w:name="toc 1" w:semiHidden="0" w:uiPriority="39" w:qFormat="1"/>
+    <w:lsdException w:name="toc 2" w:semiHidden="0" w:uiPriority="39" w:qFormat="1"/>
+    <w:lsdException w:name="toc 3" w:semiHidden="0" w:uiPriority="39" w:qFormat="1"/>
+    <w:lsdException w:name="toc 4" w:semiHidden="0" w:uiPriority="39"/>
+    <w:lsdException w:name="toc 5" w:uiPriority="39"/>
+    <w:lsdException w:name="toc 6" w:uiPriority="39"/>
+    <w:lsdException w:name="toc 7" w:uiPriority="39"/>
+    <w:lsdException w:name="toc 8" w:uiPriority="39"/>
+    <w:lsdException w:name="toc 9" w:uiPriority="39"/>
+    <w:lsdException w:name="header" w:semiHidden="0" w:qFormat="1"/>
+    <w:lsdException w:name="footer" w:semiHidden="0" w:qFormat="1"/>
+    <w:lsdException w:name="caption" w:semiHidden="0" w:uiPriority="35" w:qFormat="1"/>
+    <w:lsdException w:name="table of figures" w:semiHidden="0" w:qFormat="1"/>
+    <w:lsdException w:name="line number" w:qFormat="1"/>
+    <w:lsdException w:name="Title" w:semiHidden="0" w:uiPriority="0" w:unhideWhenUsed="0"/>
+    <w:lsdException w:name="Default Paragraph Font" w:semiHidden="0" w:uiPriority="1"/>
+    <w:lsdException w:name="Subtitle" w:semiHidden="0" w:uiPriority="0" w:unhideWhenUsed="0"/>
+    <w:lsdException w:name="Hyperlink" w:semiHidden="0" w:qFormat="1"/>
+    <w:lsdException w:name="FollowedHyperlink" w:qFormat="1"/>
+    <w:lsdException w:name="Strong" w:semiHidden="0" w:uiPriority="22" w:unhideWhenUsed="0" w:qFormat="1"/>
+    <w:lsdException w:name="Emphasis" w:semiHidden="0" w:uiPriority="20" w:unhideWhenUsed="0" w:qFormat="1"/>
+    <w:lsdException w:name="Normal (Web)" w:semiHidden="0" w:qFormat="1"/>
+    <w:lsdException w:name="Balloon Text" w:qFormat="1"/>
+    <w:lsdException w:name="Table Grid" w:semiHidden="0" w:unhideWhenUsed="0" w:qFormat="1"/>
+    <w:lsdException w:name="Placeholder Text" w:unhideWhenUsed="0" w:qFormat="1"/>
+    <w:lsdException w:name="No Spacing" w:semiHidden="0" w:unhideWhenUsed="0"/>
+    <w:lsdException w:name="Light Shading" w:semiHidden="0" w:uiPriority="60" w:unhideWhenUsed="0"/>
+    <w:lsdException w:name="Light List" w:semiHidden="0" w:uiPriority="61" w:unhideWhenUsed="0"/>
+    <w:lsdException w:name="Light Grid" w:semiHidden="0" w:uiPriority="62" w:unhideWhenUsed="0"/>
+    <w:lsdException w:name="Medium Shading 1" w:semiHidden="0" w:uiPriority="63" w:unhideWhenUsed="0"/>
+    <w:lsdException w:name="Medium Shading 2" w:semiHidden="0" w:uiPriority="64" w:unhideWhenUsed="0"/>
+    <w:lsdException w:name="Medium List 1" w:semiHidden="0" w:uiPriority="65" w:unhideWhenUsed="0"/>
+    <w:lsdException w:name="Medium List 2" w:semiHidden="0" w:uiPriority="66" w:unhideWhenUsed="0"/>
+    <w:lsdException w:name="Medium Grid 1" w:semiHidden="0" w:uiPriority="67" w:unhideWhenUsed="0"/>
+    <w:lsdException w:name="Medium Grid 2" w:semiHidden="0" w:uiPriority="68" w:unhideWhenUsed="0"/>
+    <w:lsdException w:name="Medium Grid 3" w:semiHidden="0" w:uiPriority="69" w:unhideWhenUsed="0"/>
+    <w:lsdException w:name="Dark List" w:semiHidden="0" w:uiPriority="70" w:unhideWhenUsed="0"/>
+    <w:lsdException w:name="Colorful Shading" w:semiHidden="0" w:uiPriority="71" w:unhideWhenUsed="0"/>
+    <w:lsdException w:name="Colorful List" w:semiHidden="0" w:uiPriority="72" w:unhideWhenUsed="0"/>
+    <w:lsdException w:name="Colorful Grid" w:semiHidden="0" w:uiPriority="73" w:unhideWhenUsed="0"/>
+    <w:lsdException w:name="Light Shading Accent 1" w:semiHidden="0" w:uiPriority="60" w:unhideWhenUsed="0"/>
+    <w:lsdException w:name="Light List Accent 1" w:semiHidden="0" w:uiPriority="61" w:unhideWhenUsed="0"/>
+    <w:lsdException w:name="Light Grid Accent 1" w:semiHidden="0" w:uiPriority="62" w:unhideWhenUsed="0"/>
+    <w:lsdException w:name="Medium Shading 1 Accent 1" w:semiHidden="0" w:uiPriority="63" w:unhideWhenUsed="0"/>
+    <w:lsdException w:name="Medium Shading 2 Accent 1" w:semiHidden="0" w:uiPriority="64" w:unhideWhenUsed="0"/>
+    <w:lsdException w:name="Medium List 1 Accent 1" w:semiHidden="0" w:uiPriority="65" w:unhideWhenUsed="0"/>
+    <w:lsdException w:name="Revision" w:unhideWhenUsed="0"/>
+    <w:lsdException w:name="List Paragraph" w:semiHidden="0" w:unhideWhenUsed="0" w:qFormat="1"/>
+    <w:lsdException w:name="Quote" w:semiHidden="0" w:unhideWhenUsed="0"/>
+    <w:lsdException w:name="Intense Quote" w:semiHidden="0" w:unhideWhenUsed="0"/>
+    <w:lsdException w:name="Medium List 2 Accent 1" w:semiHidden="0" w:uiPriority="66" w:unhideWhenUsed="0"/>
+    <w:lsdException w:name="Medium Grid 1 Accent 1" w:semiHidden="0" w:uiPriority="67" w:unhideWhenUsed="0"/>
+    <w:lsdException w:name="Medium Grid 2 Accent 1" w:semiHidden="0" w:uiPriority="68" w:unhideWhenUsed="0"/>
+    <w:lsdException w:name="Medium Grid 3 Accent 1" w:semiHidden="0" w:uiPriority="69" w:unhideWhenUsed="0"/>
+    <w:lsdException w:name="Dark List Accent 1" w:semiHidden="0" w:uiPriority="70" w:unhideWhenUsed="0"/>
+    <w:lsdException w:name="Colorful Shading Accent 1" w:semiHidden="0" w:uiPriority="71" w:unhideWhenUsed="0"/>
+    <w:lsdException w:name="Colorful List Accent 1" w:semiHidden="0" w:uiPriority="72" w:unhideWhenUsed="0"/>
+    <w:lsdException w:name="Colorful Grid Accent 1" w:semiHidden="0" w:uiPriority="73" w:unhideWhenUsed="0"/>
+    <w:lsdException w:name="Light Shading Accent 2" w:semiHidden="0" w:uiPriority="60" w:unhideWhenUsed="0"/>
+    <w:lsdException w:name="Light List Accent 2" w:semiHidden="0" w:uiPriority="61" w:unhideWhenUsed="0"/>
+    <w:lsdException w:name="Light Grid Accent 2" w:semiHidden="0" w:uiPriority="62" w:unhideWhenUsed="0"/>
+    <w:lsdException w:name="Medium Shading 1 Accent 2" w:semiHidden="0" w:uiPriority="63" w:unhideWhenUsed="0"/>
+    <w:lsdException w:name="Medium Shading 2 Accent 2" w:semiHidden="0" w:uiPriority="64" w:unhideWhenUsed="0"/>
+    <w:lsdException w:name="Medium List 1 Accent 2" w:semiHidden="0" w:uiPriority="65" w:unhideWhenUsed="0"/>
+    <w:lsdException w:name="Medium List 2 Accent 2" w:semiHidden="0" w:uiPriority="66" w:unhideWhenUsed="0"/>
+    <w:lsdException w:name="Medium Grid 1 Accent 2" w:semiHidden="0" w:uiPriority="67" w:unhideWhenUsed="0"/>
+    <w:lsdException w:name="Medium Grid 2 Accent 2" w:semiHidden="0" w:uiPriority="68" w:unhideWhenUsed="0"/>
+    <w:lsdException w:name="Medium Grid 3 Accent 2" w:semiHidden="0" w:uiPriority="69" w:unhideWhenUsed="0"/>
+    <w:lsdException w:name="Dark List Accent 2" w:semiHidden="0" w:uiPriority="70" w:unhideWhenUsed="0"/>
+    <w:lsdException w:name="Colorful Shading Accent 2" w:semiHidden="0" w:uiPriority="71" w:unhideWhenUsed="0"/>
+    <w:lsdException w:name="Colorful List Accent 2" w:semiHidden="0" w:uiPriority="72" w:unhideWhenUsed="0"/>
+    <w:lsdException w:name="Colorful Grid Accent 2" w:semiHidden="0" w:uiPriority="73" w:unhideWhenUsed="0"/>
+    <w:lsdException w:name="Light Shading Accent 3" w:semiHidden="0" w:uiPriority="60" w:unhideWhenUsed="0"/>
+    <w:lsdException w:name="Light List Accent 3" w:semiHidden="0" w:uiPriority="61" w:unhideWhenUsed="0"/>
+    <w:lsdException w:name="Light Grid Accent 3" w:semiHidden="0" w:uiPriority="62" w:unhideWhenUsed="0"/>
+    <w:lsdException w:name="Medium Shading 1 Accent 3" w:semiHidden="0" w:uiPriority="63" w:unhideWhenUsed="0"/>
+    <w:lsdException w:name="Medium Shading 2 Accent 3" w:semiHidden="0" w:uiPriority="64" w:unhideWhenUsed="0"/>
+    <w:lsdException w:name="Medium List 1 Accent 3" w:semiHidden="0" w:uiPriority="65" w:unhideWhenUsed="0"/>
+    <w:lsdException w:name="Medium List 2 Accent 3" w:semiHidden="0" w:uiPriority="66" w:unhideWhenUsed="0"/>
+    <w:lsdException w:name="Medium Grid 1 Accent 3" w:semiHidden="0" w:uiPriority="67" w:unhideWhenUsed="0"/>
+    <w:lsdException w:name="Medium Grid 2 Accent 3" w:semiHidden="0" w:uiPriority="68" w:unhideWhenUsed="0"/>
+    <w:lsdException w:name="Medium Grid 3 Accent 3" w:semiHidden="0" w:uiPriority="69" w:unhideWhenUsed="0"/>
+    <w:lsdException w:name="Dark List Accent 3" w:semiHidden="0" w:uiPriority="70" w:unhideWhenUsed="0"/>
+    <w:lsdException w:name="Colorful Shading Accent 3" w:semiHidden="0" w:uiPriority="71" w:unhideWhenUsed="0"/>
+    <w:lsdException w:name="Colorful List Accent 3" w:semiHidden="0" w:uiPriority="72" w:unhideWhenUsed="0"/>
+    <w:lsdException w:name="Colorful Grid Accent 3" w:semiHidden="0" w:uiPriority="73" w:unhideWhenUsed="0"/>
+    <w:lsdException w:name="Light Shading Accent 4" w:semiHidden="0" w:uiPriority="60" w:unhideWhenUsed="0"/>
+    <w:lsdException w:name="Light List Accent 4" w:semiHidden="0" w:uiPriority="61" w:unhideWhenUsed="0"/>
+    <w:lsdException w:name="Light Grid Accent 4" w:semiHidden="0" w:uiPriority="62" w:unhideWhenUsed="0"/>
+    <w:lsdException w:name="Medium Shading 1 Accent 4" w:semiHidden="0" w:uiPriority="63" w:unhideWhenUsed="0"/>
+    <w:lsdException w:name="Medium Shading 2 Accent 4" w:semiHidden="0" w:uiPriority="64" w:unhideWhenUsed="0"/>
+    <w:lsdException w:name="Medium List 1 Accent 4" w:semiHidden="0" w:uiPriority="65" w:unhideWhenUsed="0"/>
+    <w:lsdException w:name="Medium List 2 Accent 4" w:semiHidden="0" w:uiPriority="66" w:unhideWhenUsed="0"/>
+    <w:lsdException w:name="Medium Grid 1 Accent 4" w:semiHidden="0" w:uiPriority="67" w:unhideWhenUsed="0"/>
+    <w:lsdException w:name="Medium Grid 2 Accent 4" w:semiHidden="0" w:uiPriority="68" w:unhideWhenUsed="0"/>
+    <w:lsdException w:name="Medium Grid 3 Accent 4" w:semiHidden="0" w:uiPriority="69" w:unhideWhenUsed="0"/>
+    <w:lsdException w:name="Dark List Accent 4" w:semiHidden="0" w:uiPriority="70" w:unhideWhenUsed="0"/>
+    <w:lsdException w:name="Colorful Shading Accent 4" w:semiHidden="0" w:uiPriority="71" w:unhideWhenUsed="0"/>
+    <w:lsdException w:name="Colorful List Accent 4" w:semiHidden="0" w:uiPriority="72" w:unhideWhenUsed="0"/>
+    <w:lsdException w:name="Colorful Grid Accent 4" w:semiHidden="0" w:uiPriority="73" w:unhideWhenUsed="0"/>
+    <w:lsdException w:name="Light Shading Accent 5" w:semiHidden="0" w:uiPriority="60" w:unhideWhenUsed="0"/>
+    <w:lsdException w:name="Light List Accent 5" w:semiHidden="0" w:uiPriority="61" w:unhideWhenUsed="0"/>
+    <w:lsdException w:name="Light Grid Accent 5" w:semiHidden="0" w:uiPriority="62" w:unhideWhenUsed="0"/>
+    <w:lsdException w:name="Medium Shading 1 Accent 5" w:semiHidden="0" w:uiPriority="63" w:unhideWhenUsed="0"/>
+    <w:lsdException w:name="Medium Shading 2 Accent 5" w:semiHidden="0" w:uiPriority="64" w:unhideWhenUsed="0"/>
+    <w:lsdException w:name="Medium List 1 Accent 5" w:semiHidden="0" w:uiPriority="65" w:unhideWhenUsed="0"/>
+    <w:lsdException w:name="Medium List 2 Accent 5" w:semiHidden="0" w:uiPriority="66" w:unhideWhenUsed="0"/>
+    <w:lsdException w:name="Medium Grid 1 Accent 5" w:semiHidden="0" w:uiPriority="67" w:unhideWhenUsed="0"/>
+    <w:lsdException w:name="Medium Grid 2 Accent 5" w:semiHidden="0" w:uiPriority="68" w:unhideWhenUsed="0"/>
+    <w:lsdException w:name="Medium Grid 3 Accent 5" w:semiHidden="0" w:uiPriority="69" w:unhideWhenUsed="0"/>
+    <w:lsdException w:name="Dark List Accent 5" w:semiHidden="0" w:uiPriority="70" w:unhideWhenUsed="0"/>
+    <w:lsdException w:name="Colorful Shading Accent 5" w:semiHidden="0" w:uiPriority="71" w:unhideWhenUsed="0"/>
+    <w:lsdException w:name="Colorful List Accent 5" w:semiHidden="0" w:uiPriority="72" w:unhideWhenUsed="0"/>
+    <w:lsdException w:name="Colorful Grid Accent 5" w:semiHidden="0" w:uiPriority="73" w:unhideWhenUsed="0"/>
+    <w:lsdException w:name="Light Shading Accent 6" w:semiHidden="0" w:uiPriority="60" w:unhideWhenUsed="0"/>
+    <w:lsdException w:name="Light List Accent 6" w:semiHidden="0" w:uiPriority="61" w:unhideWhenUsed="0"/>
+    <w:lsdException w:name="Light Grid Accent 6" w:semiHidden="0" w:uiPriority="62" w:unhideWhenUsed="0"/>
+    <w:lsdException w:name="Medium Shading 1 Accent 6" w:semiHidden="0" w:uiPriority="63" w:unhideWhenUsed="0"/>
+    <w:lsdException w:name="Medium Shading 2 Accent 6" w:semiHidden="0" w:uiPriority="64" w:unhideWhenUsed="0"/>
+    <w:lsdException w:name="Medium List 1 Accent 6" w:semiHidden="0" w:uiPriority="65" w:unhideWhenUsed="0"/>
+    <w:lsdException w:name="Medium List 2 Accent 6" w:semiHidden="0" w:uiPriority="66" w:unhideWhenUsed="0"/>
+    <w:lsdException w:name="Medium Grid 1 Accent 6" w:semiHidden="0" w:uiPriority="67" w:unhideWhenUsed="0"/>
+    <w:lsdException w:name="Medium Grid 2 Accent 6" w:semiHidden="0" w:uiPriority="68" w:unhideWhenUsed="0"/>
+    <w:lsdException w:name="Medium Grid 3 Accent 6" w:semiHidden="0" w:uiPriority="69" w:unhideWhenUsed="0"/>
+    <w:lsdException w:name="Dark List Accent 6" w:semiHidden="0" w:uiPriority="70" w:unhideWhenUsed="0"/>
+    <w:lsdException w:name="Colorful Shading Accent 6" w:semiHidden="0" w:uiPriority="71" w:unhideWhenUsed="0"/>
+    <w:lsdException w:name="Colorful List Accent 6" w:semiHidden="0" w:uiPriority="72" w:unhideWhenUsed="0"/>
+    <w:lsdException w:name="Colorful Grid Accent 6" w:semiHidden="0" w:uiPriority="73" w:unhideWhenUsed="0"/>
+    <w:lsdException w:name="Subtle Emphasis" w:semiHidden="0" w:uiPriority="19" w:unhideWhenUsed="0" w:qFormat="1"/>
+    <w:lsdException w:name="Intense Emphasis" w:semiHidden="0" w:uiPriority="21" w:unhideWhenUsed="0" w:qFormat="1"/>
+    <w:lsdException w:name="Subtle Reference" w:semiHidden="0" w:uiPriority="31" w:unhideWhenUsed="0" w:qFormat="1"/>
+    <w:lsdException w:name="Intense Reference" w:semiHidden="0" w:uiPriority="32" w:unhideWhenUsed="0" w:qFormat="1"/>
+    <w:lsdException w:name="Book Title" w:semiHidden="0" w:uiPriority="33" w:unhideWhenUsed="0" w:qFormat="1"/>
+    <w:lsdException w:name="Bibliography" w:uiPriority="37"/>
+    <w:lsdException w:name="TOC Heading" w:uiPriority="39" w:qFormat="1"/>
+  </w:latentStyles>
+  <w:style w:type="paragraph" w:default="1" w:styleId="Normal">
+    <w:name w:val="Normal"/>
+    <w:qFormat/>
+    <w:pPr>
+      <w:spacing w:line="360" w:lineRule="auto"/>
+    </w:pPr>
+    <w:rPr>
+      <w:rFonts w:eastAsiaTheme="minorHAnsi"/>
+      <w:sz w:val="24"/>
+      <w:szCs w:val="22"/>
+    </w:rPr>
+  </w:style>
+  <w:style w:type="paragraph" w:styleId="Heading1">
+    <w:name w:val="heading 1"/>
+    <w:basedOn w:val="Normal"/>
+    <w:next w:val="Normal"/>
+    <w:link w:val="Heading1Char"/>
+    <w:uiPriority w:val="9"/>
+    <w:qFormat/>
+    <w:pPr>
+      <w:keepNext/>
+      <w:keepLines/>
+      <w:numPr>
+        <w:numId w:val="1"/>
+      </w:numPr>
+      <w:outlineLvl w:val="0"/>
+    </w:pPr>
+    <w:rPr>
+      <w:rFonts w:eastAsiaTheme="majorEastAsia" w:cstheme="majorBidi"/>
+      <w:b/>
+      <w:szCs w:val="32"/>
+    </w:rPr>
+  </w:style>
+  <w:style w:type="paragraph" w:styleId="Heading2">
+    <w:name w:val="heading 2"/>
+    <w:next w:val="Normal"/>
+    <w:link w:val="Heading2Char"/>
+    <w:uiPriority w:val="9"/>
+    <w:unhideWhenUsed/>
+    <w:qFormat/>
+    <w:rsid w:val="00381395"/>
+    <w:pPr>
+      <w:keepNext/>
+      <w:keepLines/>
+      <w:numPr>
+        <w:numId w:val="2"/>
+      </w:numPr>
+      <w:spacing w:line="360" w:lineRule="auto"/>
+      <w:outlineLvl w:val="1"/>
+    </w:pPr>
+    <w:rPr>
+      <w:b/>
+      <w:color w:val="000000"/>
+      <w:sz w:val="24"/>
+      <w:szCs w:val="22"/>
+      <w:lang w:val="id-ID" w:eastAsia="id-ID"/>
+    </w:rPr>
+  </w:style>
+  <w:style w:type="paragraph" w:styleId="Heading3">
+    <w:name w:val="heading 3"/>
+    <w:basedOn w:val="Normal"/>
+    <w:next w:val="Normal"/>
+    <w:link w:val="Heading3Char"/>
+    <w:uiPriority w:val="9"/>
+    <w:unhideWhenUsed/>
+    <w:qFormat/>
+    <w:pPr>
+      <w:keepNext/>
+      <w:keepLines/>
+      <w:numPr>
+        <w:numId w:val="3"/>
+      </w:numPr>
+      <w:outlineLvl w:val="2"/>
+    </w:pPr>
+    <w:rPr>
+      <w:rFonts w:eastAsiaTheme="majorEastAsia" w:cstheme="majorBidi"/>
+      <w:b/>
+      <w:szCs w:val="24"/>
+      <w:lang w:val="id-ID" w:eastAsia="id-ID"/>
+    </w:rPr>
+  </w:style>
+  <w:style w:type="paragraph" w:styleId="Heading4">
+    <w:name w:val="heading 4"/>
+    <w:basedOn w:val="Normal"/>
+    <w:next w:val="Normal"/>
+    <w:link w:val="Heading4Char"/>
+    <w:uiPriority w:val="9"/>
+    <w:unhideWhenUsed/>
+    <w:qFormat/>
+    <w:pPr>
+      <w:keepNext/>
+      <w:keepLines/>
+      <w:numPr>
+        <w:numId w:val="4"/>
+      </w:numPr>
+      <w:outlineLvl w:val="3"/>
+    </w:pPr>
+    <w:rPr>
+      <w:rFonts w:eastAsiaTheme="majorEastAsia" w:cstheme="majorBidi"/>
+      <w:b/>
+      <w:iCs/>
+    </w:rPr>
+  </w:style>
+  <w:style w:type="paragraph" w:styleId="Heading5">
+    <w:name w:val="heading 5"/>
+    <w:basedOn w:val="Normal"/>
+    <w:next w:val="Normal"/>
+    <w:link w:val="Heading5Char"/>
+    <w:uiPriority w:val="9"/>
+    <w:semiHidden/>
+    <w:unhideWhenUsed/>
+    <w:qFormat/>
+    <w:pPr>
+      <w:keepNext/>
+      <w:keepLines/>
+      <w:numPr>
+        <w:ilvl w:val="4"/>
+        <w:numId w:val="1"/>
+      </w:numPr>
+      <w:spacing w:before="40"/>
+      <w:outlineLvl w:val="4"/>
+    </w:pPr>
+    <w:rPr>
+      <w:rFonts w:asciiTheme="majorHAnsi" w:eastAsiaTheme="majorEastAsia" w:hAnsiTheme="majorHAnsi" w:cstheme="majorBidi"/>
+      <w:color w:val="2F5496" w:themeColor="accent1" w:themeShade="BF"/>
+    </w:rPr>
+  </w:style>
+  <w:style w:type="paragraph" w:styleId="Heading6">
+    <w:name w:val="heading 6"/>
+    <w:basedOn w:val="Normal"/>
+    <w:next w:val="Normal"/>
+    <w:link w:val="Heading6Char"/>
+    <w:uiPriority w:val="9"/>
+    <w:semiHidden/>
+    <w:unhideWhenUsed/>
+    <w:qFormat/>
+    <w:pPr>
+      <w:keepNext/>
+      <w:keepLines/>
+      <w:numPr>
+        <w:ilvl w:val="5"/>
+        <w:numId w:val="1"/>
+      </w:numPr>
+      <w:spacing w:before="40"/>
+      <w:outlineLvl w:val="5"/>
+    </w:pPr>
+    <w:rPr>
+      <w:rFonts w:asciiTheme="majorHAnsi" w:eastAsiaTheme="majorEastAsia" w:hAnsiTheme="majorHAnsi" w:cstheme="majorBidi"/>
+      <w:color w:val="1F3864" w:themeColor="accent1" w:themeShade="80"/>
+    </w:rPr>
+  </w:style>
+  <w:style w:type="paragraph" w:styleId="Heading7">
+    <w:name w:val="heading 7"/>
+    <w:basedOn w:val="Normal"/>
+    <w:next w:val="Normal"/>
+    <w:link w:val="Heading7Char"/>
+    <w:uiPriority w:val="9"/>
+    <w:semiHidden/>
+    <w:unhideWhenUsed/>
+    <w:qFormat/>
+    <w:pPr>
+      <w:keepNext/>
+      <w:keepLines/>
+      <w:numPr>
+        <w:ilvl w:val="6"/>
+        <w:numId w:val="1"/>
+      </w:numPr>
+      <w:spacing w:before="40"/>
+      <w:outlineLvl w:val="6"/>
+    </w:pPr>
+    <w:rPr>
+      <w:rFonts w:asciiTheme="majorHAnsi" w:eastAsiaTheme="majorEastAsia" w:hAnsiTheme="majorHAnsi" w:cstheme="majorBidi"/>
+      <w:i/>
+      <w:iCs/>
+      <w:color w:val="1F3864" w:themeColor="accent1" w:themeShade="80"/>
+    </w:rPr>
+  </w:style>
+  <w:style w:type="paragraph" w:styleId="Heading8">
+    <w:name w:val="heading 8"/>
+    <w:basedOn w:val="Normal"/>
+    <w:next w:val="Normal"/>
+    <w:link w:val="Heading8Char"/>
+    <w:uiPriority w:val="9"/>
+    <w:semiHidden/>
+    <w:unhideWhenUsed/>
+    <w:qFormat/>
+    <w:pPr>
+      <w:keepNext/>
+      <w:keepLines/>
+      <w:numPr>
+        <w:ilvl w:val="7"/>
+        <w:numId w:val="1"/>
+      </w:numPr>
+      <w:spacing w:before="40"/>
+      <w:outlineLvl w:val="7"/>
+    </w:pPr>
+    <w:rPr>
+      <w:rFonts w:asciiTheme="majorHAnsi" w:eastAsiaTheme="majorEastAsia" w:hAnsiTheme="majorHAnsi" w:cstheme="majorBidi"/>
+      <w:color w:val="262626" w:themeColor="text1" w:themeTint="D9"/>
+      <w:sz w:val="21"/>
+      <w:szCs w:val="21"/>
+    </w:rPr>
+  </w:style>
+  <w:style w:type="paragraph" w:styleId="Heading9">
+    <w:name w:val="heading 9"/>
+    <w:basedOn w:val="Normal"/>
+    <w:next w:val="Normal"/>
+    <w:link w:val="Heading9Char"/>
+    <w:uiPriority w:val="9"/>
+    <w:semiHidden/>
+    <w:unhideWhenUsed/>
+    <w:qFormat/>
+    <w:pPr>
+      <w:keepNext/>
+      <w:keepLines/>
+      <w:numPr>
+        <w:ilvl w:val="8"/>
+        <w:numId w:val="1"/>
+      </w:numPr>
+      <w:spacing w:before="40"/>
+      <w:outlineLvl w:val="8"/>
+    </w:pPr>
+    <w:rPr>
+      <w:rFonts w:asciiTheme="majorHAnsi" w:eastAsiaTheme="majorEastAsia" w:hAnsiTheme="majorHAnsi" w:cstheme="majorBidi"/>
+      <w:i/>
+      <w:iCs/>
+      <w:color w:val="262626" w:themeColor="text1" w:themeTint="D9"/>
+      <w:sz w:val="21"/>
+      <w:szCs w:val="21"/>
+    </w:rPr>
+  </w:style>
+  <w:style w:type="character" w:default="1" w:styleId="DefaultParagraphFont">
+    <w:name w:val="Default Paragraph Font"/>
+    <w:uiPriority w:val="1"/>
+    <w:semiHidden/>
+    <w:unhideWhenUsed/>
+  </w:style>
+  <w:style w:type="table" w:default="1" w:styleId="TableNormal">
+    <w:name w:val="Normal Table"/>
+    <w:uiPriority w:val="99"/>
+    <w:semiHidden/>
+    <w:unhideWhenUsed/>
+    <w:tblPr>
+      <w:tblInd w:w="0" w:type="dxa"/>
+      <w:tblCellMar>
+        <w:top w:w="0" w:type="dxa"/>
+        <w:left w:w="108" w:type="dxa"/>
+        <w:bottom w:w="0" w:type="dxa"/>
+        <w:right w:w="108" w:type="dxa"/>
+      </w:tblCellMar>
+    </w:tblPr>
+  </w:style>
+  <w:style w:type="numbering" w:default="1" w:styleId="NoList">
+    <w:name w:val="No List"/>
+    <w:uiPriority w:val="99"/>
+    <w:semiHidden/>
+    <w:unhideWhenUsed/>
+  </w:style>
+  <w:style w:type="paragraph" w:styleId="BalloonText">
+    <w:name w:val="Balloon Text"/>
+    <w:basedOn w:val="Normal"/>
+    <w:link w:val="BalloonTextChar"/>
+    <w:uiPriority w:val="99"/>
+    <w:semiHidden/>
+    <w:unhideWhenUsed/>
+    <w:qFormat/>
+    <w:pPr>
+      <w:spacing w:line="240" w:lineRule="auto"/>
+    </w:pPr>
+    <w:rPr>
+      <w:rFonts w:ascii="Segoe UI" w:hAnsi="Segoe UI" w:cs="Segoe UI"/>
+      <w:sz w:val="18"/>
+      <w:szCs w:val="18"/>
+    </w:rPr>
+  </w:style>
+  <w:style w:type="paragraph" w:styleId="Caption">
+    <w:name w:val="caption"/>
+    <w:basedOn w:val="Normal"/>
+    <w:next w:val="Normal"/>
+    <w:uiPriority w:val="35"/>
+    <w:unhideWhenUsed/>
+    <w:qFormat/>
+    <w:rPr>
+      <w:iCs/>
+      <w:szCs w:val="18"/>
+    </w:rPr>
+  </w:style>
+  <w:style w:type="paragraph" w:styleId="Footer">
+    <w:name w:val="footer"/>
+    <w:basedOn w:val="Normal"/>
+    <w:link w:val="FooterChar"/>
+    <w:uiPriority w:val="99"/>
+    <w:unhideWhenUsed/>
+    <w:qFormat/>
+    <w:pPr>
+      <w:tabs>
+        <w:tab w:val="center" w:pos="4680"/>
+        <w:tab w:val="right" w:pos="9360"/>
+      </w:tabs>
+      <w:spacing w:line="240" w:lineRule="auto"/>
+    </w:pPr>
+  </w:style>
+  <w:style w:type="paragraph" w:styleId="Header">
+    <w:name w:val="header"/>
+    <w:basedOn w:val="Normal"/>
+    <w:link w:val="HeaderChar"/>
+    <w:uiPriority w:val="99"/>
+    <w:unhideWhenUsed/>
+    <w:qFormat/>
+    <w:pPr>
+      <w:tabs>
+        <w:tab w:val="center" w:pos="4680"/>
+        <w:tab w:val="right" w:pos="9360"/>
+      </w:tabs>
+      <w:spacing w:line="240" w:lineRule="auto"/>
+    </w:pPr>
+  </w:style>
+  <w:style w:type="paragraph" w:styleId="NormalWeb">
+    <w:name w:val="Normal (Web)"/>
+    <w:basedOn w:val="Normal"/>
+    <w:uiPriority w:val="99"/>
+    <w:unhideWhenUsed/>
+    <w:qFormat/>
+    <w:pPr>
+      <w:spacing w:before="100" w:beforeAutospacing="1" w:after="100" w:afterAutospacing="1" w:line="240" w:lineRule="auto"/>
+    </w:pPr>
+    <w:rPr>
+      <w:rFonts w:eastAsia="Times New Roman"/>
+      <w:szCs w:val="24"/>
+    </w:rPr>
+  </w:style>
+  <w:style w:type="paragraph" w:styleId="Subtitle">
+    <w:name w:val="Subtitle"/>
+    <w:basedOn w:val="Normal"/>
+    <w:next w:val="Normal"/>
+    <w:pPr>
+      <w:keepNext/>
+      <w:keepLines/>
+      <w:spacing w:before="360" w:after="80"/>
+    </w:pPr>
+    <w:rPr>
+      <w:rFonts w:ascii="Georgia" w:eastAsia="Georgia" w:hAnsi="Georgia" w:cs="Georgia"/>
+      <w:i/>
+      <w:color w:val="666666"/>
+      <w:sz w:val="48"/>
+      <w:szCs w:val="48"/>
+    </w:rPr>
+  </w:style>
+  <w:style w:type="paragraph" w:styleId="TableofFigures">
+    <w:name w:val="table of figures"/>
+    <w:basedOn w:val="Normal"/>
+    <w:next w:val="Normal"/>
+    <w:uiPriority w:val="99"/>
+    <w:unhideWhenUsed/>
+    <w:qFormat/>
+  </w:style>
+  <w:style w:type="paragraph" w:styleId="Title">
+    <w:name w:val="Title"/>
+    <w:basedOn w:val="Normal"/>
+    <w:next w:val="Normal"/>
+    <w:pPr>
+      <w:keepNext/>
+      <w:keepLines/>
+      <w:spacing w:before="480" w:after="120"/>
+    </w:pPr>
+    <w:rPr>
+      <w:b/>
+      <w:sz w:val="72"/>
+      <w:szCs w:val="72"/>
+    </w:rPr>
+  </w:style>
+  <w:style w:type="paragraph" w:styleId="TOC1">
+    <w:name w:val="toc 1"/>
+    <w:basedOn w:val="Normal"/>
+    <w:next w:val="Normal"/>
+    <w:uiPriority w:val="39"/>
+    <w:unhideWhenUsed/>
+    <w:qFormat/>
+    <w:pPr>
+      <w:tabs>
+        <w:tab w:val="right" w:leader="dot" w:pos="7928"/>
+      </w:tabs>
+    </w:pPr>
+  </w:style>
+  <w:style w:type="paragraph" w:styleId="TOC2">
+    <w:name w:val="toc 2"/>
+    <w:basedOn w:val="Normal"/>
+    <w:next w:val="Normal"/>
+    <w:uiPriority w:val="39"/>
+    <w:unhideWhenUsed/>
+    <w:qFormat/>
+    <w:pPr>
+      <w:spacing w:after="100"/>
+      <w:ind w:left="220"/>
+    </w:pPr>
+  </w:style>
+  <w:style w:type="paragraph" w:styleId="TOC3">
+    <w:name w:val="toc 3"/>
+    <w:basedOn w:val="Normal"/>
+    <w:next w:val="Normal"/>
+    <w:uiPriority w:val="39"/>
+    <w:unhideWhenUsed/>
+    <w:qFormat/>
+    <w:pPr>
+      <w:spacing w:after="100"/>
+      <w:ind w:left="440"/>
+    </w:pPr>
+  </w:style>
+  <w:style w:type="paragraph" w:styleId="TOC4">
+    <w:name w:val="toc 4"/>
+    <w:basedOn w:val="Normal"/>
+    <w:next w:val="Normal"/>
+    <w:uiPriority w:val="39"/>
+    <w:unhideWhenUsed/>
+    <w:pPr>
+      <w:spacing w:after="100"/>
+      <w:ind w:left="720"/>
+    </w:pPr>
+  </w:style>
+  <w:style w:type="character" w:styleId="Emphasis">
+    <w:name w:val="Emphasis"/>
+    <w:basedOn w:val="DefaultParagraphFont"/>
+    <w:uiPriority w:val="20"/>
+    <w:qFormat/>
+    <w:rPr>
+      <w:i/>
+      <w:iCs/>
+    </w:rPr>
+  </w:style>
+  <w:style w:type="character" w:styleId="FollowedHyperlink">
+    <w:name w:val="FollowedHyperlink"/>
+    <w:basedOn w:val="DefaultParagraphFont"/>
+    <w:uiPriority w:val="99"/>
+    <w:semiHidden/>
+    <w:unhideWhenUsed/>
+    <w:qFormat/>
+    <w:rPr>
+      <w:color w:val="800080"/>
+      <w:u w:val="single"/>
+    </w:rPr>
+  </w:style>
+  <w:style w:type="character" w:styleId="Hyperlink">
+    <w:name w:val="Hyperlink"/>
+    <w:basedOn w:val="DefaultParagraphFont"/>
+    <w:uiPriority w:val="99"/>
+    <w:unhideWhenUsed/>
+    <w:qFormat/>
+    <w:rPr>
+      <w:rFonts w:ascii="Times New Roman" w:hAnsi="Times New Roman"/>
+      <w:color w:val="000000" w:themeColor="text1"/>
+      <w:sz w:val="24"/>
+      <w:u w:val="none"/>
+    </w:rPr>
+  </w:style>
+  <w:style w:type="character" w:styleId="LineNumber">
+    <w:name w:val="line number"/>
+    <w:basedOn w:val="DefaultParagraphFont"/>
+    <w:uiPriority w:val="99"/>
+    <w:semiHidden/>
+    <w:unhideWhenUsed/>
+    <w:qFormat/>
+  </w:style>
+  <w:style w:type="character" w:styleId="Strong">
+    <w:name w:val="Strong"/>
+    <w:basedOn w:val="DefaultParagraphFont"/>
+    <w:uiPriority w:val="22"/>
+    <w:qFormat/>
+    <w:rPr>
+      <w:b/>
+      <w:bCs/>
+    </w:rPr>
+  </w:style>
+  <w:style w:type="table" w:styleId="TableGrid">
+    <w:name w:val="Table Grid"/>
+    <w:basedOn w:val="TableNormal"/>
+    <w:uiPriority w:val="99"/>
+    <w:qFormat/>
+    <w:tblPr>
+      <w:tblInd w:w="0" w:type="dxa"/>
+      <w:tblBorders>
+        <w:top w:val="single" w:sz="4" w:space="0" w:color="auto"/>
+        <w:left w:val="single" w:sz="4" w:space="0" w:color="auto"/>
+        <w:bottom w:val="single" w:sz="4" w:space="0" w:color="auto"/>
+        <w:right w:val="single" w:sz="4" w:space="0" w:color="auto"/>
+        <w:insideH w:val="single" w:sz="4" w:space="0" w:color="auto"/>
+        <w:insideV w:val="single" w:sz="4" w:space="0" w:color="auto"/>
+      </w:tblBorders>
+      <w:tblCellMar>
+        <w:top w:w="0" w:type="dxa"/>
+        <w:left w:w="108" w:type="dxa"/>
+        <w:bottom w:w="0" w:type="dxa"/>
+        <w:right w:w="108" w:type="dxa"/>
+      </w:tblCellMar>
     </w:tblPr>
   </w:style>
   <w:style w:type="paragraph" w:styleId="ListParagraph">
@@ -23152,6 +23957,12 @@
 </file>
 
 <file path=customXml/item1.xml><?xml version="1.0" encoding="utf-8"?>
+<go:gDocsCustomXmlDataStorage xmlns:go="http://customooxmlschemas.google.com/" xmlns:r="http://schemas.openxmlformats.org/officeDocument/2006/relationships">
+  <go:docsCustomData xmlns:go="http://customooxmlschemas.google.com/" roundtripDataSignature="AMtx7mhxWD7JAFdXvMXP9DM/QFihxI527w==">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</go:docsCustomData>
+</go:gDocsCustomXmlDataStorage>
+</file>
+
+<file path=customXml/item2.xml><?xml version="1.0" encoding="utf-8"?>
 <s:customData xmlns="http://www.wps.cn/officeDocument/2013/wpsCustomData" xmlns:s="http://www.wps.cn/officeDocument/2013/wpsCustomData">
   <customSectProps>
     <customSectPr/>
@@ -23165,25 +23976,11 @@
 </s:customData>
 </file>
 
-<file path=customXml/item2.xml><?xml version="1.0" encoding="utf-8"?>
-<go:gDocsCustomXmlDataStorage xmlns:go="http://customooxmlschemas.google.com/" xmlns:r="http://schemas.openxmlformats.org/officeDocument/2006/relationships">
-  <go:docsCustomData xmlns:go="http://customooxmlschemas.google.com/" roundtripDataSignature="AMtx7mhxWD7JAFdXvMXP9DM/QFihxI527w==">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</go:docsCustomData>
-</go:gDocsCustomXmlDataStorage>
-</file>
-
 <file path=customXml/item3.xml><?xml version="1.0" encoding="utf-8"?>
 <b:Sources xmlns:b="http://schemas.openxmlformats.org/officeDocument/2006/bibliography" xmlns="http://schemas.openxmlformats.org/officeDocument/2006/bibliography" SelectedStyle="\APASixthEditionOfficeOnline.xsl" StyleName="APA" Version="6"/>
 </file>
 
 <file path=customXml/itemProps1.xml><?xml version="1.0" encoding="utf-8"?>
-<ds:datastoreItem xmlns:ds="http://schemas.openxmlformats.org/officeDocument/2006/customXml" ds:itemID="{B1977F7D-205B-4081-913C-38D41E755F92}">
-  <ds:schemaRefs>
-    <ds:schemaRef ds:uri="http://www.wps.cn/officeDocument/2013/wpsCustomData"/>
-  </ds:schemaRefs>
-</ds:datastoreItem>
-</file>
-
-<file path=customXml/itemProps2.xml><?xml version="1.0" encoding="utf-8"?>
 <ds:datastoreItem xmlns:ds="http://schemas.openxmlformats.org/officeDocument/2006/customXml" ds:itemID="{11111111-1234-1234-1234-123412341234}">
   <ds:schemaRefs>
     <ds:schemaRef ds:uri="http://customooxmlschemas.google.com/"/>
@@ -23192,8 +23989,16 @@
 </ds:datastoreItem>
 </file>
 
+<file path=customXml/itemProps2.xml><?xml version="1.0" encoding="utf-8"?>
+<ds:datastoreItem xmlns:ds="http://schemas.openxmlformats.org/officeDocument/2006/customXml" ds:itemID="{B1977F7D-205B-4081-913C-38D41E755F92}">
+  <ds:schemaRefs>
+    <ds:schemaRef ds:uri="http://www.wps.cn/officeDocument/2013/wpsCustomData"/>
+  </ds:schemaRefs>
+</ds:datastoreItem>
+</file>
+
 <file path=customXml/itemProps3.xml><?xml version="1.0" encoding="utf-8"?>
-<ds:datastoreItem xmlns:ds="http://schemas.openxmlformats.org/officeDocument/2006/customXml" ds:itemID="{4BC3CA49-6FDE-4D5F-9845-5F60AABB6D11}">
+<ds:datastoreItem xmlns:ds="http://schemas.openxmlformats.org/officeDocument/2006/customXml" ds:itemID="{4951207E-E701-412E-BCB7-33184C538301}">
   <ds:schemaRefs>
     <ds:schemaRef ds:uri="http://schemas.openxmlformats.org/officeDocument/2006/bibliography"/>
   </ds:schemaRefs>

</xml_diff>